<commit_message>
Updated front page, grammar in 3.3, revision history table
</commit_message>
<xml_diff>
--- a/Documentation/Requirements-SRS-Blackjack.docx
+++ b/Documentation/Requirements-SRS-Blackjack.docx
@@ -1,6 +1,6 @@
 
 <file path=word/document.xml><?xml version="1.0" encoding="utf-8"?>
-<w:document xmlns:wpc="http://schemas.microsoft.com/office/word/2010/wordprocessingCanvas" xmlns:cx="http://schemas.microsoft.com/office/drawing/2014/chartex" xmlns:cx1="http://schemas.microsoft.com/office/drawing/2015/9/8/chartex" xmlns:cx2="http://schemas.microsoft.com/office/drawing/2015/10/21/chartex" xmlns:cx3="http://schemas.microsoft.com/office/drawing/2016/5/9/chartex" xmlns:cx4="http://schemas.microsoft.com/office/drawing/2016/5/10/chartex" xmlns:cx5="http://schemas.microsoft.com/office/drawing/2016/5/11/chartex" xmlns:cx6="http://schemas.microsoft.com/office/drawing/2016/5/12/chartex" xmlns:cx7="http://schemas.microsoft.com/office/drawing/2016/5/13/chartex" xmlns:cx8="http://schemas.microsoft.com/office/drawing/2016/5/14/chartex" xmlns:mc="http://schemas.openxmlformats.org/markup-compatibility/2006" xmlns:aink="http://schemas.microsoft.com/office/drawing/2016/ink" xmlns:am3d="http://schemas.microsoft.com/office/drawing/2017/model3d" xmlns:o="urn:schemas-microsoft-com:office:office" xmlns:r="http://schemas.openxmlformats.org/officeDocument/2006/relationships" xmlns:m="http://schemas.openxmlformats.org/officeDocument/2006/math" xmlns:v="urn:schemas-microsoft-com:vml" xmlns:wp14="http://schemas.microsoft.com/office/word/2010/wordprocessingDrawing" xmlns:wp="http://schemas.openxmlformats.org/drawingml/2006/wordprocessingDrawing" xmlns:w10="urn:schemas-microsoft-com:office:word" xmlns:w="http://schemas.openxmlformats.org/wordprocessingml/2006/main" xmlns:w14="http://schemas.microsoft.com/office/word/2010/wordml" xmlns:w15="http://schemas.microsoft.com/office/word/2012/wordml" xmlns:w16cex="http://schemas.microsoft.com/office/word/2018/wordml/cex" xmlns:w16cid="http://schemas.microsoft.com/office/word/2016/wordml/cid" xmlns:w16="http://schemas.microsoft.com/office/word/2018/wordml" xmlns:w16se="http://schemas.microsoft.com/office/word/2015/wordml/symex" xmlns:wpg="http://schemas.microsoft.com/office/word/2010/wordprocessingGroup" xmlns:wpi="http://schemas.microsoft.com/office/word/2010/wordprocessingInk" xmlns:wne="http://schemas.microsoft.com/office/word/2006/wordml" xmlns:wps="http://schemas.microsoft.com/office/word/2010/wordprocessingShape" mc:Ignorable="w14 w15 w16se w16cid w16 w16cex wp14">
+<w:document xmlns:wpc="http://schemas.microsoft.com/office/word/2010/wordprocessingCanvas" xmlns:cx="http://schemas.microsoft.com/office/drawing/2014/chartex" xmlns:cx1="http://schemas.microsoft.com/office/drawing/2015/9/8/chartex" xmlns:cx2="http://schemas.microsoft.com/office/drawing/2015/10/21/chartex" xmlns:cx3="http://schemas.microsoft.com/office/drawing/2016/5/9/chartex" xmlns:cx4="http://schemas.microsoft.com/office/drawing/2016/5/10/chartex" xmlns:cx5="http://schemas.microsoft.com/office/drawing/2016/5/11/chartex" xmlns:cx6="http://schemas.microsoft.com/office/drawing/2016/5/12/chartex" xmlns:cx7="http://schemas.microsoft.com/office/drawing/2016/5/13/chartex" xmlns:cx8="http://schemas.microsoft.com/office/drawing/2016/5/14/chartex" xmlns:mc="http://schemas.openxmlformats.org/markup-compatibility/2006" xmlns:aink="http://schemas.microsoft.com/office/drawing/2016/ink" xmlns:am3d="http://schemas.microsoft.com/office/drawing/2017/model3d" xmlns:o="urn:schemas-microsoft-com:office:office" xmlns:r="http://schemas.openxmlformats.org/officeDocument/2006/relationships" xmlns:m="http://schemas.openxmlformats.org/officeDocument/2006/math" xmlns:v="urn:schemas-microsoft-com:vml" xmlns:wp14="http://schemas.microsoft.com/office/word/2010/wordprocessingDrawing" xmlns:wp="http://schemas.openxmlformats.org/drawingml/2006/wordprocessingDrawing" xmlns:w10="urn:schemas-microsoft-com:office:word" xmlns:w="http://schemas.openxmlformats.org/wordprocessingml/2006/main" xmlns:w14="http://schemas.microsoft.com/office/word/2010/wordml" xmlns:w15="http://schemas.microsoft.com/office/word/2012/wordml" xmlns:w16cid="http://schemas.microsoft.com/office/word/2016/wordml/cid" xmlns:w16se="http://schemas.microsoft.com/office/word/2015/wordml/symex" xmlns:wpg="http://schemas.microsoft.com/office/word/2010/wordprocessingGroup" xmlns:wpi="http://schemas.microsoft.com/office/word/2010/wordprocessingInk" xmlns:wne="http://schemas.microsoft.com/office/word/2006/wordml" xmlns:wps="http://schemas.microsoft.com/office/word/2010/wordprocessingShape" mc:Ignorable="w14 w15 w16se w16cid wp14">
   <w:body>
     <w:p>
       <w:pPr>
@@ -63,6 +63,7 @@
         <w:jc w:val="center"/>
         <w:rPr>
           <w:i/>
+          <w:color w:val="202124"/>
           <w:sz w:val="28"/>
           <w:szCs w:val="28"/>
         </w:rPr>
@@ -96,6 +97,16 @@
         </w:rPr>
         <w:t xml:space="preserve">Zhenwen Wang </w:t>
       </w:r>
+      <w:r>
+        <w:rPr>
+          <w:i/>
+          <w:color w:val="202124"/>
+          <w:sz w:val="28"/>
+          <w:szCs w:val="28"/>
+        </w:rPr>
+        <w:br/>
+        <w:t>Ivan Peric, Avin Tiletile, Yew Mun Loon</w:t>
+      </w:r>
     </w:p>
     <w:p>
       <w:pPr>
@@ -173,7 +184,6 @@
           <w:sz w:val="36"/>
           <w:szCs w:val="36"/>
         </w:rPr>
-        <w:lastRenderedPageBreak/>
         <w:t>Revision History</w:t>
       </w:r>
     </w:p>
@@ -452,6 +462,14 @@
                 <w:sz w:val="20"/>
                 <w:szCs w:val="20"/>
               </w:rPr>
+              <w:t xml:space="preserve">  </w:t>
+            </w:r>
+            <w:r>
+              <w:rPr>
+                <w:rFonts w:ascii="Times New Roman" w:eastAsia="Times New Roman" w:hAnsi="Times New Roman" w:cs="Times New Roman"/>
+                <w:sz w:val="20"/>
+                <w:szCs w:val="20"/>
+              </w:rPr>
               <w:t>1.0</w:t>
             </w:r>
           </w:p>
@@ -489,6 +507,14 @@
                 <w:sz w:val="20"/>
                 <w:szCs w:val="20"/>
               </w:rPr>
+              <w:t xml:space="preserve">  </w:t>
+            </w:r>
+            <w:r>
+              <w:rPr>
+                <w:rFonts w:ascii="Times New Roman" w:eastAsia="Times New Roman" w:hAnsi="Times New Roman" w:cs="Times New Roman"/>
+                <w:sz w:val="20"/>
+                <w:szCs w:val="20"/>
+              </w:rPr>
               <w:t>SRS, Update UML</w:t>
             </w:r>
           </w:p>
@@ -520,6 +546,14 @@
                 <w:szCs w:val="20"/>
               </w:rPr>
             </w:pPr>
+            <w:r>
+              <w:rPr>
+                <w:rFonts w:ascii="Times New Roman" w:eastAsia="Times New Roman" w:hAnsi="Times New Roman" w:cs="Times New Roman"/>
+                <w:sz w:val="20"/>
+                <w:szCs w:val="20"/>
+              </w:rPr>
+              <w:t xml:space="preserve">  </w:t>
+            </w:r>
             <w:r>
               <w:rPr>
                 <w:rFonts w:ascii="Times New Roman" w:eastAsia="Times New Roman" w:hAnsi="Times New Roman" w:cs="Times New Roman"/>
@@ -572,6 +606,170 @@
               </w:rPr>
               <w:t xml:space="preserve"> </w:t>
             </w:r>
+            <w:r>
+              <w:rPr>
+                <w:rFonts w:ascii="Times New Roman" w:eastAsia="Times New Roman" w:hAnsi="Times New Roman" w:cs="Times New Roman"/>
+                <w:sz w:val="20"/>
+                <w:szCs w:val="20"/>
+                <w:u w:val="single"/>
+              </w:rPr>
+              <w:t xml:space="preserve">  04/10/2020</w:t>
+            </w:r>
+          </w:p>
+        </w:tc>
+        <w:tc>
+          <w:tcPr>
+            <w:tcW w:w="1245" w:type="dxa"/>
+            <w:tcBorders>
+              <w:top w:val="nil"/>
+              <w:left w:val="single" w:sz="8" w:space="0" w:color="000000"/>
+              <w:bottom w:val="single" w:sz="8" w:space="0" w:color="000000"/>
+              <w:right w:val="nil"/>
+            </w:tcBorders>
+            <w:shd w:val="clear" w:color="auto" w:fill="E5E5E5"/>
+            <w:tcMar>
+              <w:top w:w="100" w:type="dxa"/>
+              <w:left w:w="100" w:type="dxa"/>
+              <w:bottom w:w="100" w:type="dxa"/>
+              <w:right w:w="100" w:type="dxa"/>
+            </w:tcMar>
+          </w:tcPr>
+          <w:p>
+            <w:pPr>
+              <w:spacing w:before="40" w:after="40"/>
+              <w:ind w:left="-120"/>
+              <w:rPr>
+                <w:rFonts w:ascii="Times New Roman" w:eastAsia="Times New Roman" w:hAnsi="Times New Roman" w:cs="Times New Roman"/>
+                <w:sz w:val="20"/>
+                <w:szCs w:val="20"/>
+              </w:rPr>
+            </w:pPr>
+            <w:r>
+              <w:rPr>
+                <w:rFonts w:ascii="Times New Roman" w:eastAsia="Times New Roman" w:hAnsi="Times New Roman" w:cs="Times New Roman"/>
+                <w:sz w:val="20"/>
+                <w:szCs w:val="20"/>
+              </w:rPr>
+              <w:t xml:space="preserve">  2.0</w:t>
+            </w:r>
+          </w:p>
+        </w:tc>
+        <w:tc>
+          <w:tcPr>
+            <w:tcW w:w="3585" w:type="dxa"/>
+            <w:tcBorders>
+              <w:top w:val="nil"/>
+              <w:left w:val="single" w:sz="8" w:space="0" w:color="000000"/>
+              <w:bottom w:val="single" w:sz="8" w:space="0" w:color="000000"/>
+              <w:right w:val="nil"/>
+            </w:tcBorders>
+            <w:shd w:val="clear" w:color="auto" w:fill="E5E5E5"/>
+            <w:tcMar>
+              <w:top w:w="100" w:type="dxa"/>
+              <w:left w:w="100" w:type="dxa"/>
+              <w:bottom w:w="100" w:type="dxa"/>
+              <w:right w:w="100" w:type="dxa"/>
+            </w:tcMar>
+          </w:tcPr>
+          <w:p>
+            <w:pPr>
+              <w:spacing w:before="40" w:after="40"/>
+              <w:ind w:left="-120"/>
+              <w:rPr>
+                <w:rFonts w:ascii="Times New Roman" w:eastAsia="Times New Roman" w:hAnsi="Times New Roman" w:cs="Times New Roman"/>
+                <w:sz w:val="20"/>
+                <w:szCs w:val="20"/>
+              </w:rPr>
+            </w:pPr>
+            <w:r>
+              <w:rPr>
+                <w:rFonts w:ascii="Times New Roman" w:eastAsia="Times New Roman" w:hAnsi="Times New Roman" w:cs="Times New Roman"/>
+                <w:sz w:val="20"/>
+                <w:szCs w:val="20"/>
+              </w:rPr>
+              <w:t xml:space="preserve"> Added current member names to front page, grammar in 3.3.</w:t>
+            </w:r>
+          </w:p>
+        </w:tc>
+        <w:tc>
+          <w:tcPr>
+            <w:tcW w:w="2490" w:type="dxa"/>
+            <w:tcBorders>
+              <w:top w:val="nil"/>
+              <w:left w:val="single" w:sz="8" w:space="0" w:color="000000"/>
+              <w:bottom w:val="single" w:sz="8" w:space="0" w:color="000000"/>
+              <w:right w:val="single" w:sz="8" w:space="0" w:color="000000"/>
+            </w:tcBorders>
+            <w:shd w:val="clear" w:color="auto" w:fill="E5E5E5"/>
+            <w:tcMar>
+              <w:top w:w="100" w:type="dxa"/>
+              <w:left w:w="100" w:type="dxa"/>
+              <w:bottom w:w="100" w:type="dxa"/>
+              <w:right w:w="100" w:type="dxa"/>
+            </w:tcMar>
+          </w:tcPr>
+          <w:p>
+            <w:pPr>
+              <w:spacing w:before="40" w:after="40"/>
+              <w:ind w:left="-120"/>
+              <w:rPr>
+                <w:rFonts w:ascii="Times New Roman" w:eastAsia="Times New Roman" w:hAnsi="Times New Roman" w:cs="Times New Roman"/>
+                <w:sz w:val="20"/>
+                <w:szCs w:val="20"/>
+              </w:rPr>
+            </w:pPr>
+            <w:r>
+              <w:rPr>
+                <w:rFonts w:ascii="Times New Roman" w:eastAsia="Times New Roman" w:hAnsi="Times New Roman" w:cs="Times New Roman"/>
+                <w:sz w:val="20"/>
+                <w:szCs w:val="20"/>
+              </w:rPr>
+              <w:t xml:space="preserve">  Avin Tiletile</w:t>
+            </w:r>
+          </w:p>
+        </w:tc>
+      </w:tr>
+      <w:tr>
+        <w:trPr>
+          <w:trHeight w:val="530"/>
+        </w:trPr>
+        <w:tc>
+          <w:tcPr>
+            <w:tcW w:w="1425" w:type="dxa"/>
+            <w:tcBorders>
+              <w:top w:val="nil"/>
+              <w:left w:val="single" w:sz="8" w:space="0" w:color="000000"/>
+              <w:bottom w:val="single" w:sz="8" w:space="0" w:color="000000"/>
+              <w:right w:val="nil"/>
+            </w:tcBorders>
+            <w:shd w:val="clear" w:color="auto" w:fill="E5E5E5"/>
+            <w:tcMar>
+              <w:top w:w="100" w:type="dxa"/>
+              <w:left w:w="100" w:type="dxa"/>
+              <w:bottom w:w="100" w:type="dxa"/>
+              <w:right w:w="100" w:type="dxa"/>
+            </w:tcMar>
+          </w:tcPr>
+          <w:p>
+            <w:pPr>
+              <w:spacing w:before="40" w:after="40"/>
+              <w:ind w:left="-120"/>
+              <w:rPr>
+                <w:rFonts w:ascii="Times New Roman" w:eastAsia="Times New Roman" w:hAnsi="Times New Roman" w:cs="Times New Roman"/>
+                <w:sz w:val="20"/>
+                <w:szCs w:val="20"/>
+                <w:u w:val="single"/>
+              </w:rPr>
+            </w:pPr>
+            <w:r>
+              <w:rPr>
+                <w:rFonts w:ascii="Times New Roman" w:eastAsia="Times New Roman" w:hAnsi="Times New Roman" w:cs="Times New Roman"/>
+                <w:sz w:val="20"/>
+                <w:szCs w:val="20"/>
+                <w:u w:val="single"/>
+              </w:rPr>
+              <w:t xml:space="preserve"> </w:t>
+            </w:r>
           </w:p>
         </w:tc>
         <w:tc>
@@ -2430,6 +2628,7 @@
                 <w:szCs w:val="20"/>
                 <w:u w:val="single"/>
               </w:rPr>
+              <w:lastRenderedPageBreak/>
               <w:t xml:space="preserve"> </w:t>
             </w:r>
           </w:p>
@@ -2740,7 +2939,6 @@
                 <w:szCs w:val="20"/>
                 <w:u w:val="single"/>
               </w:rPr>
-              <w:lastRenderedPageBreak/>
               <w:t xml:space="preserve"> </w:t>
             </w:r>
           </w:p>
@@ -3012,161 +3210,6 @@
           </w:p>
         </w:tc>
       </w:tr>
-      <w:tr>
-        <w:trPr>
-          <w:trHeight w:val="530"/>
-        </w:trPr>
-        <w:tc>
-          <w:tcPr>
-            <w:tcW w:w="1425" w:type="dxa"/>
-            <w:tcBorders>
-              <w:top w:val="nil"/>
-              <w:left w:val="single" w:sz="8" w:space="0" w:color="000000"/>
-              <w:bottom w:val="single" w:sz="8" w:space="0" w:color="000000"/>
-              <w:right w:val="nil"/>
-            </w:tcBorders>
-            <w:shd w:val="clear" w:color="auto" w:fill="E5E5E5"/>
-            <w:tcMar>
-              <w:top w:w="100" w:type="dxa"/>
-              <w:left w:w="100" w:type="dxa"/>
-              <w:bottom w:w="100" w:type="dxa"/>
-              <w:right w:w="100" w:type="dxa"/>
-            </w:tcMar>
-          </w:tcPr>
-          <w:p>
-            <w:pPr>
-              <w:spacing w:before="40" w:after="40"/>
-              <w:ind w:left="-120"/>
-              <w:rPr>
-                <w:rFonts w:ascii="Times New Roman" w:eastAsia="Times New Roman" w:hAnsi="Times New Roman" w:cs="Times New Roman"/>
-                <w:sz w:val="20"/>
-                <w:szCs w:val="20"/>
-                <w:u w:val="single"/>
-              </w:rPr>
-            </w:pPr>
-            <w:r>
-              <w:rPr>
-                <w:rFonts w:ascii="Times New Roman" w:eastAsia="Times New Roman" w:hAnsi="Times New Roman" w:cs="Times New Roman"/>
-                <w:sz w:val="20"/>
-                <w:szCs w:val="20"/>
-                <w:u w:val="single"/>
-              </w:rPr>
-              <w:t xml:space="preserve"> </w:t>
-            </w:r>
-          </w:p>
-        </w:tc>
-        <w:tc>
-          <w:tcPr>
-            <w:tcW w:w="1245" w:type="dxa"/>
-            <w:tcBorders>
-              <w:top w:val="nil"/>
-              <w:left w:val="single" w:sz="8" w:space="0" w:color="000000"/>
-              <w:bottom w:val="single" w:sz="8" w:space="0" w:color="000000"/>
-              <w:right w:val="nil"/>
-            </w:tcBorders>
-            <w:shd w:val="clear" w:color="auto" w:fill="E5E5E5"/>
-            <w:tcMar>
-              <w:top w:w="100" w:type="dxa"/>
-              <w:left w:w="100" w:type="dxa"/>
-              <w:bottom w:w="100" w:type="dxa"/>
-              <w:right w:w="100" w:type="dxa"/>
-            </w:tcMar>
-          </w:tcPr>
-          <w:p>
-            <w:pPr>
-              <w:spacing w:before="40" w:after="40"/>
-              <w:ind w:left="-120"/>
-              <w:rPr>
-                <w:rFonts w:ascii="Times New Roman" w:eastAsia="Times New Roman" w:hAnsi="Times New Roman" w:cs="Times New Roman"/>
-                <w:sz w:val="20"/>
-                <w:szCs w:val="20"/>
-              </w:rPr>
-            </w:pPr>
-            <w:r>
-              <w:rPr>
-                <w:rFonts w:ascii="Times New Roman" w:eastAsia="Times New Roman" w:hAnsi="Times New Roman" w:cs="Times New Roman"/>
-                <w:sz w:val="20"/>
-                <w:szCs w:val="20"/>
-              </w:rPr>
-              <w:t xml:space="preserve"> </w:t>
-            </w:r>
-          </w:p>
-        </w:tc>
-        <w:tc>
-          <w:tcPr>
-            <w:tcW w:w="3585" w:type="dxa"/>
-            <w:tcBorders>
-              <w:top w:val="nil"/>
-              <w:left w:val="single" w:sz="8" w:space="0" w:color="000000"/>
-              <w:bottom w:val="single" w:sz="8" w:space="0" w:color="000000"/>
-              <w:right w:val="nil"/>
-            </w:tcBorders>
-            <w:shd w:val="clear" w:color="auto" w:fill="E5E5E5"/>
-            <w:tcMar>
-              <w:top w:w="100" w:type="dxa"/>
-              <w:left w:w="100" w:type="dxa"/>
-              <w:bottom w:w="100" w:type="dxa"/>
-              <w:right w:w="100" w:type="dxa"/>
-            </w:tcMar>
-          </w:tcPr>
-          <w:p>
-            <w:pPr>
-              <w:spacing w:before="40" w:after="40"/>
-              <w:ind w:left="-120"/>
-              <w:rPr>
-                <w:rFonts w:ascii="Times New Roman" w:eastAsia="Times New Roman" w:hAnsi="Times New Roman" w:cs="Times New Roman"/>
-                <w:sz w:val="20"/>
-                <w:szCs w:val="20"/>
-              </w:rPr>
-            </w:pPr>
-            <w:r>
-              <w:rPr>
-                <w:rFonts w:ascii="Times New Roman" w:eastAsia="Times New Roman" w:hAnsi="Times New Roman" w:cs="Times New Roman"/>
-                <w:sz w:val="20"/>
-                <w:szCs w:val="20"/>
-              </w:rPr>
-              <w:t xml:space="preserve"> </w:t>
-            </w:r>
-          </w:p>
-        </w:tc>
-        <w:tc>
-          <w:tcPr>
-            <w:tcW w:w="2490" w:type="dxa"/>
-            <w:tcBorders>
-              <w:top w:val="nil"/>
-              <w:left w:val="single" w:sz="8" w:space="0" w:color="000000"/>
-              <w:bottom w:val="single" w:sz="8" w:space="0" w:color="000000"/>
-              <w:right w:val="single" w:sz="8" w:space="0" w:color="000000"/>
-            </w:tcBorders>
-            <w:shd w:val="clear" w:color="auto" w:fill="E5E5E5"/>
-            <w:tcMar>
-              <w:top w:w="100" w:type="dxa"/>
-              <w:left w:w="100" w:type="dxa"/>
-              <w:bottom w:w="100" w:type="dxa"/>
-              <w:right w:w="100" w:type="dxa"/>
-            </w:tcMar>
-          </w:tcPr>
-          <w:p>
-            <w:pPr>
-              <w:spacing w:before="40" w:after="40"/>
-              <w:ind w:left="-120"/>
-              <w:rPr>
-                <w:rFonts w:ascii="Times New Roman" w:eastAsia="Times New Roman" w:hAnsi="Times New Roman" w:cs="Times New Roman"/>
-                <w:sz w:val="20"/>
-                <w:szCs w:val="20"/>
-              </w:rPr>
-            </w:pPr>
-            <w:r>
-              <w:rPr>
-                <w:rFonts w:ascii="Times New Roman" w:eastAsia="Times New Roman" w:hAnsi="Times New Roman" w:cs="Times New Roman"/>
-                <w:sz w:val="20"/>
-                <w:szCs w:val="20"/>
-              </w:rPr>
-              <w:t xml:space="preserve"> </w:t>
-            </w:r>
-          </w:p>
-        </w:tc>
-      </w:tr>
     </w:tbl>
     <w:p>
       <w:pPr>
@@ -4438,8 +4481,6 @@
         </w:rPr>
         <w:t>Stop and wait – network strategy. Sends first data, wait for acknowledgement and send second data.</w:t>
       </w:r>
-      <w:bookmarkStart w:id="2" w:name="_GoBack"/>
-      <w:bookmarkEnd w:id="2"/>
     </w:p>
     <w:p>
       <w:pPr>
@@ -4482,8 +4523,8 @@
           <w:szCs w:val="24"/>
         </w:rPr>
       </w:pPr>
-      <w:bookmarkStart w:id="3" w:name="_lyhb5v285dil" w:colFirst="0" w:colLast="0"/>
-      <w:bookmarkEnd w:id="3"/>
+      <w:bookmarkStart w:id="2" w:name="_lyhb5v285dil" w:colFirst="0" w:colLast="0"/>
+      <w:bookmarkEnd w:id="2"/>
       <w:r>
         <w:rPr>
           <w:rFonts w:ascii="Times New Roman" w:eastAsia="Times New Roman" w:hAnsi="Times New Roman" w:cs="Times New Roman"/>
@@ -4546,8 +4587,8 @@
           <w:szCs w:val="24"/>
         </w:rPr>
       </w:pPr>
-      <w:bookmarkStart w:id="4" w:name="_m1qi0zbottma" w:colFirst="0" w:colLast="0"/>
-      <w:bookmarkEnd w:id="4"/>
+      <w:bookmarkStart w:id="3" w:name="_m1qi0zbottma" w:colFirst="0" w:colLast="0"/>
+      <w:bookmarkEnd w:id="3"/>
       <w:r>
         <w:rPr>
           <w:rFonts w:ascii="Times New Roman" w:eastAsia="Times New Roman" w:hAnsi="Times New Roman" w:cs="Times New Roman"/>
@@ -4674,8 +4715,8 @@
           <w:szCs w:val="36"/>
         </w:rPr>
       </w:pPr>
-      <w:bookmarkStart w:id="5" w:name="_phzwz2dpcb5f" w:colFirst="0" w:colLast="0"/>
-      <w:bookmarkEnd w:id="5"/>
+      <w:bookmarkStart w:id="4" w:name="_phzwz2dpcb5f" w:colFirst="0" w:colLast="0"/>
+      <w:bookmarkEnd w:id="4"/>
       <w:r>
         <w:rPr>
           <w:rFonts w:ascii="Times New Roman" w:eastAsia="Times New Roman" w:hAnsi="Times New Roman" w:cs="Times New Roman"/>
@@ -4724,8 +4765,8 @@
           <w:szCs w:val="24"/>
         </w:rPr>
       </w:pPr>
-      <w:bookmarkStart w:id="6" w:name="_yqylfg440fhy" w:colFirst="0" w:colLast="0"/>
-      <w:bookmarkEnd w:id="6"/>
+      <w:bookmarkStart w:id="5" w:name="_yqylfg440fhy" w:colFirst="0" w:colLast="0"/>
+      <w:bookmarkEnd w:id="5"/>
       <w:r>
         <w:rPr>
           <w:rFonts w:ascii="Times New Roman" w:eastAsia="Times New Roman" w:hAnsi="Times New Roman" w:cs="Times New Roman"/>
@@ -4776,6 +4817,7 @@
           <w:sz w:val="24"/>
           <w:szCs w:val="24"/>
         </w:rPr>
+        <w:lastRenderedPageBreak/>
         <w:t>An entertainment website in which multiple users compete with each other and whoever obtains the highest total value wins. A thrilling game in which users risk their wager in hopes of doubling their wager or losing it all.</w:t>
       </w:r>
     </w:p>
@@ -4792,16 +4834,15 @@
           <w:szCs w:val="24"/>
         </w:rPr>
       </w:pPr>
-      <w:bookmarkStart w:id="7" w:name="_eun4v3n6nr4y" w:colFirst="0" w:colLast="0"/>
-      <w:bookmarkEnd w:id="7"/>
-      <w:r>
-        <w:rPr>
-          <w:rFonts w:ascii="Times New Roman" w:eastAsia="Times New Roman" w:hAnsi="Times New Roman" w:cs="Times New Roman"/>
-          <w:b/>
-          <w:sz w:val="24"/>
-          <w:szCs w:val="24"/>
-        </w:rPr>
-        <w:lastRenderedPageBreak/>
+      <w:bookmarkStart w:id="6" w:name="_eun4v3n6nr4y" w:colFirst="0" w:colLast="0"/>
+      <w:bookmarkEnd w:id="6"/>
+      <w:r>
+        <w:rPr>
+          <w:rFonts w:ascii="Times New Roman" w:eastAsia="Times New Roman" w:hAnsi="Times New Roman" w:cs="Times New Roman"/>
+          <w:b/>
+          <w:sz w:val="24"/>
+          <w:szCs w:val="24"/>
+        </w:rPr>
         <w:t>2.2.</w:t>
       </w:r>
       <w:r>
@@ -5053,8 +5094,8 @@
           <w:szCs w:val="24"/>
         </w:rPr>
       </w:pPr>
-      <w:bookmarkStart w:id="8" w:name="_tm2x8q9zki4g" w:colFirst="0" w:colLast="0"/>
-      <w:bookmarkEnd w:id="8"/>
+      <w:bookmarkStart w:id="7" w:name="_tm2x8q9zki4g" w:colFirst="0" w:colLast="0"/>
+      <w:bookmarkEnd w:id="7"/>
       <w:r>
         <w:rPr>
           <w:rFonts w:ascii="Times New Roman" w:eastAsia="Times New Roman" w:hAnsi="Times New Roman" w:cs="Times New Roman"/>
@@ -5121,8 +5162,8 @@
           <w:szCs w:val="24"/>
         </w:rPr>
       </w:pPr>
-      <w:bookmarkStart w:id="9" w:name="_plobuhep64pt" w:colFirst="0" w:colLast="0"/>
-      <w:bookmarkEnd w:id="9"/>
+      <w:bookmarkStart w:id="8" w:name="_plobuhep64pt" w:colFirst="0" w:colLast="0"/>
+      <w:bookmarkEnd w:id="8"/>
       <w:r>
         <w:rPr>
           <w:rFonts w:ascii="Times New Roman" w:eastAsia="Times New Roman" w:hAnsi="Times New Roman" w:cs="Times New Roman"/>
@@ -5251,8 +5292,8 @@
           <w:szCs w:val="24"/>
         </w:rPr>
       </w:pPr>
-      <w:bookmarkStart w:id="10" w:name="_co7tqxeykae9" w:colFirst="0" w:colLast="0"/>
-      <w:bookmarkEnd w:id="10"/>
+      <w:bookmarkStart w:id="9" w:name="_co7tqxeykae9" w:colFirst="0" w:colLast="0"/>
+      <w:bookmarkEnd w:id="9"/>
       <w:r>
         <w:rPr>
           <w:rFonts w:ascii="Times New Roman" w:eastAsia="Times New Roman" w:hAnsi="Times New Roman" w:cs="Times New Roman"/>
@@ -5365,8 +5406,8 @@
           <w:szCs w:val="36"/>
         </w:rPr>
       </w:pPr>
-      <w:bookmarkStart w:id="11" w:name="_q9oswupnr5aq" w:colFirst="0" w:colLast="0"/>
-      <w:bookmarkEnd w:id="11"/>
+      <w:bookmarkStart w:id="10" w:name="_q9oswupnr5aq" w:colFirst="0" w:colLast="0"/>
+      <w:bookmarkEnd w:id="10"/>
       <w:r>
         <w:rPr>
           <w:rFonts w:ascii="Times New Roman" w:eastAsia="Times New Roman" w:hAnsi="Times New Roman" w:cs="Times New Roman"/>
@@ -5415,8 +5456,8 @@
           <w:szCs w:val="24"/>
         </w:rPr>
       </w:pPr>
-      <w:bookmarkStart w:id="12" w:name="_ivumtub3259" w:colFirst="0" w:colLast="0"/>
-      <w:bookmarkEnd w:id="12"/>
+      <w:bookmarkStart w:id="11" w:name="_ivumtub3259" w:colFirst="0" w:colLast="0"/>
+      <w:bookmarkEnd w:id="11"/>
       <w:r>
         <w:rPr>
           <w:rFonts w:ascii="Times New Roman" w:eastAsia="Times New Roman" w:hAnsi="Times New Roman" w:cs="Times New Roman"/>
@@ -5467,8 +5508,8 @@
           <w:szCs w:val="24"/>
         </w:rPr>
       </w:pPr>
-      <w:bookmarkStart w:id="13" w:name="_bew1ugvv5ksw" w:colFirst="0" w:colLast="0"/>
-      <w:bookmarkEnd w:id="13"/>
+      <w:bookmarkStart w:id="12" w:name="_bew1ugvv5ksw" w:colFirst="0" w:colLast="0"/>
+      <w:bookmarkEnd w:id="12"/>
       <w:r>
         <w:rPr>
           <w:rFonts w:ascii="Times New Roman" w:eastAsia="Times New Roman" w:hAnsi="Times New Roman" w:cs="Times New Roman"/>
@@ -5541,16 +5582,8 @@
           <w:sz w:val="20"/>
           <w:szCs w:val="20"/>
         </w:rPr>
-        <w:t xml:space="preserve">Users should be able to see an initial menu that has Login (Exisitng User) or Create an Account (New user). For creating a new account, the username can only contain letters from A-Z and 0-9, which will be taken as a string between 6 to 10 characters in length. New users will be given $200 for the start of the game and existing users will have whichever amount they had previously. There </w:t>
-      </w:r>
-      <w:r>
-        <w:rPr>
-          <w:rFonts w:ascii="Times New Roman" w:eastAsia="Times New Roman" w:hAnsi="Times New Roman" w:cs="Times New Roman"/>
-          <w:sz w:val="20"/>
-          <w:szCs w:val="20"/>
-        </w:rPr>
         <w:lastRenderedPageBreak/>
-        <w:t>will be a GUI where you can choose Login or Create an Account. For the login page it will have you fill out your username and password. For Create Account, it will ask to create a new username, create a new password, and confirm password. Once information is filled then it will be stored in the Authentication database.</w:t>
+        <w:t>Users should be able to see an initial menu that has Login (Exisitng User) or Create an Account (New user). For creating a new account, the username can only contain letters from A-Z and 0-9, which will be taken as a string between 6 to 10 characters in length. New users will be given $200 for the start of the game and existing users will have whichever amount they had previously. There will be a GUI where you can choose Login or Create an Account. For the login page it will have you fill out your username and password. For Create Account, it will ask to create a new username, create a new password, and confirm password. Once information is filled then it will be stored in the Authentication database.</w:t>
       </w:r>
     </w:p>
     <w:p>
@@ -5586,8 +5619,8 @@
           <w:szCs w:val="24"/>
         </w:rPr>
       </w:pPr>
-      <w:bookmarkStart w:id="14" w:name="_wzdnrdoarnmg" w:colFirst="0" w:colLast="0"/>
-      <w:bookmarkEnd w:id="14"/>
+      <w:bookmarkStart w:id="13" w:name="_wzdnrdoarnmg" w:colFirst="0" w:colLast="0"/>
+      <w:bookmarkEnd w:id="13"/>
       <w:r>
         <w:rPr>
           <w:rFonts w:ascii="Times New Roman" w:eastAsia="Times New Roman" w:hAnsi="Times New Roman" w:cs="Times New Roman"/>
@@ -5846,8 +5879,8 @@
           <w:szCs w:val="24"/>
         </w:rPr>
       </w:pPr>
-      <w:bookmarkStart w:id="15" w:name="_en9o2bvp2ph4" w:colFirst="0" w:colLast="0"/>
-      <w:bookmarkEnd w:id="15"/>
+      <w:bookmarkStart w:id="14" w:name="_en9o2bvp2ph4" w:colFirst="0" w:colLast="0"/>
+      <w:bookmarkEnd w:id="14"/>
       <w:r>
         <w:rPr>
           <w:rFonts w:ascii="Times New Roman" w:eastAsia="Times New Roman" w:hAnsi="Times New Roman" w:cs="Times New Roman"/>
@@ -6302,8 +6335,8 @@
           <w:szCs w:val="24"/>
         </w:rPr>
       </w:pPr>
-      <w:bookmarkStart w:id="16" w:name="_4umn3whpfnox" w:colFirst="0" w:colLast="0"/>
-      <w:bookmarkEnd w:id="16"/>
+      <w:bookmarkStart w:id="15" w:name="_4umn3whpfnox" w:colFirst="0" w:colLast="0"/>
+      <w:bookmarkEnd w:id="15"/>
       <w:r>
         <w:rPr>
           <w:rFonts w:ascii="Times New Roman" w:eastAsia="Times New Roman" w:hAnsi="Times New Roman" w:cs="Times New Roman"/>
@@ -6312,6 +6345,7 @@
           <w:sz w:val="24"/>
           <w:szCs w:val="24"/>
         </w:rPr>
+        <w:lastRenderedPageBreak/>
         <w:t>3.1.4.</w:t>
       </w:r>
       <w:r>
@@ -6414,7 +6448,6 @@
           <w:sz w:val="20"/>
           <w:szCs w:val="20"/>
         </w:rPr>
-        <w:lastRenderedPageBreak/>
         <w:t xml:space="preserve"> </w:t>
       </w:r>
     </w:p>
@@ -6431,8 +6464,8 @@
           <w:szCs w:val="24"/>
         </w:rPr>
       </w:pPr>
-      <w:bookmarkStart w:id="17" w:name="_9g513erjxss4" w:colFirst="0" w:colLast="0"/>
-      <w:bookmarkEnd w:id="17"/>
+      <w:bookmarkStart w:id="16" w:name="_9g513erjxss4" w:colFirst="0" w:colLast="0"/>
+      <w:bookmarkEnd w:id="16"/>
       <w:r>
         <w:rPr>
           <w:rFonts w:ascii="Times New Roman" w:eastAsia="Times New Roman" w:hAnsi="Times New Roman" w:cs="Times New Roman"/>
@@ -6601,8 +6634,8 @@
           <w:szCs w:val="24"/>
         </w:rPr>
       </w:pPr>
-      <w:bookmarkStart w:id="18" w:name="_25qoh21hyo6" w:colFirst="0" w:colLast="0"/>
-      <w:bookmarkEnd w:id="18"/>
+      <w:bookmarkStart w:id="17" w:name="_25qoh21hyo6" w:colFirst="0" w:colLast="0"/>
+      <w:bookmarkEnd w:id="17"/>
       <w:r>
         <w:rPr>
           <w:rFonts w:ascii="Times New Roman" w:eastAsia="Times New Roman" w:hAnsi="Times New Roman" w:cs="Times New Roman"/>
@@ -6671,7 +6704,15 @@
           <w:sz w:val="20"/>
           <w:szCs w:val="20"/>
         </w:rPr>
-        <w:t>The calculations of money of when you and win</w:t>
+        <w:t>Money calculations and when you</w:t>
+      </w:r>
+      <w:r>
+        <w:rPr>
+          <w:rFonts w:ascii="Times New Roman" w:eastAsia="Times New Roman" w:hAnsi="Times New Roman" w:cs="Times New Roman"/>
+          <w:sz w:val="20"/>
+          <w:szCs w:val="20"/>
+        </w:rPr>
+        <w:t xml:space="preserve"> win</w:t>
       </w:r>
     </w:p>
     <w:p>
@@ -6795,8 +6836,8 @@
           <w:szCs w:val="36"/>
         </w:rPr>
       </w:pPr>
-      <w:bookmarkStart w:id="19" w:name="_lull4wdmxvqb" w:colFirst="0" w:colLast="0"/>
-      <w:bookmarkEnd w:id="19"/>
+      <w:bookmarkStart w:id="18" w:name="_lull4wdmxvqb" w:colFirst="0" w:colLast="0"/>
+      <w:bookmarkEnd w:id="18"/>
       <w:r>
         <w:rPr>
           <w:rFonts w:ascii="Times New Roman" w:eastAsia="Times New Roman" w:hAnsi="Times New Roman" w:cs="Times New Roman"/>
@@ -6845,8 +6886,8 @@
           <w:szCs w:val="24"/>
         </w:rPr>
       </w:pPr>
-      <w:bookmarkStart w:id="20" w:name="_dxqa14ef4ub6" w:colFirst="0" w:colLast="0"/>
-      <w:bookmarkEnd w:id="20"/>
+      <w:bookmarkStart w:id="19" w:name="_dxqa14ef4ub6" w:colFirst="0" w:colLast="0"/>
+      <w:bookmarkEnd w:id="19"/>
       <w:r>
         <w:rPr>
           <w:rFonts w:ascii="Times New Roman" w:eastAsia="Times New Roman" w:hAnsi="Times New Roman" w:cs="Times New Roman"/>
@@ -7012,8 +7053,8 @@
           <w:szCs w:val="24"/>
         </w:rPr>
       </w:pPr>
-      <w:bookmarkStart w:id="21" w:name="_y4uucmwy6zjd" w:colFirst="0" w:colLast="0"/>
-      <w:bookmarkEnd w:id="21"/>
+      <w:bookmarkStart w:id="20" w:name="_y4uucmwy6zjd" w:colFirst="0" w:colLast="0"/>
+      <w:bookmarkEnd w:id="20"/>
       <w:r>
         <w:rPr>
           <w:rFonts w:ascii="Times New Roman" w:eastAsia="Times New Roman" w:hAnsi="Times New Roman" w:cs="Times New Roman"/>
@@ -7206,6 +7247,7 @@
           <w:sz w:val="20"/>
           <w:szCs w:val="20"/>
         </w:rPr>
+        <w:lastRenderedPageBreak/>
         <w:t>For GUI functions, it should be able to perform within 3 seconds.</w:t>
       </w:r>
     </w:p>
@@ -7256,7 +7298,7 @@
 </file>
 
 <file path=word/numbering.xml><?xml version="1.0" encoding="utf-8"?>
-<w:numbering xmlns:wpc="http://schemas.microsoft.com/office/word/2010/wordprocessingCanvas" xmlns:cx="http://schemas.microsoft.com/office/drawing/2014/chartex" xmlns:cx1="http://schemas.microsoft.com/office/drawing/2015/9/8/chartex" xmlns:cx2="http://schemas.microsoft.com/office/drawing/2015/10/21/chartex" xmlns:cx3="http://schemas.microsoft.com/office/drawing/2016/5/9/chartex" xmlns:cx4="http://schemas.microsoft.com/office/drawing/2016/5/10/chartex" xmlns:cx5="http://schemas.microsoft.com/office/drawing/2016/5/11/chartex" xmlns:cx6="http://schemas.microsoft.com/office/drawing/2016/5/12/chartex" xmlns:cx7="http://schemas.microsoft.com/office/drawing/2016/5/13/chartex" xmlns:cx8="http://schemas.microsoft.com/office/drawing/2016/5/14/chartex" xmlns:mc="http://schemas.openxmlformats.org/markup-compatibility/2006" xmlns:aink="http://schemas.microsoft.com/office/drawing/2016/ink" xmlns:am3d="http://schemas.microsoft.com/office/drawing/2017/model3d" xmlns:o="urn:schemas-microsoft-com:office:office" xmlns:r="http://schemas.openxmlformats.org/officeDocument/2006/relationships" xmlns:m="http://schemas.openxmlformats.org/officeDocument/2006/math" xmlns:v="urn:schemas-microsoft-com:vml" xmlns:wp14="http://schemas.microsoft.com/office/word/2010/wordprocessingDrawing" xmlns:wp="http://schemas.openxmlformats.org/drawingml/2006/wordprocessingDrawing" xmlns:w10="urn:schemas-microsoft-com:office:word" xmlns:w="http://schemas.openxmlformats.org/wordprocessingml/2006/main" xmlns:w14="http://schemas.microsoft.com/office/word/2010/wordml" xmlns:w15="http://schemas.microsoft.com/office/word/2012/wordml" xmlns:w16cex="http://schemas.microsoft.com/office/word/2018/wordml/cex" xmlns:w16cid="http://schemas.microsoft.com/office/word/2016/wordml/cid" xmlns:w16="http://schemas.microsoft.com/office/word/2018/wordml" xmlns:w16se="http://schemas.microsoft.com/office/word/2015/wordml/symex" xmlns:wpg="http://schemas.microsoft.com/office/word/2010/wordprocessingGroup" xmlns:wpi="http://schemas.microsoft.com/office/word/2010/wordprocessingInk" xmlns:wne="http://schemas.microsoft.com/office/word/2006/wordml" xmlns:wps="http://schemas.microsoft.com/office/word/2010/wordprocessingShape" mc:Ignorable="w14 w15 w16se w16cid w16 w16cex wp14">
+<w:numbering xmlns:wpc="http://schemas.microsoft.com/office/word/2010/wordprocessingCanvas" xmlns:cx="http://schemas.microsoft.com/office/drawing/2014/chartex" xmlns:cx1="http://schemas.microsoft.com/office/drawing/2015/9/8/chartex" xmlns:cx2="http://schemas.microsoft.com/office/drawing/2015/10/21/chartex" xmlns:cx3="http://schemas.microsoft.com/office/drawing/2016/5/9/chartex" xmlns:cx4="http://schemas.microsoft.com/office/drawing/2016/5/10/chartex" xmlns:cx5="http://schemas.microsoft.com/office/drawing/2016/5/11/chartex" xmlns:cx6="http://schemas.microsoft.com/office/drawing/2016/5/12/chartex" xmlns:cx7="http://schemas.microsoft.com/office/drawing/2016/5/13/chartex" xmlns:cx8="http://schemas.microsoft.com/office/drawing/2016/5/14/chartex" xmlns:mc="http://schemas.openxmlformats.org/markup-compatibility/2006" xmlns:aink="http://schemas.microsoft.com/office/drawing/2016/ink" xmlns:am3d="http://schemas.microsoft.com/office/drawing/2017/model3d" xmlns:o="urn:schemas-microsoft-com:office:office" xmlns:r="http://schemas.openxmlformats.org/officeDocument/2006/relationships" xmlns:m="http://schemas.openxmlformats.org/officeDocument/2006/math" xmlns:v="urn:schemas-microsoft-com:vml" xmlns:wp14="http://schemas.microsoft.com/office/word/2010/wordprocessingDrawing" xmlns:wp="http://schemas.openxmlformats.org/drawingml/2006/wordprocessingDrawing" xmlns:w10="urn:schemas-microsoft-com:office:word" xmlns:w="http://schemas.openxmlformats.org/wordprocessingml/2006/main" xmlns:w14="http://schemas.microsoft.com/office/word/2010/wordml" xmlns:w15="http://schemas.microsoft.com/office/word/2012/wordml" xmlns:w16cid="http://schemas.microsoft.com/office/word/2016/wordml/cid" xmlns:w16se="http://schemas.microsoft.com/office/word/2015/wordml/symex" xmlns:wpg="http://schemas.microsoft.com/office/word/2010/wordprocessingGroup" xmlns:wpi="http://schemas.microsoft.com/office/word/2010/wordprocessingInk" xmlns:wne="http://schemas.microsoft.com/office/word/2006/wordml" xmlns:wps="http://schemas.microsoft.com/office/word/2010/wordprocessingShape" mc:Ignorable="w14 w15 w16se w16cid wp14">
   <w:abstractNum w:abstractNumId="0" w15:restartNumberingAfterBreak="0">
     <w:nsid w:val="1F45599C"/>
     <w:multiLevelType w:val="multilevel"/>
@@ -7493,7 +7535,7 @@
 </file>
 
 <file path=word/styles.xml><?xml version="1.0" encoding="utf-8"?>
-<w:styles xmlns:mc="http://schemas.openxmlformats.org/markup-compatibility/2006" xmlns:r="http://schemas.openxmlformats.org/officeDocument/2006/relationships" xmlns:w="http://schemas.openxmlformats.org/wordprocessingml/2006/main" xmlns:w14="http://schemas.microsoft.com/office/word/2010/wordml" xmlns:w15="http://schemas.microsoft.com/office/word/2012/wordml" xmlns:w16cex="http://schemas.microsoft.com/office/word/2018/wordml/cex" xmlns:w16cid="http://schemas.microsoft.com/office/word/2016/wordml/cid" xmlns:w16="http://schemas.microsoft.com/office/word/2018/wordml" xmlns:w16se="http://schemas.microsoft.com/office/word/2015/wordml/symex" mc:Ignorable="w14 w15 w16se w16cid w16 w16cex">
+<w:styles xmlns:mc="http://schemas.openxmlformats.org/markup-compatibility/2006" xmlns:r="http://schemas.openxmlformats.org/officeDocument/2006/relationships" xmlns:w="http://schemas.openxmlformats.org/wordprocessingml/2006/main" xmlns:w14="http://schemas.microsoft.com/office/word/2010/wordml" xmlns:w15="http://schemas.microsoft.com/office/word/2012/wordml" xmlns:w16cid="http://schemas.microsoft.com/office/word/2016/wordml/cid" xmlns:w16se="http://schemas.microsoft.com/office/word/2015/wordml/symex" mc:Ignorable="w14 w15 w16se w16cid">
   <w:docDefaults>
     <w:rPrDefault>
       <w:rPr>

</xml_diff>

<commit_message>
Updated front page, revision history table, grammar in 3.3
</commit_message>
<xml_diff>
--- a/Documentation/Requirements-SRS-Blackjack.docx
+++ b/Documentation/Requirements-SRS-Blackjack.docx
@@ -687,7 +687,42 @@
                 <w:sz w:val="20"/>
                 <w:szCs w:val="20"/>
               </w:rPr>
-              <w:t xml:space="preserve"> Added current member names to front page, grammar in 3.3.</w:t>
+              <w:t xml:space="preserve"> </w:t>
+            </w:r>
+            <w:r>
+              <w:rPr>
+                <w:rFonts w:ascii="Times New Roman" w:eastAsia="Times New Roman" w:hAnsi="Times New Roman" w:cs="Times New Roman"/>
+                <w:sz w:val="20"/>
+                <w:szCs w:val="20"/>
+              </w:rPr>
+              <w:t xml:space="preserve"> </w:t>
+            </w:r>
+            <w:r>
+              <w:rPr>
+                <w:rFonts w:ascii="Times New Roman" w:eastAsia="Times New Roman" w:hAnsi="Times New Roman" w:cs="Times New Roman"/>
+                <w:sz w:val="20"/>
+                <w:szCs w:val="20"/>
+              </w:rPr>
+              <w:t>Added current member names to front</w:t>
+            </w:r>
+            <w:r>
+              <w:rPr>
+                <w:rFonts w:ascii="Times New Roman" w:eastAsia="Times New Roman" w:hAnsi="Times New Roman" w:cs="Times New Roman"/>
+                <w:sz w:val="20"/>
+                <w:szCs w:val="20"/>
+              </w:rPr>
+              <w:br/>
+              <w:t xml:space="preserve">  </w:t>
+            </w:r>
+            <w:bookmarkStart w:id="0" w:name="_GoBack"/>
+            <w:bookmarkEnd w:id="0"/>
+            <w:r>
+              <w:rPr>
+                <w:rFonts w:ascii="Times New Roman" w:eastAsia="Times New Roman" w:hAnsi="Times New Roman" w:cs="Times New Roman"/>
+                <w:sz w:val="20"/>
+                <w:szCs w:val="20"/>
+              </w:rPr>
+              <w:t>page, grammar in 3.3.</w:t>
             </w:r>
           </w:p>
         </w:tc>
@@ -4208,8 +4243,8 @@
           <w:szCs w:val="36"/>
         </w:rPr>
       </w:pPr>
-      <w:bookmarkStart w:id="0" w:name="_rexekj5c6on3" w:colFirst="0" w:colLast="0"/>
-      <w:bookmarkEnd w:id="0"/>
+      <w:bookmarkStart w:id="1" w:name="_rexekj5c6on3" w:colFirst="0" w:colLast="0"/>
+      <w:bookmarkEnd w:id="1"/>
       <w:r>
         <w:rPr>
           <w:rFonts w:ascii="Times New Roman" w:eastAsia="Times New Roman" w:hAnsi="Times New Roman" w:cs="Times New Roman"/>
@@ -4278,8 +4313,8 @@
           <w:szCs w:val="24"/>
         </w:rPr>
       </w:pPr>
-      <w:bookmarkStart w:id="1" w:name="_d9j33jk2hukt" w:colFirst="0" w:colLast="0"/>
-      <w:bookmarkEnd w:id="1"/>
+      <w:bookmarkStart w:id="2" w:name="_d9j33jk2hukt" w:colFirst="0" w:colLast="0"/>
+      <w:bookmarkEnd w:id="2"/>
       <w:r>
         <w:rPr>
           <w:rFonts w:ascii="Times New Roman" w:eastAsia="Times New Roman" w:hAnsi="Times New Roman" w:cs="Times New Roman"/>
@@ -4523,8 +4558,8 @@
           <w:szCs w:val="24"/>
         </w:rPr>
       </w:pPr>
-      <w:bookmarkStart w:id="2" w:name="_lyhb5v285dil" w:colFirst="0" w:colLast="0"/>
-      <w:bookmarkEnd w:id="2"/>
+      <w:bookmarkStart w:id="3" w:name="_lyhb5v285dil" w:colFirst="0" w:colLast="0"/>
+      <w:bookmarkEnd w:id="3"/>
       <w:r>
         <w:rPr>
           <w:rFonts w:ascii="Times New Roman" w:eastAsia="Times New Roman" w:hAnsi="Times New Roman" w:cs="Times New Roman"/>
@@ -4587,8 +4622,8 @@
           <w:szCs w:val="24"/>
         </w:rPr>
       </w:pPr>
-      <w:bookmarkStart w:id="3" w:name="_m1qi0zbottma" w:colFirst="0" w:colLast="0"/>
-      <w:bookmarkEnd w:id="3"/>
+      <w:bookmarkStart w:id="4" w:name="_m1qi0zbottma" w:colFirst="0" w:colLast="0"/>
+      <w:bookmarkEnd w:id="4"/>
       <w:r>
         <w:rPr>
           <w:rFonts w:ascii="Times New Roman" w:eastAsia="Times New Roman" w:hAnsi="Times New Roman" w:cs="Times New Roman"/>
@@ -4715,8 +4750,8 @@
           <w:szCs w:val="36"/>
         </w:rPr>
       </w:pPr>
-      <w:bookmarkStart w:id="4" w:name="_phzwz2dpcb5f" w:colFirst="0" w:colLast="0"/>
-      <w:bookmarkEnd w:id="4"/>
+      <w:bookmarkStart w:id="5" w:name="_phzwz2dpcb5f" w:colFirst="0" w:colLast="0"/>
+      <w:bookmarkEnd w:id="5"/>
       <w:r>
         <w:rPr>
           <w:rFonts w:ascii="Times New Roman" w:eastAsia="Times New Roman" w:hAnsi="Times New Roman" w:cs="Times New Roman"/>
@@ -4765,8 +4800,8 @@
           <w:szCs w:val="24"/>
         </w:rPr>
       </w:pPr>
-      <w:bookmarkStart w:id="5" w:name="_yqylfg440fhy" w:colFirst="0" w:colLast="0"/>
-      <w:bookmarkEnd w:id="5"/>
+      <w:bookmarkStart w:id="6" w:name="_yqylfg440fhy" w:colFirst="0" w:colLast="0"/>
+      <w:bookmarkEnd w:id="6"/>
       <w:r>
         <w:rPr>
           <w:rFonts w:ascii="Times New Roman" w:eastAsia="Times New Roman" w:hAnsi="Times New Roman" w:cs="Times New Roman"/>
@@ -4834,8 +4869,8 @@
           <w:szCs w:val="24"/>
         </w:rPr>
       </w:pPr>
-      <w:bookmarkStart w:id="6" w:name="_eun4v3n6nr4y" w:colFirst="0" w:colLast="0"/>
-      <w:bookmarkEnd w:id="6"/>
+      <w:bookmarkStart w:id="7" w:name="_eun4v3n6nr4y" w:colFirst="0" w:colLast="0"/>
+      <w:bookmarkEnd w:id="7"/>
       <w:r>
         <w:rPr>
           <w:rFonts w:ascii="Times New Roman" w:eastAsia="Times New Roman" w:hAnsi="Times New Roman" w:cs="Times New Roman"/>
@@ -5094,8 +5129,8 @@
           <w:szCs w:val="24"/>
         </w:rPr>
       </w:pPr>
-      <w:bookmarkStart w:id="7" w:name="_tm2x8q9zki4g" w:colFirst="0" w:colLast="0"/>
-      <w:bookmarkEnd w:id="7"/>
+      <w:bookmarkStart w:id="8" w:name="_tm2x8q9zki4g" w:colFirst="0" w:colLast="0"/>
+      <w:bookmarkEnd w:id="8"/>
       <w:r>
         <w:rPr>
           <w:rFonts w:ascii="Times New Roman" w:eastAsia="Times New Roman" w:hAnsi="Times New Roman" w:cs="Times New Roman"/>
@@ -5162,8 +5197,8 @@
           <w:szCs w:val="24"/>
         </w:rPr>
       </w:pPr>
-      <w:bookmarkStart w:id="8" w:name="_plobuhep64pt" w:colFirst="0" w:colLast="0"/>
-      <w:bookmarkEnd w:id="8"/>
+      <w:bookmarkStart w:id="9" w:name="_plobuhep64pt" w:colFirst="0" w:colLast="0"/>
+      <w:bookmarkEnd w:id="9"/>
       <w:r>
         <w:rPr>
           <w:rFonts w:ascii="Times New Roman" w:eastAsia="Times New Roman" w:hAnsi="Times New Roman" w:cs="Times New Roman"/>
@@ -5292,8 +5327,8 @@
           <w:szCs w:val="24"/>
         </w:rPr>
       </w:pPr>
-      <w:bookmarkStart w:id="9" w:name="_co7tqxeykae9" w:colFirst="0" w:colLast="0"/>
-      <w:bookmarkEnd w:id="9"/>
+      <w:bookmarkStart w:id="10" w:name="_co7tqxeykae9" w:colFirst="0" w:colLast="0"/>
+      <w:bookmarkEnd w:id="10"/>
       <w:r>
         <w:rPr>
           <w:rFonts w:ascii="Times New Roman" w:eastAsia="Times New Roman" w:hAnsi="Times New Roman" w:cs="Times New Roman"/>
@@ -5406,8 +5441,8 @@
           <w:szCs w:val="36"/>
         </w:rPr>
       </w:pPr>
-      <w:bookmarkStart w:id="10" w:name="_q9oswupnr5aq" w:colFirst="0" w:colLast="0"/>
-      <w:bookmarkEnd w:id="10"/>
+      <w:bookmarkStart w:id="11" w:name="_q9oswupnr5aq" w:colFirst="0" w:colLast="0"/>
+      <w:bookmarkEnd w:id="11"/>
       <w:r>
         <w:rPr>
           <w:rFonts w:ascii="Times New Roman" w:eastAsia="Times New Roman" w:hAnsi="Times New Roman" w:cs="Times New Roman"/>
@@ -5456,8 +5491,8 @@
           <w:szCs w:val="24"/>
         </w:rPr>
       </w:pPr>
-      <w:bookmarkStart w:id="11" w:name="_ivumtub3259" w:colFirst="0" w:colLast="0"/>
-      <w:bookmarkEnd w:id="11"/>
+      <w:bookmarkStart w:id="12" w:name="_ivumtub3259" w:colFirst="0" w:colLast="0"/>
+      <w:bookmarkEnd w:id="12"/>
       <w:r>
         <w:rPr>
           <w:rFonts w:ascii="Times New Roman" w:eastAsia="Times New Roman" w:hAnsi="Times New Roman" w:cs="Times New Roman"/>
@@ -5508,8 +5543,8 @@
           <w:szCs w:val="24"/>
         </w:rPr>
       </w:pPr>
-      <w:bookmarkStart w:id="12" w:name="_bew1ugvv5ksw" w:colFirst="0" w:colLast="0"/>
-      <w:bookmarkEnd w:id="12"/>
+      <w:bookmarkStart w:id="13" w:name="_bew1ugvv5ksw" w:colFirst="0" w:colLast="0"/>
+      <w:bookmarkEnd w:id="13"/>
       <w:r>
         <w:rPr>
           <w:rFonts w:ascii="Times New Roman" w:eastAsia="Times New Roman" w:hAnsi="Times New Roman" w:cs="Times New Roman"/>
@@ -5619,8 +5654,8 @@
           <w:szCs w:val="24"/>
         </w:rPr>
       </w:pPr>
-      <w:bookmarkStart w:id="13" w:name="_wzdnrdoarnmg" w:colFirst="0" w:colLast="0"/>
-      <w:bookmarkEnd w:id="13"/>
+      <w:bookmarkStart w:id="14" w:name="_wzdnrdoarnmg" w:colFirst="0" w:colLast="0"/>
+      <w:bookmarkEnd w:id="14"/>
       <w:r>
         <w:rPr>
           <w:rFonts w:ascii="Times New Roman" w:eastAsia="Times New Roman" w:hAnsi="Times New Roman" w:cs="Times New Roman"/>
@@ -5879,8 +5914,8 @@
           <w:szCs w:val="24"/>
         </w:rPr>
       </w:pPr>
-      <w:bookmarkStart w:id="14" w:name="_en9o2bvp2ph4" w:colFirst="0" w:colLast="0"/>
-      <w:bookmarkEnd w:id="14"/>
+      <w:bookmarkStart w:id="15" w:name="_en9o2bvp2ph4" w:colFirst="0" w:colLast="0"/>
+      <w:bookmarkEnd w:id="15"/>
       <w:r>
         <w:rPr>
           <w:rFonts w:ascii="Times New Roman" w:eastAsia="Times New Roman" w:hAnsi="Times New Roman" w:cs="Times New Roman"/>
@@ -6335,8 +6370,8 @@
           <w:szCs w:val="24"/>
         </w:rPr>
       </w:pPr>
-      <w:bookmarkStart w:id="15" w:name="_4umn3whpfnox" w:colFirst="0" w:colLast="0"/>
-      <w:bookmarkEnd w:id="15"/>
+      <w:bookmarkStart w:id="16" w:name="_4umn3whpfnox" w:colFirst="0" w:colLast="0"/>
+      <w:bookmarkEnd w:id="16"/>
       <w:r>
         <w:rPr>
           <w:rFonts w:ascii="Times New Roman" w:eastAsia="Times New Roman" w:hAnsi="Times New Roman" w:cs="Times New Roman"/>
@@ -6464,8 +6499,8 @@
           <w:szCs w:val="24"/>
         </w:rPr>
       </w:pPr>
-      <w:bookmarkStart w:id="16" w:name="_9g513erjxss4" w:colFirst="0" w:colLast="0"/>
-      <w:bookmarkEnd w:id="16"/>
+      <w:bookmarkStart w:id="17" w:name="_9g513erjxss4" w:colFirst="0" w:colLast="0"/>
+      <w:bookmarkEnd w:id="17"/>
       <w:r>
         <w:rPr>
           <w:rFonts w:ascii="Times New Roman" w:eastAsia="Times New Roman" w:hAnsi="Times New Roman" w:cs="Times New Roman"/>
@@ -6634,8 +6669,8 @@
           <w:szCs w:val="24"/>
         </w:rPr>
       </w:pPr>
-      <w:bookmarkStart w:id="17" w:name="_25qoh21hyo6" w:colFirst="0" w:colLast="0"/>
-      <w:bookmarkEnd w:id="17"/>
+      <w:bookmarkStart w:id="18" w:name="_25qoh21hyo6" w:colFirst="0" w:colLast="0"/>
+      <w:bookmarkEnd w:id="18"/>
       <w:r>
         <w:rPr>
           <w:rFonts w:ascii="Times New Roman" w:eastAsia="Times New Roman" w:hAnsi="Times New Roman" w:cs="Times New Roman"/>
@@ -6836,8 +6871,8 @@
           <w:szCs w:val="36"/>
         </w:rPr>
       </w:pPr>
-      <w:bookmarkStart w:id="18" w:name="_lull4wdmxvqb" w:colFirst="0" w:colLast="0"/>
-      <w:bookmarkEnd w:id="18"/>
+      <w:bookmarkStart w:id="19" w:name="_lull4wdmxvqb" w:colFirst="0" w:colLast="0"/>
+      <w:bookmarkEnd w:id="19"/>
       <w:r>
         <w:rPr>
           <w:rFonts w:ascii="Times New Roman" w:eastAsia="Times New Roman" w:hAnsi="Times New Roman" w:cs="Times New Roman"/>
@@ -6886,8 +6921,8 @@
           <w:szCs w:val="24"/>
         </w:rPr>
       </w:pPr>
-      <w:bookmarkStart w:id="19" w:name="_dxqa14ef4ub6" w:colFirst="0" w:colLast="0"/>
-      <w:bookmarkEnd w:id="19"/>
+      <w:bookmarkStart w:id="20" w:name="_dxqa14ef4ub6" w:colFirst="0" w:colLast="0"/>
+      <w:bookmarkEnd w:id="20"/>
       <w:r>
         <w:rPr>
           <w:rFonts w:ascii="Times New Roman" w:eastAsia="Times New Roman" w:hAnsi="Times New Roman" w:cs="Times New Roman"/>
@@ -7053,8 +7088,8 @@
           <w:szCs w:val="24"/>
         </w:rPr>
       </w:pPr>
-      <w:bookmarkStart w:id="20" w:name="_y4uucmwy6zjd" w:colFirst="0" w:colLast="0"/>
-      <w:bookmarkEnd w:id="20"/>
+      <w:bookmarkStart w:id="21" w:name="_y4uucmwy6zjd" w:colFirst="0" w:colLast="0"/>
+      <w:bookmarkEnd w:id="21"/>
       <w:r>
         <w:rPr>
           <w:rFonts w:ascii="Times New Roman" w:eastAsia="Times New Roman" w:hAnsi="Times New Roman" w:cs="Times New Roman"/>

</xml_diff>

<commit_message>
Updated 2.2 for revised UML
</commit_message>
<xml_diff>
--- a/Documentation/Requirements-SRS-Blackjack.docx
+++ b/Documentation/Requirements-SRS-Blackjack.docx
@@ -687,7 +687,24 @@
                 <w:sz w:val="20"/>
                 <w:szCs w:val="20"/>
               </w:rPr>
-              <w:t xml:space="preserve"> Added current member names to front page, grammar in 3.3.</w:t>
+              <w:t xml:space="preserve"> Added current member names to front</w:t>
+            </w:r>
+            <w:r>
+              <w:rPr>
+                <w:rFonts w:ascii="Times New Roman" w:eastAsia="Times New Roman" w:hAnsi="Times New Roman" w:cs="Times New Roman"/>
+                <w:sz w:val="20"/>
+                <w:szCs w:val="20"/>
+              </w:rPr>
+              <w:br/>
+              <w:t xml:space="preserve"> </w:t>
+            </w:r>
+            <w:r>
+              <w:rPr>
+                <w:rFonts w:ascii="Times New Roman" w:eastAsia="Times New Roman" w:hAnsi="Times New Roman" w:cs="Times New Roman"/>
+                <w:sz w:val="20"/>
+                <w:szCs w:val="20"/>
+              </w:rPr>
+              <w:t>page, grammar in 3.3.</w:t>
             </w:r>
           </w:p>
         </w:tc>
@@ -770,6 +787,186 @@
               </w:rPr>
               <w:t xml:space="preserve"> </w:t>
             </w:r>
+            <w:r>
+              <w:rPr>
+                <w:rFonts w:ascii="Times New Roman" w:eastAsia="Times New Roman" w:hAnsi="Times New Roman" w:cs="Times New Roman"/>
+                <w:sz w:val="20"/>
+                <w:szCs w:val="20"/>
+                <w:u w:val="single"/>
+              </w:rPr>
+              <w:t xml:space="preserve">  04/10/2020</w:t>
+            </w:r>
+          </w:p>
+        </w:tc>
+        <w:tc>
+          <w:tcPr>
+            <w:tcW w:w="1245" w:type="dxa"/>
+            <w:tcBorders>
+              <w:top w:val="nil"/>
+              <w:left w:val="single" w:sz="8" w:space="0" w:color="000000"/>
+              <w:bottom w:val="single" w:sz="8" w:space="0" w:color="000000"/>
+              <w:right w:val="nil"/>
+            </w:tcBorders>
+            <w:shd w:val="clear" w:color="auto" w:fill="E5E5E5"/>
+            <w:tcMar>
+              <w:top w:w="100" w:type="dxa"/>
+              <w:left w:w="100" w:type="dxa"/>
+              <w:bottom w:w="100" w:type="dxa"/>
+              <w:right w:w="100" w:type="dxa"/>
+            </w:tcMar>
+          </w:tcPr>
+          <w:p>
+            <w:pPr>
+              <w:spacing w:before="40" w:after="40"/>
+              <w:ind w:left="-120"/>
+              <w:rPr>
+                <w:rFonts w:ascii="Times New Roman" w:eastAsia="Times New Roman" w:hAnsi="Times New Roman" w:cs="Times New Roman"/>
+                <w:sz w:val="20"/>
+                <w:szCs w:val="20"/>
+              </w:rPr>
+            </w:pPr>
+            <w:r>
+              <w:rPr>
+                <w:rFonts w:ascii="Times New Roman" w:eastAsia="Times New Roman" w:hAnsi="Times New Roman" w:cs="Times New Roman"/>
+                <w:sz w:val="20"/>
+                <w:szCs w:val="20"/>
+              </w:rPr>
+              <w:t xml:space="preserve">  3.0</w:t>
+            </w:r>
+          </w:p>
+        </w:tc>
+        <w:tc>
+          <w:tcPr>
+            <w:tcW w:w="3585" w:type="dxa"/>
+            <w:tcBorders>
+              <w:top w:val="nil"/>
+              <w:left w:val="single" w:sz="8" w:space="0" w:color="000000"/>
+              <w:bottom w:val="single" w:sz="8" w:space="0" w:color="000000"/>
+              <w:right w:val="nil"/>
+            </w:tcBorders>
+            <w:shd w:val="clear" w:color="auto" w:fill="E5E5E5"/>
+            <w:tcMar>
+              <w:top w:w="100" w:type="dxa"/>
+              <w:left w:w="100" w:type="dxa"/>
+              <w:bottom w:w="100" w:type="dxa"/>
+              <w:right w:w="100" w:type="dxa"/>
+            </w:tcMar>
+          </w:tcPr>
+          <w:p>
+            <w:pPr>
+              <w:spacing w:before="40" w:after="40"/>
+              <w:ind w:left="-120"/>
+              <w:rPr>
+                <w:rFonts w:ascii="Times New Roman" w:eastAsia="Times New Roman" w:hAnsi="Times New Roman" w:cs="Times New Roman"/>
+                <w:sz w:val="20"/>
+                <w:szCs w:val="20"/>
+              </w:rPr>
+            </w:pPr>
+            <w:r>
+              <w:rPr>
+                <w:rFonts w:ascii="Times New Roman" w:eastAsia="Times New Roman" w:hAnsi="Times New Roman" w:cs="Times New Roman"/>
+                <w:sz w:val="20"/>
+                <w:szCs w:val="20"/>
+              </w:rPr>
+              <w:t xml:space="preserve"> </w:t>
+            </w:r>
+            <w:r>
+              <w:rPr>
+                <w:rFonts w:ascii="Times New Roman" w:eastAsia="Times New Roman" w:hAnsi="Times New Roman" w:cs="Times New Roman"/>
+                <w:sz w:val="20"/>
+                <w:szCs w:val="20"/>
+              </w:rPr>
+              <w:t xml:space="preserve"> Updated 2.2.4</w:t>
+            </w:r>
+          </w:p>
+        </w:tc>
+        <w:tc>
+          <w:tcPr>
+            <w:tcW w:w="2490" w:type="dxa"/>
+            <w:tcBorders>
+              <w:top w:val="nil"/>
+              <w:left w:val="single" w:sz="8" w:space="0" w:color="000000"/>
+              <w:bottom w:val="single" w:sz="8" w:space="0" w:color="000000"/>
+              <w:right w:val="single" w:sz="8" w:space="0" w:color="000000"/>
+            </w:tcBorders>
+            <w:shd w:val="clear" w:color="auto" w:fill="E5E5E5"/>
+            <w:tcMar>
+              <w:top w:w="100" w:type="dxa"/>
+              <w:left w:w="100" w:type="dxa"/>
+              <w:bottom w:w="100" w:type="dxa"/>
+              <w:right w:w="100" w:type="dxa"/>
+            </w:tcMar>
+          </w:tcPr>
+          <w:p>
+            <w:pPr>
+              <w:spacing w:before="40" w:after="40"/>
+              <w:ind w:left="-120"/>
+              <w:rPr>
+                <w:rFonts w:ascii="Times New Roman" w:eastAsia="Times New Roman" w:hAnsi="Times New Roman" w:cs="Times New Roman"/>
+                <w:sz w:val="20"/>
+                <w:szCs w:val="20"/>
+              </w:rPr>
+            </w:pPr>
+            <w:r>
+              <w:rPr>
+                <w:rFonts w:ascii="Times New Roman" w:eastAsia="Times New Roman" w:hAnsi="Times New Roman" w:cs="Times New Roman"/>
+                <w:sz w:val="20"/>
+                <w:szCs w:val="20"/>
+              </w:rPr>
+              <w:t xml:space="preserve"> </w:t>
+            </w:r>
+            <w:r>
+              <w:rPr>
+                <w:rFonts w:ascii="Times New Roman" w:eastAsia="Times New Roman" w:hAnsi="Times New Roman" w:cs="Times New Roman"/>
+                <w:sz w:val="20"/>
+                <w:szCs w:val="20"/>
+              </w:rPr>
+              <w:t xml:space="preserve"> Avin Tiletile</w:t>
+            </w:r>
+          </w:p>
+        </w:tc>
+      </w:tr>
+      <w:tr>
+        <w:trPr>
+          <w:trHeight w:val="530"/>
+        </w:trPr>
+        <w:tc>
+          <w:tcPr>
+            <w:tcW w:w="1425" w:type="dxa"/>
+            <w:tcBorders>
+              <w:top w:val="nil"/>
+              <w:left w:val="single" w:sz="8" w:space="0" w:color="000000"/>
+              <w:bottom w:val="single" w:sz="8" w:space="0" w:color="000000"/>
+              <w:right w:val="nil"/>
+            </w:tcBorders>
+            <w:shd w:val="clear" w:color="auto" w:fill="E5E5E5"/>
+            <w:tcMar>
+              <w:top w:w="100" w:type="dxa"/>
+              <w:left w:w="100" w:type="dxa"/>
+              <w:bottom w:w="100" w:type="dxa"/>
+              <w:right w:w="100" w:type="dxa"/>
+            </w:tcMar>
+          </w:tcPr>
+          <w:p>
+            <w:pPr>
+              <w:spacing w:before="40" w:after="40"/>
+              <w:ind w:left="-120"/>
+              <w:rPr>
+                <w:rFonts w:ascii="Times New Roman" w:eastAsia="Times New Roman" w:hAnsi="Times New Roman" w:cs="Times New Roman"/>
+                <w:sz w:val="20"/>
+                <w:szCs w:val="20"/>
+                <w:u w:val="single"/>
+              </w:rPr>
+            </w:pPr>
+            <w:r>
+              <w:rPr>
+                <w:rFonts w:ascii="Times New Roman" w:eastAsia="Times New Roman" w:hAnsi="Times New Roman" w:cs="Times New Roman"/>
+                <w:sz w:val="20"/>
+                <w:szCs w:val="20"/>
+                <w:u w:val="single"/>
+              </w:rPr>
+              <w:t xml:space="preserve"> </w:t>
+            </w:r>
           </w:p>
         </w:tc>
         <w:tc>
@@ -2473,6 +2670,7 @@
                 <w:szCs w:val="20"/>
                 <w:u w:val="single"/>
               </w:rPr>
+              <w:lastRenderedPageBreak/>
               <w:t xml:space="preserve"> </w:t>
             </w:r>
           </w:p>
@@ -2628,7 +2826,6 @@
                 <w:szCs w:val="20"/>
                 <w:u w:val="single"/>
               </w:rPr>
-              <w:lastRenderedPageBreak/>
               <w:t xml:space="preserve"> </w:t>
             </w:r>
           </w:p>
@@ -3055,161 +3252,6 @@
           </w:p>
         </w:tc>
       </w:tr>
-      <w:tr>
-        <w:trPr>
-          <w:trHeight w:val="530"/>
-        </w:trPr>
-        <w:tc>
-          <w:tcPr>
-            <w:tcW w:w="1425" w:type="dxa"/>
-            <w:tcBorders>
-              <w:top w:val="nil"/>
-              <w:left w:val="single" w:sz="8" w:space="0" w:color="000000"/>
-              <w:bottom w:val="single" w:sz="8" w:space="0" w:color="000000"/>
-              <w:right w:val="nil"/>
-            </w:tcBorders>
-            <w:shd w:val="clear" w:color="auto" w:fill="E5E5E5"/>
-            <w:tcMar>
-              <w:top w:w="100" w:type="dxa"/>
-              <w:left w:w="100" w:type="dxa"/>
-              <w:bottom w:w="100" w:type="dxa"/>
-              <w:right w:w="100" w:type="dxa"/>
-            </w:tcMar>
-          </w:tcPr>
-          <w:p>
-            <w:pPr>
-              <w:spacing w:before="40" w:after="40"/>
-              <w:ind w:left="-120"/>
-              <w:rPr>
-                <w:rFonts w:ascii="Times New Roman" w:eastAsia="Times New Roman" w:hAnsi="Times New Roman" w:cs="Times New Roman"/>
-                <w:sz w:val="20"/>
-                <w:szCs w:val="20"/>
-                <w:u w:val="single"/>
-              </w:rPr>
-            </w:pPr>
-            <w:r>
-              <w:rPr>
-                <w:rFonts w:ascii="Times New Roman" w:eastAsia="Times New Roman" w:hAnsi="Times New Roman" w:cs="Times New Roman"/>
-                <w:sz w:val="20"/>
-                <w:szCs w:val="20"/>
-                <w:u w:val="single"/>
-              </w:rPr>
-              <w:t xml:space="preserve"> </w:t>
-            </w:r>
-          </w:p>
-        </w:tc>
-        <w:tc>
-          <w:tcPr>
-            <w:tcW w:w="1245" w:type="dxa"/>
-            <w:tcBorders>
-              <w:top w:val="nil"/>
-              <w:left w:val="single" w:sz="8" w:space="0" w:color="000000"/>
-              <w:bottom w:val="single" w:sz="8" w:space="0" w:color="000000"/>
-              <w:right w:val="nil"/>
-            </w:tcBorders>
-            <w:shd w:val="clear" w:color="auto" w:fill="E5E5E5"/>
-            <w:tcMar>
-              <w:top w:w="100" w:type="dxa"/>
-              <w:left w:w="100" w:type="dxa"/>
-              <w:bottom w:w="100" w:type="dxa"/>
-              <w:right w:w="100" w:type="dxa"/>
-            </w:tcMar>
-          </w:tcPr>
-          <w:p>
-            <w:pPr>
-              <w:spacing w:before="40" w:after="40"/>
-              <w:ind w:left="-120"/>
-              <w:rPr>
-                <w:rFonts w:ascii="Times New Roman" w:eastAsia="Times New Roman" w:hAnsi="Times New Roman" w:cs="Times New Roman"/>
-                <w:sz w:val="20"/>
-                <w:szCs w:val="20"/>
-              </w:rPr>
-            </w:pPr>
-            <w:r>
-              <w:rPr>
-                <w:rFonts w:ascii="Times New Roman" w:eastAsia="Times New Roman" w:hAnsi="Times New Roman" w:cs="Times New Roman"/>
-                <w:sz w:val="20"/>
-                <w:szCs w:val="20"/>
-              </w:rPr>
-              <w:t xml:space="preserve"> </w:t>
-            </w:r>
-          </w:p>
-        </w:tc>
-        <w:tc>
-          <w:tcPr>
-            <w:tcW w:w="3585" w:type="dxa"/>
-            <w:tcBorders>
-              <w:top w:val="nil"/>
-              <w:left w:val="single" w:sz="8" w:space="0" w:color="000000"/>
-              <w:bottom w:val="single" w:sz="8" w:space="0" w:color="000000"/>
-              <w:right w:val="nil"/>
-            </w:tcBorders>
-            <w:shd w:val="clear" w:color="auto" w:fill="E5E5E5"/>
-            <w:tcMar>
-              <w:top w:w="100" w:type="dxa"/>
-              <w:left w:w="100" w:type="dxa"/>
-              <w:bottom w:w="100" w:type="dxa"/>
-              <w:right w:w="100" w:type="dxa"/>
-            </w:tcMar>
-          </w:tcPr>
-          <w:p>
-            <w:pPr>
-              <w:spacing w:before="40" w:after="40"/>
-              <w:ind w:left="-120"/>
-              <w:rPr>
-                <w:rFonts w:ascii="Times New Roman" w:eastAsia="Times New Roman" w:hAnsi="Times New Roman" w:cs="Times New Roman"/>
-                <w:sz w:val="20"/>
-                <w:szCs w:val="20"/>
-              </w:rPr>
-            </w:pPr>
-            <w:r>
-              <w:rPr>
-                <w:rFonts w:ascii="Times New Roman" w:eastAsia="Times New Roman" w:hAnsi="Times New Roman" w:cs="Times New Roman"/>
-                <w:sz w:val="20"/>
-                <w:szCs w:val="20"/>
-              </w:rPr>
-              <w:t xml:space="preserve"> </w:t>
-            </w:r>
-          </w:p>
-        </w:tc>
-        <w:tc>
-          <w:tcPr>
-            <w:tcW w:w="2490" w:type="dxa"/>
-            <w:tcBorders>
-              <w:top w:val="nil"/>
-              <w:left w:val="single" w:sz="8" w:space="0" w:color="000000"/>
-              <w:bottom w:val="single" w:sz="8" w:space="0" w:color="000000"/>
-              <w:right w:val="single" w:sz="8" w:space="0" w:color="000000"/>
-            </w:tcBorders>
-            <w:shd w:val="clear" w:color="auto" w:fill="E5E5E5"/>
-            <w:tcMar>
-              <w:top w:w="100" w:type="dxa"/>
-              <w:left w:w="100" w:type="dxa"/>
-              <w:bottom w:w="100" w:type="dxa"/>
-              <w:right w:w="100" w:type="dxa"/>
-            </w:tcMar>
-          </w:tcPr>
-          <w:p>
-            <w:pPr>
-              <w:spacing w:before="40" w:after="40"/>
-              <w:ind w:left="-120"/>
-              <w:rPr>
-                <w:rFonts w:ascii="Times New Roman" w:eastAsia="Times New Roman" w:hAnsi="Times New Roman" w:cs="Times New Roman"/>
-                <w:sz w:val="20"/>
-                <w:szCs w:val="20"/>
-              </w:rPr>
-            </w:pPr>
-            <w:r>
-              <w:rPr>
-                <w:rFonts w:ascii="Times New Roman" w:eastAsia="Times New Roman" w:hAnsi="Times New Roman" w:cs="Times New Roman"/>
-                <w:sz w:val="20"/>
-                <w:szCs w:val="20"/>
-              </w:rPr>
-              <w:t xml:space="preserve"> </w:t>
-            </w:r>
-          </w:p>
-        </w:tc>
-      </w:tr>
     </w:tbl>
     <w:p>
       <w:pPr>
@@ -4629,47 +4671,47 @@
         <w:ind w:left="1440"/>
         <w:rPr>
           <w:rFonts w:ascii="Times New Roman" w:eastAsia="Times New Roman" w:hAnsi="Times New Roman" w:cs="Times New Roman"/>
-          <w:sz w:val="20"/>
-          <w:szCs w:val="20"/>
-        </w:rPr>
-      </w:pPr>
-      <w:r>
-        <w:rPr>
-          <w:rFonts w:ascii="Times New Roman" w:eastAsia="Times New Roman" w:hAnsi="Times New Roman" w:cs="Times New Roman"/>
-          <w:sz w:val="20"/>
-          <w:szCs w:val="20"/>
+          <w:sz w:val="24"/>
+          <w:szCs w:val="24"/>
+        </w:rPr>
+      </w:pPr>
+      <w:r>
+        <w:rPr>
+          <w:rFonts w:ascii="Times New Roman" w:eastAsia="Times New Roman" w:hAnsi="Times New Roman" w:cs="Times New Roman"/>
+          <w:sz w:val="24"/>
+          <w:szCs w:val="24"/>
         </w:rPr>
         <w:t xml:space="preserve">This project will simulate a gambling game. Our card game 21 is designed for up to 6 players to play against one another and the dealer. It is based on the classic card game, </w:t>
       </w:r>
       <w:r>
         <w:rPr>
           <w:rFonts w:ascii="Times New Roman" w:eastAsia="Times New Roman" w:hAnsi="Times New Roman" w:cs="Times New Roman"/>
-          <w:sz w:val="20"/>
-          <w:szCs w:val="20"/>
+          <w:sz w:val="24"/>
+          <w:szCs w:val="24"/>
         </w:rPr>
         <w:t>Blackjack</w:t>
       </w:r>
       <w:r>
         <w:rPr>
           <w:rFonts w:ascii="Times New Roman" w:eastAsia="Times New Roman" w:hAnsi="Times New Roman" w:cs="Times New Roman"/>
-          <w:sz w:val="20"/>
-          <w:szCs w:val="20"/>
+          <w:sz w:val="24"/>
+          <w:szCs w:val="24"/>
         </w:rPr>
         <w:t xml:space="preserve">, but with a twist in the different rules. Players will be able to create an account to track their money and winnings so if they decide to play later </w:t>
       </w:r>
       <w:r>
         <w:rPr>
           <w:rFonts w:ascii="Times New Roman" w:eastAsia="Times New Roman" w:hAnsi="Times New Roman" w:cs="Times New Roman"/>
-          <w:sz w:val="20"/>
-          <w:szCs w:val="20"/>
+          <w:sz w:val="24"/>
+          <w:szCs w:val="24"/>
         </w:rPr>
         <w:t>on,</w:t>
       </w:r>
       <w:r>
         <w:rPr>
           <w:rFonts w:ascii="Times New Roman" w:eastAsia="Times New Roman" w:hAnsi="Times New Roman" w:cs="Times New Roman"/>
-          <w:sz w:val="20"/>
-          <w:szCs w:val="20"/>
+          <w:sz w:val="24"/>
+          <w:szCs w:val="24"/>
         </w:rPr>
         <w:t xml:space="preserve"> they will have the amount of money from the previous play time.</w:t>
       </w:r>
@@ -4774,6 +4816,7 @@
           <w:sz w:val="24"/>
           <w:szCs w:val="24"/>
         </w:rPr>
+        <w:lastRenderedPageBreak/>
         <w:t>2.1.</w:t>
       </w:r>
       <w:r>
@@ -4817,7 +4860,6 @@
           <w:sz w:val="24"/>
           <w:szCs w:val="24"/>
         </w:rPr>
-        <w:lastRenderedPageBreak/>
         <w:t>An entertainment website in which multiple users compete with each other and whoever obtains the highest total value wins. A thrilling game in which users risk their wager in hopes of doubling their wager or losing it all.</w:t>
       </w:r>
     </w:p>
@@ -4872,6 +4914,30 @@
       </w:r>
     </w:p>
     <w:p>
+      <w:r>
+        <w:t xml:space="preserve">      -</w:t>
+      </w:r>
+      <w:r>
+        <w:tab/>
+      </w:r>
+      <w:r>
+        <w:rPr>
+          <w:rFonts w:ascii="Times New Roman" w:hAnsi="Times New Roman" w:cs="Times New Roman"/>
+          <w:sz w:val="24"/>
+          <w:szCs w:val="24"/>
+        </w:rPr>
+        <w:t xml:space="preserve">Game Object – </w:t>
+      </w:r>
+      <w:r>
+        <w:rPr>
+          <w:rFonts w:ascii="Times New Roman" w:hAnsi="Times New Roman" w:cs="Times New Roman"/>
+          <w:sz w:val="24"/>
+          <w:szCs w:val="24"/>
+        </w:rPr>
+        <w:t>set number of players, get players, reset game, and do countdown.</w:t>
+      </w:r>
+    </w:p>
+    <w:p>
       <w:pPr>
         <w:numPr>
           <w:ilvl w:val="0"/>
@@ -4889,7 +4955,23 @@
           <w:sz w:val="24"/>
           <w:szCs w:val="24"/>
         </w:rPr>
-        <w:t>Card Object - makes card class objects, initialize a private integer, cardValue, and a private string variable, suit, and contains method for setting the values of the variables.</w:t>
+        <w:t xml:space="preserve">User Object </w:t>
+      </w:r>
+      <w:r>
+        <w:rPr>
+          <w:rFonts w:ascii="Times New Roman" w:hAnsi="Times New Roman" w:cs="Times New Roman"/>
+          <w:sz w:val="24"/>
+          <w:szCs w:val="24"/>
+        </w:rPr>
+        <w:t>–</w:t>
+      </w:r>
+      <w:r>
+        <w:rPr>
+          <w:rFonts w:ascii="Times New Roman" w:hAnsi="Times New Roman" w:cs="Times New Roman"/>
+          <w:sz w:val="24"/>
+          <w:szCs w:val="24"/>
+        </w:rPr>
+        <w:t xml:space="preserve"> hold user id, password, and verify login.</w:t>
       </w:r>
     </w:p>
     <w:p>
@@ -4910,7 +4992,23 @@
           <w:sz w:val="24"/>
           <w:szCs w:val="24"/>
         </w:rPr>
-        <w:t xml:space="preserve">Deck Object - creates an array of 52 card objects, has a draw function to randomly pass out two cards to each player. </w:t>
+        <w:t xml:space="preserve">Card Object </w:t>
+      </w:r>
+      <w:r>
+        <w:rPr>
+          <w:rFonts w:ascii="Times New Roman" w:hAnsi="Times New Roman" w:cs="Times New Roman"/>
+          <w:sz w:val="24"/>
+          <w:szCs w:val="24"/>
+        </w:rPr>
+        <w:t xml:space="preserve">– </w:t>
+      </w:r>
+      <w:r>
+        <w:rPr>
+          <w:rFonts w:ascii="Times New Roman" w:eastAsia="Times New Roman" w:hAnsi="Times New Roman" w:cs="Times New Roman"/>
+          <w:sz w:val="24"/>
+          <w:szCs w:val="24"/>
+        </w:rPr>
+        <w:t>set suit, rank, and value of card.</w:t>
       </w:r>
     </w:p>
     <w:p>
@@ -4931,7 +5029,15 @@
           <w:sz w:val="24"/>
           <w:szCs w:val="24"/>
         </w:rPr>
-        <w:t>Player Object</w:t>
+        <w:t xml:space="preserve">Deck Object </w:t>
+      </w:r>
+      <w:r>
+        <w:rPr>
+          <w:rFonts w:ascii="Times New Roman" w:hAnsi="Times New Roman" w:cs="Times New Roman"/>
+          <w:sz w:val="24"/>
+          <w:szCs w:val="24"/>
+        </w:rPr>
+        <w:t>–</w:t>
       </w:r>
       <w:r>
         <w:rPr>
@@ -4947,31 +5053,7 @@
           <w:sz w:val="24"/>
           <w:szCs w:val="24"/>
         </w:rPr>
-        <w:t>–</w:t>
-      </w:r>
-      <w:r>
-        <w:rPr>
-          <w:rFonts w:ascii="Times New Roman" w:eastAsia="Times New Roman" w:hAnsi="Times New Roman" w:cs="Times New Roman"/>
-          <w:sz w:val="24"/>
-          <w:szCs w:val="24"/>
-        </w:rPr>
-        <w:t xml:space="preserve"> </w:t>
-      </w:r>
-      <w:r>
-        <w:rPr>
-          <w:rFonts w:ascii="Times New Roman" w:eastAsia="Times New Roman" w:hAnsi="Times New Roman" w:cs="Times New Roman"/>
-          <w:sz w:val="24"/>
-          <w:szCs w:val="24"/>
-        </w:rPr>
-        <w:t xml:space="preserve">creates a player object that handles all user </w:t>
-      </w:r>
-      <w:r>
-        <w:rPr>
-          <w:rFonts w:ascii="Times New Roman" w:eastAsia="Times New Roman" w:hAnsi="Times New Roman" w:cs="Times New Roman"/>
-          <w:sz w:val="24"/>
-          <w:szCs w:val="24"/>
-        </w:rPr>
-        <w:t>containers.</w:t>
+        <w:t>create array of 52 cards, create new deck, draw card, shuffle cards, display front and back.</w:t>
       </w:r>
     </w:p>
     <w:p>
@@ -4992,15 +5074,65 @@
           <w:sz w:val="24"/>
           <w:szCs w:val="24"/>
         </w:rPr>
-        <w:t>Money Object</w:t>
-      </w:r>
-      <w:r>
-        <w:rPr>
-          <w:rFonts w:ascii="Times New Roman" w:eastAsia="Times New Roman" w:hAnsi="Times New Roman" w:cs="Times New Roman"/>
-          <w:sz w:val="24"/>
-          <w:szCs w:val="24"/>
-        </w:rPr>
-        <w:t xml:space="preserve"> – Contain the Initial amount of chips for each user. Creates an accumulating money object for each user.</w:t>
+        <w:t>Player Object</w:t>
+      </w:r>
+      <w:r>
+        <w:rPr>
+          <w:rFonts w:ascii="Times New Roman" w:eastAsia="Times New Roman" w:hAnsi="Times New Roman" w:cs="Times New Roman"/>
+          <w:sz w:val="24"/>
+          <w:szCs w:val="24"/>
+        </w:rPr>
+        <w:t xml:space="preserve"> </w:t>
+      </w:r>
+      <w:r>
+        <w:rPr>
+          <w:rFonts w:ascii="Times New Roman" w:eastAsia="Times New Roman" w:hAnsi="Times New Roman" w:cs="Times New Roman"/>
+          <w:sz w:val="24"/>
+          <w:szCs w:val="24"/>
+        </w:rPr>
+        <w:t>–</w:t>
+      </w:r>
+      <w:r>
+        <w:rPr>
+          <w:rFonts w:ascii="Times New Roman" w:eastAsia="Times New Roman" w:hAnsi="Times New Roman" w:cs="Times New Roman"/>
+          <w:sz w:val="24"/>
+          <w:szCs w:val="24"/>
+        </w:rPr>
+        <w:t xml:space="preserve"> </w:t>
+      </w:r>
+      <w:r>
+        <w:rPr>
+          <w:rFonts w:ascii="Times New Roman" w:eastAsia="Times New Roman" w:hAnsi="Times New Roman" w:cs="Times New Roman"/>
+          <w:sz w:val="24"/>
+          <w:szCs w:val="24"/>
+        </w:rPr>
+        <w:t>hol</w:t>
+      </w:r>
+      <w:r>
+        <w:rPr>
+          <w:rFonts w:ascii="Times New Roman" w:eastAsia="Times New Roman" w:hAnsi="Times New Roman" w:cs="Times New Roman"/>
+          <w:sz w:val="24"/>
+          <w:szCs w:val="24"/>
+        </w:rPr>
+        <w:t>d</w:t>
+      </w:r>
+      <w:bookmarkStart w:id="7" w:name="_GoBack"/>
+      <w:bookmarkEnd w:id="7"/>
+      <w:r>
+        <w:rPr>
+          <w:rFonts w:ascii="Times New Roman" w:eastAsia="Times New Roman" w:hAnsi="Times New Roman" w:cs="Times New Roman"/>
+          <w:sz w:val="24"/>
+          <w:szCs w:val="24"/>
+        </w:rPr>
+        <w:t xml:space="preserve"> email of player, view profile, and get balance</w:t>
+      </w:r>
+      <w:r>
+        <w:rPr>
+          <w:rFonts w:ascii="Times New Roman" w:eastAsia="Times New Roman" w:hAnsi="Times New Roman" w:cs="Times New Roman"/>
+          <w:sz w:val="24"/>
+          <w:szCs w:val="24"/>
+        </w:rPr>
+        <w:t>.</w:t>
       </w:r>
     </w:p>
     <w:p>
@@ -5021,31 +5153,31 @@
           <w:sz w:val="24"/>
           <w:szCs w:val="24"/>
         </w:rPr>
-        <w:t xml:space="preserve">Rule Database </w:t>
-      </w:r>
-      <w:r>
-        <w:rPr>
-          <w:rFonts w:ascii="Times New Roman" w:eastAsia="Times New Roman" w:hAnsi="Times New Roman" w:cs="Times New Roman"/>
-          <w:sz w:val="24"/>
-          <w:szCs w:val="24"/>
-        </w:rPr>
-        <w:t>–</w:t>
-      </w:r>
-      <w:r>
-        <w:rPr>
-          <w:rFonts w:ascii="Times New Roman" w:eastAsia="Times New Roman" w:hAnsi="Times New Roman" w:cs="Times New Roman"/>
-          <w:sz w:val="24"/>
-          <w:szCs w:val="24"/>
-        </w:rPr>
-        <w:t xml:space="preserve"> </w:t>
-      </w:r>
-      <w:r>
-        <w:rPr>
-          <w:rFonts w:ascii="Times New Roman" w:eastAsia="Times New Roman" w:hAnsi="Times New Roman" w:cs="Times New Roman"/>
-          <w:sz w:val="24"/>
-          <w:szCs w:val="24"/>
-        </w:rPr>
-        <w:t>Contains all the rules of the game and decides which user wins.</w:t>
+        <w:t>Balance</w:t>
+      </w:r>
+      <w:r>
+        <w:rPr>
+          <w:rFonts w:ascii="Times New Roman" w:eastAsia="Times New Roman" w:hAnsi="Times New Roman" w:cs="Times New Roman"/>
+          <w:sz w:val="24"/>
+          <w:szCs w:val="24"/>
+        </w:rPr>
+        <w:t xml:space="preserve"> Object</w:t>
+      </w:r>
+      <w:r>
+        <w:rPr>
+          <w:rFonts w:ascii="Times New Roman" w:eastAsia="Times New Roman" w:hAnsi="Times New Roman" w:cs="Times New Roman"/>
+          <w:sz w:val="24"/>
+          <w:szCs w:val="24"/>
+        </w:rPr>
+        <w:t xml:space="preserve"> –</w:t>
+      </w:r>
+      <w:r>
+        <w:rPr>
+          <w:rFonts w:ascii="Times New Roman" w:eastAsia="Times New Roman" w:hAnsi="Times New Roman" w:cs="Times New Roman"/>
+          <w:sz w:val="24"/>
+          <w:szCs w:val="24"/>
+        </w:rPr>
+        <w:t xml:space="preserve"> set &amp; save balance</w:t>
       </w:r>
     </w:p>
     <w:p>
@@ -5066,7 +5198,92 @@
           <w:sz w:val="24"/>
           <w:szCs w:val="24"/>
         </w:rPr>
-        <w:t>Authentication Database - Prompts users to either create a new account or authenticate account, load previous money object if returning player or creates new player object.</w:t>
+        <w:t>R</w:t>
+      </w:r>
+      <w:r>
+        <w:rPr>
+          <w:rFonts w:ascii="Times New Roman" w:eastAsia="Times New Roman" w:hAnsi="Times New Roman" w:cs="Times New Roman"/>
+          <w:sz w:val="24"/>
+          <w:szCs w:val="24"/>
+        </w:rPr>
+        <w:t xml:space="preserve">ule Database </w:t>
+      </w:r>
+      <w:r>
+        <w:rPr>
+          <w:rFonts w:ascii="Times New Roman" w:eastAsia="Times New Roman" w:hAnsi="Times New Roman" w:cs="Times New Roman"/>
+          <w:sz w:val="24"/>
+          <w:szCs w:val="24"/>
+        </w:rPr>
+        <w:t>–</w:t>
+      </w:r>
+      <w:r>
+        <w:rPr>
+          <w:rFonts w:ascii="Times New Roman" w:eastAsia="Times New Roman" w:hAnsi="Times New Roman" w:cs="Times New Roman"/>
+          <w:sz w:val="24"/>
+          <w:szCs w:val="24"/>
+        </w:rPr>
+        <w:t xml:space="preserve"> </w:t>
+      </w:r>
+      <w:r>
+        <w:rPr>
+          <w:rFonts w:ascii="Times New Roman" w:eastAsia="Times New Roman" w:hAnsi="Times New Roman" w:cs="Times New Roman"/>
+          <w:sz w:val="24"/>
+          <w:szCs w:val="24"/>
+        </w:rPr>
+        <w:t>decide outcome of game</w:t>
+      </w:r>
+      <w:r>
+        <w:rPr>
+          <w:rFonts w:ascii="Times New Roman" w:eastAsia="Times New Roman" w:hAnsi="Times New Roman" w:cs="Times New Roman"/>
+          <w:sz w:val="24"/>
+          <w:szCs w:val="24"/>
+        </w:rPr>
+        <w:t>.</w:t>
+      </w:r>
+    </w:p>
+    <w:p>
+      <w:pPr>
+        <w:numPr>
+          <w:ilvl w:val="0"/>
+          <w:numId w:val="2"/>
+        </w:numPr>
+        <w:rPr>
+          <w:rFonts w:ascii="Times New Roman" w:eastAsia="Times New Roman" w:hAnsi="Times New Roman" w:cs="Times New Roman"/>
+          <w:sz w:val="24"/>
+          <w:szCs w:val="24"/>
+        </w:rPr>
+      </w:pPr>
+      <w:r>
+        <w:rPr>
+          <w:rFonts w:ascii="Times New Roman" w:eastAsia="Times New Roman" w:hAnsi="Times New Roman" w:cs="Times New Roman"/>
+          <w:sz w:val="24"/>
+          <w:szCs w:val="24"/>
+        </w:rPr>
+        <w:t>Game Server</w:t>
+      </w:r>
+      <w:r>
+        <w:rPr>
+          <w:rFonts w:ascii="Times New Roman" w:eastAsia="Times New Roman" w:hAnsi="Times New Roman" w:cs="Times New Roman"/>
+          <w:sz w:val="24"/>
+          <w:szCs w:val="24"/>
+        </w:rPr>
+        <w:t xml:space="preserve"> Database </w:t>
+      </w:r>
+      <w:r>
+        <w:rPr>
+          <w:rFonts w:ascii="Times New Roman" w:hAnsi="Times New Roman" w:cs="Times New Roman"/>
+          <w:sz w:val="24"/>
+          <w:szCs w:val="24"/>
+        </w:rPr>
+        <w:t xml:space="preserve">– </w:t>
+      </w:r>
+      <w:r>
+        <w:rPr>
+          <w:rFonts w:ascii="Times New Roman" w:eastAsia="Times New Roman" w:hAnsi="Times New Roman" w:cs="Times New Roman"/>
+          <w:sz w:val="24"/>
+          <w:szCs w:val="24"/>
+        </w:rPr>
+        <w:t>allow user to sign up or login.</w:t>
       </w:r>
     </w:p>
     <w:p>
@@ -5094,8 +5311,8 @@
           <w:szCs w:val="24"/>
         </w:rPr>
       </w:pPr>
-      <w:bookmarkStart w:id="7" w:name="_tm2x8q9zki4g" w:colFirst="0" w:colLast="0"/>
-      <w:bookmarkEnd w:id="7"/>
+      <w:bookmarkStart w:id="8" w:name="_tm2x8q9zki4g" w:colFirst="0" w:colLast="0"/>
+      <w:bookmarkEnd w:id="8"/>
       <w:r>
         <w:rPr>
           <w:rFonts w:ascii="Times New Roman" w:eastAsia="Times New Roman" w:hAnsi="Times New Roman" w:cs="Times New Roman"/>
@@ -5136,15 +5353,15 @@
         <w:ind w:left="1440"/>
         <w:rPr>
           <w:rFonts w:ascii="Times New Roman" w:eastAsia="Times New Roman" w:hAnsi="Times New Roman" w:cs="Times New Roman"/>
-          <w:sz w:val="20"/>
-          <w:szCs w:val="20"/>
-        </w:rPr>
-      </w:pPr>
-      <w:r>
-        <w:rPr>
-          <w:rFonts w:ascii="Times New Roman" w:eastAsia="Times New Roman" w:hAnsi="Times New Roman" w:cs="Times New Roman"/>
-          <w:sz w:val="20"/>
-          <w:szCs w:val="20"/>
+          <w:sz w:val="24"/>
+          <w:szCs w:val="24"/>
+        </w:rPr>
+      </w:pPr>
+      <w:r>
+        <w:rPr>
+          <w:rFonts w:ascii="Times New Roman" w:eastAsia="Times New Roman" w:hAnsi="Times New Roman" w:cs="Times New Roman"/>
+          <w:sz w:val="24"/>
+          <w:szCs w:val="24"/>
         </w:rPr>
         <w:t>The high-level features of the system are as follows (see section 3 of this document for more detailed requirements that address these features):</w:t>
       </w:r>
@@ -5162,8 +5379,8 @@
           <w:szCs w:val="24"/>
         </w:rPr>
       </w:pPr>
-      <w:bookmarkStart w:id="8" w:name="_plobuhep64pt" w:colFirst="0" w:colLast="0"/>
-      <w:bookmarkEnd w:id="8"/>
+      <w:bookmarkStart w:id="9" w:name="_plobuhep64pt" w:colFirst="0" w:colLast="0"/>
+      <w:bookmarkEnd w:id="9"/>
       <w:r>
         <w:rPr>
           <w:rFonts w:ascii="Times New Roman" w:eastAsia="Times New Roman" w:hAnsi="Times New Roman" w:cs="Times New Roman"/>
@@ -5221,23 +5438,23 @@
         <w:ind w:left="1440"/>
         <w:rPr>
           <w:rFonts w:ascii="Times New Roman" w:eastAsia="Times New Roman" w:hAnsi="Times New Roman" w:cs="Times New Roman"/>
-          <w:sz w:val="20"/>
-          <w:szCs w:val="20"/>
-        </w:rPr>
-      </w:pPr>
-      <w:r>
-        <w:rPr>
-          <w:rFonts w:ascii="Times New Roman" w:eastAsia="Times New Roman" w:hAnsi="Times New Roman" w:cs="Times New Roman"/>
-          <w:sz w:val="20"/>
-          <w:szCs w:val="20"/>
+          <w:sz w:val="24"/>
+          <w:szCs w:val="24"/>
+        </w:rPr>
+      </w:pPr>
+      <w:r>
+        <w:rPr>
+          <w:rFonts w:ascii="Times New Roman" w:eastAsia="Times New Roman" w:hAnsi="Times New Roman" w:cs="Times New Roman"/>
+          <w:sz w:val="24"/>
+          <w:szCs w:val="24"/>
         </w:rPr>
         <w:t>Access game through a web browser</w:t>
       </w:r>
       <w:r>
         <w:rPr>
           <w:rFonts w:ascii="Times New Roman" w:eastAsia="Times New Roman" w:hAnsi="Times New Roman" w:cs="Times New Roman"/>
-          <w:sz w:val="20"/>
-          <w:szCs w:val="20"/>
+          <w:sz w:val="24"/>
+          <w:szCs w:val="24"/>
         </w:rPr>
         <w:t>.</w:t>
       </w:r>
@@ -5247,15 +5464,15 @@
         <w:ind w:left="1440"/>
         <w:rPr>
           <w:rFonts w:ascii="Times New Roman" w:eastAsia="Times New Roman" w:hAnsi="Times New Roman" w:cs="Times New Roman"/>
-          <w:sz w:val="20"/>
-          <w:szCs w:val="20"/>
-        </w:rPr>
-      </w:pPr>
-      <w:r>
-        <w:rPr>
-          <w:rFonts w:ascii="Times New Roman" w:eastAsia="Times New Roman" w:hAnsi="Times New Roman" w:cs="Times New Roman"/>
-          <w:sz w:val="20"/>
-          <w:szCs w:val="20"/>
+          <w:sz w:val="24"/>
+          <w:szCs w:val="24"/>
+        </w:rPr>
+      </w:pPr>
+      <w:r>
+        <w:rPr>
+          <w:rFonts w:ascii="Times New Roman" w:eastAsia="Times New Roman" w:hAnsi="Times New Roman" w:cs="Times New Roman"/>
+          <w:sz w:val="24"/>
+          <w:szCs w:val="24"/>
         </w:rPr>
         <w:t xml:space="preserve">Good network Traffic. Implements stop and wait. </w:t>
       </w:r>
@@ -5292,8 +5509,8 @@
           <w:szCs w:val="24"/>
         </w:rPr>
       </w:pPr>
-      <w:bookmarkStart w:id="9" w:name="_co7tqxeykae9" w:colFirst="0" w:colLast="0"/>
-      <w:bookmarkEnd w:id="9"/>
+      <w:bookmarkStart w:id="10" w:name="_co7tqxeykae9" w:colFirst="0" w:colLast="0"/>
+      <w:bookmarkEnd w:id="10"/>
       <w:r>
         <w:rPr>
           <w:rFonts w:ascii="Times New Roman" w:eastAsia="Times New Roman" w:hAnsi="Times New Roman" w:cs="Times New Roman"/>
@@ -5352,15 +5569,15 @@
         <w:ind w:left="1440"/>
         <w:rPr>
           <w:rFonts w:ascii="Times New Roman" w:eastAsia="Times New Roman" w:hAnsi="Times New Roman" w:cs="Times New Roman"/>
-          <w:sz w:val="20"/>
-          <w:szCs w:val="20"/>
-        </w:rPr>
-      </w:pPr>
-      <w:r>
-        <w:rPr>
-          <w:rFonts w:ascii="Times New Roman" w:eastAsia="Times New Roman" w:hAnsi="Times New Roman" w:cs="Times New Roman"/>
-          <w:sz w:val="20"/>
-          <w:szCs w:val="20"/>
+          <w:sz w:val="24"/>
+          <w:szCs w:val="24"/>
+        </w:rPr>
+      </w:pPr>
+      <w:r>
+        <w:rPr>
+          <w:rFonts w:ascii="Times New Roman" w:eastAsia="Times New Roman" w:hAnsi="Times New Roman" w:cs="Times New Roman"/>
+          <w:sz w:val="24"/>
+          <w:szCs w:val="24"/>
         </w:rPr>
         <w:t>It is assumed that there will be no more than 6 players playing for a round.</w:t>
       </w:r>
@@ -5370,15 +5587,15 @@
         <w:ind w:left="1440"/>
         <w:rPr>
           <w:rFonts w:ascii="Times New Roman" w:eastAsia="Times New Roman" w:hAnsi="Times New Roman" w:cs="Times New Roman"/>
-          <w:sz w:val="20"/>
-          <w:szCs w:val="20"/>
-        </w:rPr>
-      </w:pPr>
-      <w:r>
-        <w:rPr>
-          <w:rFonts w:ascii="Times New Roman" w:eastAsia="Times New Roman" w:hAnsi="Times New Roman" w:cs="Times New Roman"/>
-          <w:sz w:val="20"/>
-          <w:szCs w:val="20"/>
+          <w:sz w:val="24"/>
+          <w:szCs w:val="24"/>
+        </w:rPr>
+      </w:pPr>
+      <w:r>
+        <w:rPr>
+          <w:rFonts w:ascii="Times New Roman" w:eastAsia="Times New Roman" w:hAnsi="Times New Roman" w:cs="Times New Roman"/>
+          <w:sz w:val="24"/>
+          <w:szCs w:val="24"/>
         </w:rPr>
         <w:t>Players will have 10 seconds to decide whether to play the round, draw a card, stop drawing a card.</w:t>
       </w:r>
@@ -5406,8 +5623,8 @@
           <w:szCs w:val="36"/>
         </w:rPr>
       </w:pPr>
-      <w:bookmarkStart w:id="10" w:name="_q9oswupnr5aq" w:colFirst="0" w:colLast="0"/>
-      <w:bookmarkEnd w:id="10"/>
+      <w:bookmarkStart w:id="11" w:name="_q9oswupnr5aq" w:colFirst="0" w:colLast="0"/>
+      <w:bookmarkEnd w:id="11"/>
       <w:r>
         <w:rPr>
           <w:rFonts w:ascii="Times New Roman" w:eastAsia="Times New Roman" w:hAnsi="Times New Roman" w:cs="Times New Roman"/>
@@ -5456,8 +5673,8 @@
           <w:szCs w:val="24"/>
         </w:rPr>
       </w:pPr>
-      <w:bookmarkStart w:id="11" w:name="_ivumtub3259" w:colFirst="0" w:colLast="0"/>
-      <w:bookmarkEnd w:id="11"/>
+      <w:bookmarkStart w:id="12" w:name="_ivumtub3259" w:colFirst="0" w:colLast="0"/>
+      <w:bookmarkEnd w:id="12"/>
       <w:r>
         <w:rPr>
           <w:rFonts w:ascii="Times New Roman" w:eastAsia="Times New Roman" w:hAnsi="Times New Roman" w:cs="Times New Roman"/>
@@ -5508,8 +5725,8 @@
           <w:szCs w:val="24"/>
         </w:rPr>
       </w:pPr>
-      <w:bookmarkStart w:id="12" w:name="_bew1ugvv5ksw" w:colFirst="0" w:colLast="0"/>
-      <w:bookmarkEnd w:id="12"/>
+      <w:bookmarkStart w:id="13" w:name="_bew1ugvv5ksw" w:colFirst="0" w:colLast="0"/>
+      <w:bookmarkEnd w:id="13"/>
       <w:r>
         <w:rPr>
           <w:rFonts w:ascii="Times New Roman" w:eastAsia="Times New Roman" w:hAnsi="Times New Roman" w:cs="Times New Roman"/>
@@ -5518,6 +5735,7 @@
           <w:sz w:val="24"/>
           <w:szCs w:val="24"/>
         </w:rPr>
+        <w:lastRenderedPageBreak/>
         <w:t>3.1.1.</w:t>
       </w:r>
       <w:r>
@@ -5572,17 +5790,16 @@
         <w:ind w:left="1440"/>
         <w:rPr>
           <w:rFonts w:ascii="Times New Roman" w:eastAsia="Times New Roman" w:hAnsi="Times New Roman" w:cs="Times New Roman"/>
-          <w:sz w:val="20"/>
-          <w:szCs w:val="20"/>
-        </w:rPr>
-      </w:pPr>
-      <w:r>
-        <w:rPr>
-          <w:rFonts w:ascii="Times New Roman" w:eastAsia="Times New Roman" w:hAnsi="Times New Roman" w:cs="Times New Roman"/>
-          <w:sz w:val="20"/>
-          <w:szCs w:val="20"/>
-        </w:rPr>
-        <w:lastRenderedPageBreak/>
+          <w:sz w:val="24"/>
+          <w:szCs w:val="24"/>
+        </w:rPr>
+      </w:pPr>
+      <w:r>
+        <w:rPr>
+          <w:rFonts w:ascii="Times New Roman" w:eastAsia="Times New Roman" w:hAnsi="Times New Roman" w:cs="Times New Roman"/>
+          <w:sz w:val="24"/>
+          <w:szCs w:val="24"/>
+        </w:rPr>
         <w:t>Users should be able to see an initial menu that has Login (Exisitng User) or Create an Account (New user). For creating a new account, the username can only contain letters from A-Z and 0-9, which will be taken as a string between 6 to 10 characters in length. New users will be given $200 for the start of the game and existing users will have whichever amount they had previously. There will be a GUI where you can choose Login or Create an Account. For the login page it will have you fill out your username and password. For Create Account, it will ask to create a new username, create a new password, and confirm password. Once information is filled then it will be stored in the Authentication database.</w:t>
       </w:r>
     </w:p>
@@ -5619,8 +5836,8 @@
           <w:szCs w:val="24"/>
         </w:rPr>
       </w:pPr>
-      <w:bookmarkStart w:id="13" w:name="_wzdnrdoarnmg" w:colFirst="0" w:colLast="0"/>
-      <w:bookmarkEnd w:id="13"/>
+      <w:bookmarkStart w:id="14" w:name="_wzdnrdoarnmg" w:colFirst="0" w:colLast="0"/>
+      <w:bookmarkEnd w:id="14"/>
       <w:r>
         <w:rPr>
           <w:rFonts w:ascii="Times New Roman" w:eastAsia="Times New Roman" w:hAnsi="Times New Roman" w:cs="Times New Roman"/>
@@ -5682,15 +5899,15 @@
         <w:ind w:left="1440"/>
         <w:rPr>
           <w:rFonts w:ascii="Times New Roman" w:eastAsia="Times New Roman" w:hAnsi="Times New Roman" w:cs="Times New Roman"/>
-          <w:sz w:val="20"/>
-          <w:szCs w:val="20"/>
-        </w:rPr>
-      </w:pPr>
-      <w:r>
-        <w:rPr>
-          <w:rFonts w:ascii="Times New Roman" w:eastAsia="Times New Roman" w:hAnsi="Times New Roman" w:cs="Times New Roman"/>
-          <w:sz w:val="20"/>
-          <w:szCs w:val="20"/>
+          <w:sz w:val="24"/>
+          <w:szCs w:val="24"/>
+        </w:rPr>
+      </w:pPr>
+      <w:r>
+        <w:rPr>
+          <w:rFonts w:ascii="Times New Roman" w:eastAsia="Times New Roman" w:hAnsi="Times New Roman" w:cs="Times New Roman"/>
+          <w:sz w:val="24"/>
+          <w:szCs w:val="24"/>
         </w:rPr>
         <w:t>The deck will contain 52 cards, there will be card values of 1-10 and string name</w:t>
       </w:r>
@@ -5700,15 +5917,15 @@
         <w:ind w:left="720" w:firstLine="720"/>
         <w:rPr>
           <w:rFonts w:ascii="Times New Roman" w:eastAsia="Times New Roman" w:hAnsi="Times New Roman" w:cs="Times New Roman"/>
-          <w:sz w:val="20"/>
-          <w:szCs w:val="20"/>
-        </w:rPr>
-      </w:pPr>
-      <w:r>
-        <w:rPr>
-          <w:rFonts w:ascii="Times New Roman" w:eastAsia="Times New Roman" w:hAnsi="Times New Roman" w:cs="Times New Roman"/>
-          <w:sz w:val="20"/>
-          <w:szCs w:val="20"/>
+          <w:sz w:val="24"/>
+          <w:szCs w:val="24"/>
+        </w:rPr>
+      </w:pPr>
+      <w:r>
+        <w:rPr>
+          <w:rFonts w:ascii="Times New Roman" w:eastAsia="Times New Roman" w:hAnsi="Times New Roman" w:cs="Times New Roman"/>
+          <w:sz w:val="24"/>
+          <w:szCs w:val="24"/>
         </w:rPr>
         <w:t>Ace, King, Queen, Jack.</w:t>
       </w:r>
@@ -5718,15 +5935,15 @@
         <w:ind w:left="720"/>
         <w:rPr>
           <w:rFonts w:ascii="Times New Roman" w:eastAsia="Times New Roman" w:hAnsi="Times New Roman" w:cs="Times New Roman"/>
-          <w:sz w:val="20"/>
-          <w:szCs w:val="20"/>
-        </w:rPr>
-      </w:pPr>
-      <w:r>
-        <w:rPr>
-          <w:rFonts w:ascii="Times New Roman" w:eastAsia="Times New Roman" w:hAnsi="Times New Roman" w:cs="Times New Roman"/>
-          <w:sz w:val="20"/>
-          <w:szCs w:val="20"/>
+          <w:sz w:val="24"/>
+          <w:szCs w:val="24"/>
+        </w:rPr>
+      </w:pPr>
+      <w:r>
+        <w:rPr>
+          <w:rFonts w:ascii="Times New Roman" w:eastAsia="Times New Roman" w:hAnsi="Times New Roman" w:cs="Times New Roman"/>
+          <w:sz w:val="24"/>
+          <w:szCs w:val="24"/>
         </w:rPr>
         <w:t xml:space="preserve"> </w:t>
       </w:r>
@@ -5736,15 +5953,15 @@
         <w:ind w:left="720" w:firstLine="720"/>
         <w:rPr>
           <w:rFonts w:ascii="Times New Roman" w:eastAsia="Times New Roman" w:hAnsi="Times New Roman" w:cs="Times New Roman"/>
-          <w:sz w:val="20"/>
-          <w:szCs w:val="20"/>
-        </w:rPr>
-      </w:pPr>
-      <w:r>
-        <w:rPr>
-          <w:rFonts w:ascii="Times New Roman" w:eastAsia="Times New Roman" w:hAnsi="Times New Roman" w:cs="Times New Roman"/>
-          <w:sz w:val="20"/>
-          <w:szCs w:val="20"/>
+          <w:sz w:val="24"/>
+          <w:szCs w:val="24"/>
+        </w:rPr>
+      </w:pPr>
+      <w:r>
+        <w:rPr>
+          <w:rFonts w:ascii="Times New Roman" w:eastAsia="Times New Roman" w:hAnsi="Times New Roman" w:cs="Times New Roman"/>
+          <w:sz w:val="24"/>
+          <w:szCs w:val="24"/>
         </w:rPr>
         <w:t>Ace will have the value of 11 if total value of the hand is less than 21</w:t>
       </w:r>
@@ -5754,15 +5971,15 @@
         <w:ind w:left="720" w:firstLine="720"/>
         <w:rPr>
           <w:rFonts w:ascii="Times New Roman" w:eastAsia="Times New Roman" w:hAnsi="Times New Roman" w:cs="Times New Roman"/>
-          <w:sz w:val="20"/>
-          <w:szCs w:val="20"/>
-        </w:rPr>
-      </w:pPr>
-      <w:r>
-        <w:rPr>
-          <w:rFonts w:ascii="Times New Roman" w:eastAsia="Times New Roman" w:hAnsi="Times New Roman" w:cs="Times New Roman"/>
-          <w:sz w:val="20"/>
-          <w:szCs w:val="20"/>
+          <w:sz w:val="24"/>
+          <w:szCs w:val="24"/>
+        </w:rPr>
+      </w:pPr>
+      <w:r>
+        <w:rPr>
+          <w:rFonts w:ascii="Times New Roman" w:eastAsia="Times New Roman" w:hAnsi="Times New Roman" w:cs="Times New Roman"/>
+          <w:sz w:val="24"/>
+          <w:szCs w:val="24"/>
         </w:rPr>
         <w:t>King, Queen, Jack all have a value of 10</w:t>
       </w:r>
@@ -5772,15 +5989,15 @@
         <w:ind w:left="720" w:firstLine="720"/>
         <w:rPr>
           <w:rFonts w:ascii="Times New Roman" w:eastAsia="Times New Roman" w:hAnsi="Times New Roman" w:cs="Times New Roman"/>
-          <w:sz w:val="20"/>
-          <w:szCs w:val="20"/>
-        </w:rPr>
-      </w:pPr>
-      <w:r>
-        <w:rPr>
-          <w:rFonts w:ascii="Times New Roman" w:eastAsia="Times New Roman" w:hAnsi="Times New Roman" w:cs="Times New Roman"/>
-          <w:sz w:val="20"/>
-          <w:szCs w:val="20"/>
+          <w:sz w:val="24"/>
+          <w:szCs w:val="24"/>
+        </w:rPr>
+      </w:pPr>
+      <w:r>
+        <w:rPr>
+          <w:rFonts w:ascii="Times New Roman" w:eastAsia="Times New Roman" w:hAnsi="Times New Roman" w:cs="Times New Roman"/>
+          <w:sz w:val="24"/>
+          <w:szCs w:val="24"/>
         </w:rPr>
         <w:t>All the other numbered cards will have its value same as their name</w:t>
       </w:r>
@@ -5790,15 +6007,15 @@
         <w:ind w:left="720" w:firstLine="720"/>
         <w:rPr>
           <w:rFonts w:ascii="Times New Roman" w:eastAsia="Times New Roman" w:hAnsi="Times New Roman" w:cs="Times New Roman"/>
-          <w:sz w:val="20"/>
-          <w:szCs w:val="20"/>
-        </w:rPr>
-      </w:pPr>
-      <w:r>
-        <w:rPr>
-          <w:rFonts w:ascii="Times New Roman" w:eastAsia="Times New Roman" w:hAnsi="Times New Roman" w:cs="Times New Roman"/>
-          <w:sz w:val="20"/>
-          <w:szCs w:val="20"/>
+          <w:sz w:val="24"/>
+          <w:szCs w:val="24"/>
+        </w:rPr>
+      </w:pPr>
+      <w:r>
+        <w:rPr>
+          <w:rFonts w:ascii="Times New Roman" w:eastAsia="Times New Roman" w:hAnsi="Times New Roman" w:cs="Times New Roman"/>
+          <w:sz w:val="24"/>
+          <w:szCs w:val="24"/>
         </w:rPr>
         <w:t>Every card will have a front side and a back side</w:t>
       </w:r>
@@ -5808,15 +6025,15 @@
         <w:ind w:left="720" w:firstLine="720"/>
         <w:rPr>
           <w:rFonts w:ascii="Times New Roman" w:eastAsia="Times New Roman" w:hAnsi="Times New Roman" w:cs="Times New Roman"/>
-          <w:sz w:val="20"/>
-          <w:szCs w:val="20"/>
-        </w:rPr>
-      </w:pPr>
-      <w:r>
-        <w:rPr>
-          <w:rFonts w:ascii="Times New Roman" w:eastAsia="Times New Roman" w:hAnsi="Times New Roman" w:cs="Times New Roman"/>
-          <w:sz w:val="20"/>
-          <w:szCs w:val="20"/>
+          <w:sz w:val="24"/>
+          <w:szCs w:val="24"/>
+        </w:rPr>
+      </w:pPr>
+      <w:r>
+        <w:rPr>
+          <w:rFonts w:ascii="Times New Roman" w:eastAsia="Times New Roman" w:hAnsi="Times New Roman" w:cs="Times New Roman"/>
+          <w:sz w:val="24"/>
+          <w:szCs w:val="24"/>
         </w:rPr>
         <w:t>The face down card can only be seen by the user who has the card</w:t>
       </w:r>
@@ -5825,23 +6042,23 @@
       <w:pPr>
         <w:rPr>
           <w:rFonts w:ascii="Times New Roman" w:eastAsia="Times New Roman" w:hAnsi="Times New Roman" w:cs="Times New Roman"/>
-          <w:sz w:val="20"/>
-          <w:szCs w:val="20"/>
-        </w:rPr>
-      </w:pPr>
-      <w:r>
-        <w:rPr>
-          <w:rFonts w:ascii="Times New Roman" w:eastAsia="Times New Roman" w:hAnsi="Times New Roman" w:cs="Times New Roman"/>
-          <w:sz w:val="20"/>
-          <w:szCs w:val="20"/>
+          <w:sz w:val="24"/>
+          <w:szCs w:val="24"/>
+        </w:rPr>
+      </w:pPr>
+      <w:r>
+        <w:rPr>
+          <w:rFonts w:ascii="Times New Roman" w:eastAsia="Times New Roman" w:hAnsi="Times New Roman" w:cs="Times New Roman"/>
+          <w:sz w:val="24"/>
+          <w:szCs w:val="24"/>
         </w:rPr>
         <w:t xml:space="preserve">                    </w:t>
       </w:r>
       <w:r>
         <w:rPr>
           <w:rFonts w:ascii="Times New Roman" w:eastAsia="Times New Roman" w:hAnsi="Times New Roman" w:cs="Times New Roman"/>
-          <w:sz w:val="20"/>
-          <w:szCs w:val="20"/>
+          <w:sz w:val="24"/>
+          <w:szCs w:val="24"/>
         </w:rPr>
         <w:tab/>
         <w:t>The face up card can be seen by every player</w:t>
@@ -5879,8 +6096,8 @@
           <w:szCs w:val="24"/>
         </w:rPr>
       </w:pPr>
-      <w:bookmarkStart w:id="14" w:name="_en9o2bvp2ph4" w:colFirst="0" w:colLast="0"/>
-      <w:bookmarkEnd w:id="14"/>
+      <w:bookmarkStart w:id="15" w:name="_en9o2bvp2ph4" w:colFirst="0" w:colLast="0"/>
+      <w:bookmarkEnd w:id="15"/>
       <w:r>
         <w:rPr>
           <w:rFonts w:ascii="Times New Roman" w:eastAsia="Times New Roman" w:hAnsi="Times New Roman" w:cs="Times New Roman"/>
@@ -5943,15 +6160,15 @@
         <w:ind w:left="1440"/>
         <w:rPr>
           <w:rFonts w:ascii="Times New Roman" w:eastAsia="Times New Roman" w:hAnsi="Times New Roman" w:cs="Times New Roman"/>
-          <w:sz w:val="20"/>
-          <w:szCs w:val="20"/>
-        </w:rPr>
-      </w:pPr>
-      <w:r>
-        <w:rPr>
-          <w:rFonts w:ascii="Times New Roman" w:eastAsia="Times New Roman" w:hAnsi="Times New Roman" w:cs="Times New Roman"/>
-          <w:sz w:val="20"/>
-          <w:szCs w:val="20"/>
+          <w:sz w:val="24"/>
+          <w:szCs w:val="24"/>
+        </w:rPr>
+      </w:pPr>
+      <w:r>
+        <w:rPr>
+          <w:rFonts w:ascii="Times New Roman" w:eastAsia="Times New Roman" w:hAnsi="Times New Roman" w:cs="Times New Roman"/>
+          <w:sz w:val="24"/>
+          <w:szCs w:val="24"/>
         </w:rPr>
         <w:t>The winner is defined to the player who has the highest value compared to the dealer and other players or 21.</w:t>
       </w:r>
@@ -5961,15 +6178,15 @@
         <w:ind w:left="1440"/>
         <w:rPr>
           <w:rFonts w:ascii="Times New Roman" w:eastAsia="Times New Roman" w:hAnsi="Times New Roman" w:cs="Times New Roman"/>
-          <w:sz w:val="20"/>
-          <w:szCs w:val="20"/>
-        </w:rPr>
-      </w:pPr>
-      <w:r>
-        <w:rPr>
-          <w:rFonts w:ascii="Times New Roman" w:eastAsia="Times New Roman" w:hAnsi="Times New Roman" w:cs="Times New Roman"/>
-          <w:sz w:val="20"/>
-          <w:szCs w:val="20"/>
+          <w:sz w:val="24"/>
+          <w:szCs w:val="24"/>
+        </w:rPr>
+      </w:pPr>
+      <w:r>
+        <w:rPr>
+          <w:rFonts w:ascii="Times New Roman" w:eastAsia="Times New Roman" w:hAnsi="Times New Roman" w:cs="Times New Roman"/>
+          <w:sz w:val="24"/>
+          <w:szCs w:val="24"/>
         </w:rPr>
         <w:t>The loser will be the player who has the total card value less than the winner or bust(above 21).</w:t>
       </w:r>
@@ -5979,15 +6196,15 @@
         <w:ind w:left="1440"/>
         <w:rPr>
           <w:rFonts w:ascii="Times New Roman" w:eastAsia="Times New Roman" w:hAnsi="Times New Roman" w:cs="Times New Roman"/>
-          <w:sz w:val="20"/>
-          <w:szCs w:val="20"/>
-        </w:rPr>
-      </w:pPr>
-      <w:r>
-        <w:rPr>
-          <w:rFonts w:ascii="Times New Roman" w:eastAsia="Times New Roman" w:hAnsi="Times New Roman" w:cs="Times New Roman"/>
-          <w:sz w:val="20"/>
-          <w:szCs w:val="20"/>
+          <w:sz w:val="24"/>
+          <w:szCs w:val="24"/>
+        </w:rPr>
+      </w:pPr>
+      <w:r>
+        <w:rPr>
+          <w:rFonts w:ascii="Times New Roman" w:eastAsia="Times New Roman" w:hAnsi="Times New Roman" w:cs="Times New Roman"/>
+          <w:sz w:val="24"/>
+          <w:szCs w:val="24"/>
         </w:rPr>
         <w:t>Play function – player plays for a round</w:t>
       </w:r>
@@ -5997,15 +6214,15 @@
         <w:ind w:left="1440"/>
         <w:rPr>
           <w:rFonts w:ascii="Times New Roman" w:eastAsia="Times New Roman" w:hAnsi="Times New Roman" w:cs="Times New Roman"/>
-          <w:sz w:val="20"/>
-          <w:szCs w:val="20"/>
-        </w:rPr>
-      </w:pPr>
-      <w:r>
-        <w:rPr>
-          <w:rFonts w:ascii="Times New Roman" w:eastAsia="Times New Roman" w:hAnsi="Times New Roman" w:cs="Times New Roman"/>
-          <w:sz w:val="20"/>
-          <w:szCs w:val="20"/>
+          <w:sz w:val="24"/>
+          <w:szCs w:val="24"/>
+        </w:rPr>
+      </w:pPr>
+      <w:r>
+        <w:rPr>
+          <w:rFonts w:ascii="Times New Roman" w:eastAsia="Times New Roman" w:hAnsi="Times New Roman" w:cs="Times New Roman"/>
+          <w:sz w:val="24"/>
+          <w:szCs w:val="24"/>
         </w:rPr>
         <w:t>A timer for player to decide to play for the round and if time up and player hasn’t decide then default to not a player for that round of the game</w:t>
       </w:r>
@@ -6015,15 +6232,15 @@
         <w:ind w:left="1440"/>
         <w:rPr>
           <w:rFonts w:ascii="Times New Roman" w:eastAsia="Times New Roman" w:hAnsi="Times New Roman" w:cs="Times New Roman"/>
-          <w:sz w:val="20"/>
-          <w:szCs w:val="20"/>
-        </w:rPr>
-      </w:pPr>
-      <w:r>
-        <w:rPr>
-          <w:rFonts w:ascii="Times New Roman" w:eastAsia="Times New Roman" w:hAnsi="Times New Roman" w:cs="Times New Roman"/>
-          <w:sz w:val="20"/>
-          <w:szCs w:val="20"/>
+          <w:sz w:val="24"/>
+          <w:szCs w:val="24"/>
+        </w:rPr>
+      </w:pPr>
+      <w:r>
+        <w:rPr>
+          <w:rFonts w:ascii="Times New Roman" w:eastAsia="Times New Roman" w:hAnsi="Times New Roman" w:cs="Times New Roman"/>
+          <w:sz w:val="24"/>
+          <w:szCs w:val="24"/>
         </w:rPr>
         <w:t>Player decide amount of money to wager</w:t>
       </w:r>
@@ -6033,15 +6250,15 @@
         <w:ind w:left="1440"/>
         <w:rPr>
           <w:rFonts w:ascii="Times New Roman" w:eastAsia="Times New Roman" w:hAnsi="Times New Roman" w:cs="Times New Roman"/>
-          <w:sz w:val="20"/>
-          <w:szCs w:val="20"/>
-        </w:rPr>
-      </w:pPr>
-      <w:r>
-        <w:rPr>
-          <w:rFonts w:ascii="Times New Roman" w:eastAsia="Times New Roman" w:hAnsi="Times New Roman" w:cs="Times New Roman"/>
-          <w:sz w:val="20"/>
-          <w:szCs w:val="20"/>
+          <w:sz w:val="24"/>
+          <w:szCs w:val="24"/>
+        </w:rPr>
+      </w:pPr>
+      <w:r>
+        <w:rPr>
+          <w:rFonts w:ascii="Times New Roman" w:eastAsia="Times New Roman" w:hAnsi="Times New Roman" w:cs="Times New Roman"/>
+          <w:sz w:val="24"/>
+          <w:szCs w:val="24"/>
         </w:rPr>
         <w:t>Total amount wager = amount wager of all player</w:t>
       </w:r>
@@ -6051,15 +6268,15 @@
         <w:ind w:left="1440"/>
         <w:rPr>
           <w:rFonts w:ascii="Times New Roman" w:eastAsia="Times New Roman" w:hAnsi="Times New Roman" w:cs="Times New Roman"/>
-          <w:sz w:val="20"/>
-          <w:szCs w:val="20"/>
-        </w:rPr>
-      </w:pPr>
-      <w:r>
-        <w:rPr>
-          <w:rFonts w:ascii="Times New Roman" w:eastAsia="Times New Roman" w:hAnsi="Times New Roman" w:cs="Times New Roman"/>
-          <w:sz w:val="20"/>
-          <w:szCs w:val="20"/>
+          <w:sz w:val="24"/>
+          <w:szCs w:val="24"/>
+        </w:rPr>
+      </w:pPr>
+      <w:r>
+        <w:rPr>
+          <w:rFonts w:ascii="Times New Roman" w:eastAsia="Times New Roman" w:hAnsi="Times New Roman" w:cs="Times New Roman"/>
+          <w:sz w:val="24"/>
+          <w:szCs w:val="24"/>
         </w:rPr>
         <w:t>If win – double amount wager</w:t>
       </w:r>
@@ -6069,15 +6286,15 @@
         <w:ind w:left="1440"/>
         <w:rPr>
           <w:rFonts w:ascii="Times New Roman" w:eastAsia="Times New Roman" w:hAnsi="Times New Roman" w:cs="Times New Roman"/>
-          <w:sz w:val="20"/>
-          <w:szCs w:val="20"/>
-        </w:rPr>
-      </w:pPr>
-      <w:r>
-        <w:rPr>
-          <w:rFonts w:ascii="Times New Roman" w:eastAsia="Times New Roman" w:hAnsi="Times New Roman" w:cs="Times New Roman"/>
-          <w:sz w:val="20"/>
-          <w:szCs w:val="20"/>
+          <w:sz w:val="24"/>
+          <w:szCs w:val="24"/>
+        </w:rPr>
+      </w:pPr>
+      <w:r>
+        <w:rPr>
+          <w:rFonts w:ascii="Times New Roman" w:eastAsia="Times New Roman" w:hAnsi="Times New Roman" w:cs="Times New Roman"/>
+          <w:sz w:val="24"/>
+          <w:szCs w:val="24"/>
         </w:rPr>
         <w:t>If lose – lose amount wager</w:t>
       </w:r>
@@ -6087,15 +6304,15 @@
         <w:ind w:left="1440"/>
         <w:rPr>
           <w:rFonts w:ascii="Times New Roman" w:eastAsia="Times New Roman" w:hAnsi="Times New Roman" w:cs="Times New Roman"/>
-          <w:sz w:val="20"/>
-          <w:szCs w:val="20"/>
-        </w:rPr>
-      </w:pPr>
-      <w:r>
-        <w:rPr>
-          <w:rFonts w:ascii="Times New Roman" w:eastAsia="Times New Roman" w:hAnsi="Times New Roman" w:cs="Times New Roman"/>
-          <w:sz w:val="20"/>
-          <w:szCs w:val="20"/>
+          <w:sz w:val="24"/>
+          <w:szCs w:val="24"/>
+        </w:rPr>
+      </w:pPr>
+      <w:r>
+        <w:rPr>
+          <w:rFonts w:ascii="Times New Roman" w:eastAsia="Times New Roman" w:hAnsi="Times New Roman" w:cs="Times New Roman"/>
+          <w:sz w:val="24"/>
+          <w:szCs w:val="24"/>
         </w:rPr>
         <w:t>If tied – total amount wager / number of tied</w:t>
       </w:r>
@@ -6105,15 +6322,15 @@
         <w:ind w:left="1440"/>
         <w:rPr>
           <w:rFonts w:ascii="Times New Roman" w:eastAsia="Times New Roman" w:hAnsi="Times New Roman" w:cs="Times New Roman"/>
-          <w:sz w:val="20"/>
-          <w:szCs w:val="20"/>
-        </w:rPr>
-      </w:pPr>
-      <w:r>
-        <w:rPr>
-          <w:rFonts w:ascii="Times New Roman" w:eastAsia="Times New Roman" w:hAnsi="Times New Roman" w:cs="Times New Roman"/>
-          <w:sz w:val="20"/>
-          <w:szCs w:val="20"/>
+          <w:sz w:val="24"/>
+          <w:szCs w:val="24"/>
+        </w:rPr>
+      </w:pPr>
+      <w:r>
+        <w:rPr>
+          <w:rFonts w:ascii="Times New Roman" w:eastAsia="Times New Roman" w:hAnsi="Times New Roman" w:cs="Times New Roman"/>
+          <w:sz w:val="24"/>
+          <w:szCs w:val="24"/>
         </w:rPr>
         <w:t xml:space="preserve"> </w:t>
       </w:r>
@@ -6123,16 +6340,17 @@
         <w:ind w:left="1440"/>
         <w:rPr>
           <w:rFonts w:ascii="Times New Roman" w:eastAsia="Times New Roman" w:hAnsi="Times New Roman" w:cs="Times New Roman"/>
-          <w:sz w:val="20"/>
-          <w:szCs w:val="20"/>
-        </w:rPr>
-      </w:pPr>
-      <w:r>
-        <w:rPr>
-          <w:rFonts w:ascii="Times New Roman" w:eastAsia="Times New Roman" w:hAnsi="Times New Roman" w:cs="Times New Roman"/>
-          <w:sz w:val="20"/>
-          <w:szCs w:val="20"/>
-        </w:rPr>
+          <w:sz w:val="24"/>
+          <w:szCs w:val="24"/>
+        </w:rPr>
+      </w:pPr>
+      <w:r>
+        <w:rPr>
+          <w:rFonts w:ascii="Times New Roman" w:eastAsia="Times New Roman" w:hAnsi="Times New Roman" w:cs="Times New Roman"/>
+          <w:sz w:val="24"/>
+          <w:szCs w:val="24"/>
+        </w:rPr>
+        <w:lastRenderedPageBreak/>
         <w:t>Each player is given 2 cards, there will be one card face down and the other card face up</w:t>
       </w:r>
     </w:p>
@@ -6141,15 +6359,15 @@
         <w:ind w:left="1440"/>
         <w:rPr>
           <w:rFonts w:ascii="Times New Roman" w:eastAsia="Times New Roman" w:hAnsi="Times New Roman" w:cs="Times New Roman"/>
-          <w:sz w:val="20"/>
-          <w:szCs w:val="20"/>
-        </w:rPr>
-      </w:pPr>
-      <w:r>
-        <w:rPr>
-          <w:rFonts w:ascii="Times New Roman" w:eastAsia="Times New Roman" w:hAnsi="Times New Roman" w:cs="Times New Roman"/>
-          <w:sz w:val="20"/>
-          <w:szCs w:val="20"/>
+          <w:sz w:val="24"/>
+          <w:szCs w:val="24"/>
+        </w:rPr>
+      </w:pPr>
+      <w:r>
+        <w:rPr>
+          <w:rFonts w:ascii="Times New Roman" w:eastAsia="Times New Roman" w:hAnsi="Times New Roman" w:cs="Times New Roman"/>
+          <w:sz w:val="24"/>
+          <w:szCs w:val="24"/>
         </w:rPr>
         <w:t>All extra drawn cards will be face up.</w:t>
       </w:r>
@@ -6158,15 +6376,15 @@
       <w:pPr>
         <w:rPr>
           <w:rFonts w:ascii="Times New Roman" w:eastAsia="Times New Roman" w:hAnsi="Times New Roman" w:cs="Times New Roman"/>
-          <w:sz w:val="20"/>
-          <w:szCs w:val="20"/>
-        </w:rPr>
-      </w:pPr>
-      <w:r>
-        <w:rPr>
-          <w:rFonts w:ascii="Times New Roman" w:eastAsia="Times New Roman" w:hAnsi="Times New Roman" w:cs="Times New Roman"/>
-          <w:sz w:val="20"/>
-          <w:szCs w:val="20"/>
+          <w:sz w:val="24"/>
+          <w:szCs w:val="24"/>
+        </w:rPr>
+      </w:pPr>
+      <w:r>
+        <w:rPr>
+          <w:rFonts w:ascii="Times New Roman" w:eastAsia="Times New Roman" w:hAnsi="Times New Roman" w:cs="Times New Roman"/>
+          <w:sz w:val="24"/>
+          <w:szCs w:val="24"/>
         </w:rPr>
         <w:t xml:space="preserve"> </w:t>
       </w:r>
@@ -6175,23 +6393,23 @@
       <w:pPr>
         <w:rPr>
           <w:rFonts w:ascii="Times New Roman" w:eastAsia="Times New Roman" w:hAnsi="Times New Roman" w:cs="Times New Roman"/>
-          <w:sz w:val="20"/>
-          <w:szCs w:val="20"/>
-        </w:rPr>
-      </w:pPr>
-      <w:r>
-        <w:rPr>
-          <w:rFonts w:ascii="Times New Roman" w:eastAsia="Times New Roman" w:hAnsi="Times New Roman" w:cs="Times New Roman"/>
-          <w:sz w:val="20"/>
-          <w:szCs w:val="20"/>
+          <w:sz w:val="24"/>
+          <w:szCs w:val="24"/>
+        </w:rPr>
+      </w:pPr>
+      <w:r>
+        <w:rPr>
+          <w:rFonts w:ascii="Times New Roman" w:eastAsia="Times New Roman" w:hAnsi="Times New Roman" w:cs="Times New Roman"/>
+          <w:sz w:val="24"/>
+          <w:szCs w:val="24"/>
         </w:rPr>
         <w:t xml:space="preserve">        </w:t>
       </w:r>
       <w:r>
         <w:rPr>
           <w:rFonts w:ascii="Times New Roman" w:eastAsia="Times New Roman" w:hAnsi="Times New Roman" w:cs="Times New Roman"/>
-          <w:sz w:val="20"/>
-          <w:szCs w:val="20"/>
+          <w:sz w:val="24"/>
+          <w:szCs w:val="24"/>
         </w:rPr>
         <w:tab/>
         <w:t xml:space="preserve">        </w:t>
@@ -6199,8 +6417,8 @@
       <w:r>
         <w:rPr>
           <w:rFonts w:ascii="Times New Roman" w:eastAsia="Times New Roman" w:hAnsi="Times New Roman" w:cs="Times New Roman"/>
-          <w:sz w:val="20"/>
-          <w:szCs w:val="20"/>
+          <w:sz w:val="24"/>
+          <w:szCs w:val="24"/>
         </w:rPr>
         <w:tab/>
         <w:t>A GUI for draw, double down, split, stop function</w:t>
@@ -6210,23 +6428,23 @@
       <w:pPr>
         <w:rPr>
           <w:rFonts w:ascii="Times New Roman" w:eastAsia="Times New Roman" w:hAnsi="Times New Roman" w:cs="Times New Roman"/>
-          <w:sz w:val="20"/>
-          <w:szCs w:val="20"/>
-        </w:rPr>
-      </w:pPr>
-      <w:r>
-        <w:rPr>
-          <w:rFonts w:ascii="Times New Roman" w:eastAsia="Times New Roman" w:hAnsi="Times New Roman" w:cs="Times New Roman"/>
-          <w:sz w:val="20"/>
-          <w:szCs w:val="20"/>
+          <w:sz w:val="24"/>
+          <w:szCs w:val="24"/>
+        </w:rPr>
+      </w:pPr>
+      <w:r>
+        <w:rPr>
+          <w:rFonts w:ascii="Times New Roman" w:eastAsia="Times New Roman" w:hAnsi="Times New Roman" w:cs="Times New Roman"/>
+          <w:sz w:val="24"/>
+          <w:szCs w:val="24"/>
         </w:rPr>
         <w:t xml:space="preserve">                    </w:t>
       </w:r>
       <w:r>
         <w:rPr>
           <w:rFonts w:ascii="Times New Roman" w:eastAsia="Times New Roman" w:hAnsi="Times New Roman" w:cs="Times New Roman"/>
-          <w:sz w:val="20"/>
-          <w:szCs w:val="20"/>
+          <w:sz w:val="24"/>
+          <w:szCs w:val="24"/>
         </w:rPr>
         <w:tab/>
         <w:t>Draw function – player receives 1 card and pick draw or stop</w:t>
@@ -6236,23 +6454,23 @@
       <w:pPr>
         <w:rPr>
           <w:rFonts w:ascii="Times New Roman" w:eastAsia="Times New Roman" w:hAnsi="Times New Roman" w:cs="Times New Roman"/>
-          <w:sz w:val="20"/>
-          <w:szCs w:val="20"/>
-        </w:rPr>
-      </w:pPr>
-      <w:r>
-        <w:rPr>
-          <w:rFonts w:ascii="Times New Roman" w:eastAsia="Times New Roman" w:hAnsi="Times New Roman" w:cs="Times New Roman"/>
-          <w:sz w:val="20"/>
-          <w:szCs w:val="20"/>
+          <w:sz w:val="24"/>
+          <w:szCs w:val="24"/>
+        </w:rPr>
+      </w:pPr>
+      <w:r>
+        <w:rPr>
+          <w:rFonts w:ascii="Times New Roman" w:eastAsia="Times New Roman" w:hAnsi="Times New Roman" w:cs="Times New Roman"/>
+          <w:sz w:val="24"/>
+          <w:szCs w:val="24"/>
         </w:rPr>
         <w:t xml:space="preserve">                    </w:t>
       </w:r>
       <w:r>
         <w:rPr>
           <w:rFonts w:ascii="Times New Roman" w:eastAsia="Times New Roman" w:hAnsi="Times New Roman" w:cs="Times New Roman"/>
-          <w:sz w:val="20"/>
-          <w:szCs w:val="20"/>
+          <w:sz w:val="24"/>
+          <w:szCs w:val="24"/>
         </w:rPr>
         <w:tab/>
         <w:t>Stop function – player stop drawing and they can’t pick draw</w:t>
@@ -6263,15 +6481,15 @@
         <w:ind w:left="720" w:firstLine="720"/>
         <w:rPr>
           <w:rFonts w:ascii="Times New Roman" w:eastAsia="Times New Roman" w:hAnsi="Times New Roman" w:cs="Times New Roman"/>
-          <w:sz w:val="20"/>
-          <w:szCs w:val="20"/>
-        </w:rPr>
-      </w:pPr>
-      <w:r>
-        <w:rPr>
-          <w:rFonts w:ascii="Times New Roman" w:eastAsia="Times New Roman" w:hAnsi="Times New Roman" w:cs="Times New Roman"/>
-          <w:sz w:val="20"/>
-          <w:szCs w:val="20"/>
+          <w:sz w:val="24"/>
+          <w:szCs w:val="24"/>
+        </w:rPr>
+      </w:pPr>
+      <w:r>
+        <w:rPr>
+          <w:rFonts w:ascii="Times New Roman" w:eastAsia="Times New Roman" w:hAnsi="Times New Roman" w:cs="Times New Roman"/>
+          <w:sz w:val="24"/>
+          <w:szCs w:val="24"/>
         </w:rPr>
         <w:t>Double down- player draw only once and double the wager amount</w:t>
       </w:r>
@@ -6280,23 +6498,23 @@
       <w:pPr>
         <w:rPr>
           <w:rFonts w:ascii="Times New Roman" w:eastAsia="Times New Roman" w:hAnsi="Times New Roman" w:cs="Times New Roman"/>
-          <w:sz w:val="20"/>
-          <w:szCs w:val="20"/>
-        </w:rPr>
-      </w:pPr>
-      <w:r>
-        <w:rPr>
-          <w:rFonts w:ascii="Times New Roman" w:eastAsia="Times New Roman" w:hAnsi="Times New Roman" w:cs="Times New Roman"/>
-          <w:sz w:val="20"/>
-          <w:szCs w:val="20"/>
+          <w:sz w:val="24"/>
+          <w:szCs w:val="24"/>
+        </w:rPr>
+      </w:pPr>
+      <w:r>
+        <w:rPr>
+          <w:rFonts w:ascii="Times New Roman" w:eastAsia="Times New Roman" w:hAnsi="Times New Roman" w:cs="Times New Roman"/>
+          <w:sz w:val="24"/>
+          <w:szCs w:val="24"/>
         </w:rPr>
         <w:t xml:space="preserve">                    </w:t>
       </w:r>
       <w:r>
         <w:rPr>
           <w:rFonts w:ascii="Times New Roman" w:eastAsia="Times New Roman" w:hAnsi="Times New Roman" w:cs="Times New Roman"/>
-          <w:sz w:val="20"/>
-          <w:szCs w:val="20"/>
+          <w:sz w:val="24"/>
+          <w:szCs w:val="24"/>
         </w:rPr>
         <w:tab/>
         <w:t>When bust player lose and auto stop</w:t>
@@ -6335,8 +6553,8 @@
           <w:szCs w:val="24"/>
         </w:rPr>
       </w:pPr>
-      <w:bookmarkStart w:id="15" w:name="_4umn3whpfnox" w:colFirst="0" w:colLast="0"/>
-      <w:bookmarkEnd w:id="15"/>
+      <w:bookmarkStart w:id="16" w:name="_4umn3whpfnox" w:colFirst="0" w:colLast="0"/>
+      <w:bookmarkEnd w:id="16"/>
       <w:r>
         <w:rPr>
           <w:rFonts w:ascii="Times New Roman" w:eastAsia="Times New Roman" w:hAnsi="Times New Roman" w:cs="Times New Roman"/>
@@ -6345,7 +6563,6 @@
           <w:sz w:val="24"/>
           <w:szCs w:val="24"/>
         </w:rPr>
-        <w:lastRenderedPageBreak/>
         <w:t>3.1.4.</w:t>
       </w:r>
       <w:r>
@@ -6464,8 +6681,8 @@
           <w:szCs w:val="24"/>
         </w:rPr>
       </w:pPr>
-      <w:bookmarkStart w:id="16" w:name="_9g513erjxss4" w:colFirst="0" w:colLast="0"/>
-      <w:bookmarkEnd w:id="16"/>
+      <w:bookmarkStart w:id="17" w:name="_9g513erjxss4" w:colFirst="0" w:colLast="0"/>
+      <w:bookmarkEnd w:id="17"/>
       <w:r>
         <w:rPr>
           <w:rFonts w:ascii="Times New Roman" w:eastAsia="Times New Roman" w:hAnsi="Times New Roman" w:cs="Times New Roman"/>
@@ -6634,8 +6851,8 @@
           <w:szCs w:val="24"/>
         </w:rPr>
       </w:pPr>
-      <w:bookmarkStart w:id="17" w:name="_25qoh21hyo6" w:colFirst="0" w:colLast="0"/>
-      <w:bookmarkEnd w:id="17"/>
+      <w:bookmarkStart w:id="18" w:name="_25qoh21hyo6" w:colFirst="0" w:colLast="0"/>
+      <w:bookmarkEnd w:id="18"/>
       <w:r>
         <w:rPr>
           <w:rFonts w:ascii="Times New Roman" w:eastAsia="Times New Roman" w:hAnsi="Times New Roman" w:cs="Times New Roman"/>
@@ -6836,8 +7053,8 @@
           <w:szCs w:val="36"/>
         </w:rPr>
       </w:pPr>
-      <w:bookmarkStart w:id="18" w:name="_lull4wdmxvqb" w:colFirst="0" w:colLast="0"/>
-      <w:bookmarkEnd w:id="18"/>
+      <w:bookmarkStart w:id="19" w:name="_lull4wdmxvqb" w:colFirst="0" w:colLast="0"/>
+      <w:bookmarkEnd w:id="19"/>
       <w:r>
         <w:rPr>
           <w:rFonts w:ascii="Times New Roman" w:eastAsia="Times New Roman" w:hAnsi="Times New Roman" w:cs="Times New Roman"/>
@@ -6886,8 +7103,8 @@
           <w:szCs w:val="24"/>
         </w:rPr>
       </w:pPr>
-      <w:bookmarkStart w:id="19" w:name="_dxqa14ef4ub6" w:colFirst="0" w:colLast="0"/>
-      <w:bookmarkEnd w:id="19"/>
+      <w:bookmarkStart w:id="20" w:name="_dxqa14ef4ub6" w:colFirst="0" w:colLast="0"/>
+      <w:bookmarkEnd w:id="20"/>
       <w:r>
         <w:rPr>
           <w:rFonts w:ascii="Times New Roman" w:eastAsia="Times New Roman" w:hAnsi="Times New Roman" w:cs="Times New Roman"/>
@@ -6990,6 +7207,7 @@
           <w:sz w:val="20"/>
           <w:szCs w:val="20"/>
         </w:rPr>
+        <w:lastRenderedPageBreak/>
         <w:t xml:space="preserve"> Changing amount of money in account can’t happen outside the game</w:t>
       </w:r>
     </w:p>
@@ -7053,8 +7271,8 @@
           <w:szCs w:val="24"/>
         </w:rPr>
       </w:pPr>
-      <w:bookmarkStart w:id="20" w:name="_y4uucmwy6zjd" w:colFirst="0" w:colLast="0"/>
-      <w:bookmarkEnd w:id="20"/>
+      <w:bookmarkStart w:id="21" w:name="_y4uucmwy6zjd" w:colFirst="0" w:colLast="0"/>
+      <w:bookmarkEnd w:id="21"/>
       <w:r>
         <w:rPr>
           <w:rFonts w:ascii="Times New Roman" w:eastAsia="Times New Roman" w:hAnsi="Times New Roman" w:cs="Times New Roman"/>
@@ -7247,7 +7465,6 @@
           <w:sz w:val="20"/>
           <w:szCs w:val="20"/>
         </w:rPr>
-        <w:lastRenderedPageBreak/>
         <w:t>For GUI functions, it should be able to perform within 3 seconds.</w:t>
       </w:r>
     </w:p>

</xml_diff>

<commit_message>
Updated section 2.2 for revised UML.
</commit_message>
<xml_diff>
--- a/Documentation/Requirements-SRS-Blackjack.docx
+++ b/Documentation/Requirements-SRS-Blackjack.docx
@@ -687,7 +687,23 @@
                 <w:sz w:val="20"/>
                 <w:szCs w:val="20"/>
               </w:rPr>
-              <w:t xml:space="preserve"> Added current member names to front page, grammar in 3.3.</w:t>
+              <w:t xml:space="preserve"> </w:t>
+            </w:r>
+            <w:r>
+              <w:rPr>
+                <w:rFonts w:ascii="Times New Roman" w:eastAsia="Times New Roman" w:hAnsi="Times New Roman" w:cs="Times New Roman"/>
+                <w:sz w:val="20"/>
+                <w:szCs w:val="20"/>
+              </w:rPr>
+              <w:t xml:space="preserve"> </w:t>
+            </w:r>
+            <w:r>
+              <w:rPr>
+                <w:rFonts w:ascii="Times New Roman" w:eastAsia="Times New Roman" w:hAnsi="Times New Roman" w:cs="Times New Roman"/>
+                <w:sz w:val="20"/>
+                <w:szCs w:val="20"/>
+              </w:rPr>
+              <w:t>Added current member names to front page, grammar in 3.3.</w:t>
             </w:r>
           </w:p>
         </w:tc>
@@ -770,6 +786,171 @@
               </w:rPr>
               <w:t xml:space="preserve"> </w:t>
             </w:r>
+            <w:r>
+              <w:rPr>
+                <w:rFonts w:ascii="Times New Roman" w:eastAsia="Times New Roman" w:hAnsi="Times New Roman" w:cs="Times New Roman"/>
+                <w:sz w:val="20"/>
+                <w:szCs w:val="20"/>
+                <w:u w:val="single"/>
+              </w:rPr>
+              <w:t xml:space="preserve">  04/10/2020</w:t>
+            </w:r>
+          </w:p>
+        </w:tc>
+        <w:tc>
+          <w:tcPr>
+            <w:tcW w:w="1245" w:type="dxa"/>
+            <w:tcBorders>
+              <w:top w:val="nil"/>
+              <w:left w:val="single" w:sz="8" w:space="0" w:color="000000"/>
+              <w:bottom w:val="single" w:sz="8" w:space="0" w:color="000000"/>
+              <w:right w:val="nil"/>
+            </w:tcBorders>
+            <w:shd w:val="clear" w:color="auto" w:fill="E5E5E5"/>
+            <w:tcMar>
+              <w:top w:w="100" w:type="dxa"/>
+              <w:left w:w="100" w:type="dxa"/>
+              <w:bottom w:w="100" w:type="dxa"/>
+              <w:right w:w="100" w:type="dxa"/>
+            </w:tcMar>
+          </w:tcPr>
+          <w:p>
+            <w:pPr>
+              <w:spacing w:before="40" w:after="40"/>
+              <w:ind w:left="-120"/>
+              <w:rPr>
+                <w:rFonts w:ascii="Times New Roman" w:eastAsia="Times New Roman" w:hAnsi="Times New Roman" w:cs="Times New Roman"/>
+                <w:sz w:val="20"/>
+                <w:szCs w:val="20"/>
+              </w:rPr>
+            </w:pPr>
+            <w:r>
+              <w:rPr>
+                <w:rFonts w:ascii="Times New Roman" w:eastAsia="Times New Roman" w:hAnsi="Times New Roman" w:cs="Times New Roman"/>
+                <w:sz w:val="20"/>
+                <w:szCs w:val="20"/>
+              </w:rPr>
+              <w:t xml:space="preserve">  3.0</w:t>
+            </w:r>
+          </w:p>
+        </w:tc>
+        <w:tc>
+          <w:tcPr>
+            <w:tcW w:w="3585" w:type="dxa"/>
+            <w:tcBorders>
+              <w:top w:val="nil"/>
+              <w:left w:val="single" w:sz="8" w:space="0" w:color="000000"/>
+              <w:bottom w:val="single" w:sz="8" w:space="0" w:color="000000"/>
+              <w:right w:val="nil"/>
+            </w:tcBorders>
+            <w:shd w:val="clear" w:color="auto" w:fill="E5E5E5"/>
+            <w:tcMar>
+              <w:top w:w="100" w:type="dxa"/>
+              <w:left w:w="100" w:type="dxa"/>
+              <w:bottom w:w="100" w:type="dxa"/>
+              <w:right w:w="100" w:type="dxa"/>
+            </w:tcMar>
+          </w:tcPr>
+          <w:p>
+            <w:pPr>
+              <w:spacing w:before="40" w:after="40"/>
+              <w:ind w:left="-120"/>
+              <w:rPr>
+                <w:rFonts w:ascii="Times New Roman" w:eastAsia="Times New Roman" w:hAnsi="Times New Roman" w:cs="Times New Roman"/>
+                <w:sz w:val="20"/>
+                <w:szCs w:val="20"/>
+              </w:rPr>
+            </w:pPr>
+            <w:r>
+              <w:rPr>
+                <w:rFonts w:ascii="Times New Roman" w:eastAsia="Times New Roman" w:hAnsi="Times New Roman" w:cs="Times New Roman"/>
+                <w:sz w:val="20"/>
+                <w:szCs w:val="20"/>
+              </w:rPr>
+              <w:t xml:space="preserve">  Updated 2.2 with revised UML.</w:t>
+            </w:r>
+          </w:p>
+        </w:tc>
+        <w:tc>
+          <w:tcPr>
+            <w:tcW w:w="2490" w:type="dxa"/>
+            <w:tcBorders>
+              <w:top w:val="nil"/>
+              <w:left w:val="single" w:sz="8" w:space="0" w:color="000000"/>
+              <w:bottom w:val="single" w:sz="8" w:space="0" w:color="000000"/>
+              <w:right w:val="single" w:sz="8" w:space="0" w:color="000000"/>
+            </w:tcBorders>
+            <w:shd w:val="clear" w:color="auto" w:fill="E5E5E5"/>
+            <w:tcMar>
+              <w:top w:w="100" w:type="dxa"/>
+              <w:left w:w="100" w:type="dxa"/>
+              <w:bottom w:w="100" w:type="dxa"/>
+              <w:right w:w="100" w:type="dxa"/>
+            </w:tcMar>
+          </w:tcPr>
+          <w:p>
+            <w:pPr>
+              <w:spacing w:before="40" w:after="40"/>
+              <w:ind w:left="-120"/>
+              <w:rPr>
+                <w:rFonts w:ascii="Times New Roman" w:eastAsia="Times New Roman" w:hAnsi="Times New Roman" w:cs="Times New Roman"/>
+                <w:sz w:val="20"/>
+                <w:szCs w:val="20"/>
+              </w:rPr>
+            </w:pPr>
+            <w:r>
+              <w:rPr>
+                <w:rFonts w:ascii="Times New Roman" w:eastAsia="Times New Roman" w:hAnsi="Times New Roman" w:cs="Times New Roman"/>
+                <w:sz w:val="20"/>
+                <w:szCs w:val="20"/>
+              </w:rPr>
+              <w:t xml:space="preserve"> </w:t>
+            </w:r>
+            <w:r>
+              <w:rPr>
+                <w:rFonts w:ascii="Times New Roman" w:eastAsia="Times New Roman" w:hAnsi="Times New Roman" w:cs="Times New Roman"/>
+                <w:sz w:val="20"/>
+                <w:szCs w:val="20"/>
+              </w:rPr>
+              <w:t xml:space="preserve"> Avin Tiletile</w:t>
+            </w:r>
+            <w:bookmarkStart w:id="0" w:name="_GoBack"/>
+            <w:bookmarkEnd w:id="0"/>
+          </w:p>
+        </w:tc>
+      </w:tr>
+      <w:tr>
+        <w:trPr>
+          <w:trHeight w:val="530"/>
+        </w:trPr>
+        <w:tc>
+          <w:tcPr>
+            <w:tcW w:w="1425" w:type="dxa"/>
+            <w:tcBorders>
+              <w:top w:val="nil"/>
+              <w:left w:val="single" w:sz="8" w:space="0" w:color="000000"/>
+              <w:bottom w:val="single" w:sz="8" w:space="0" w:color="000000"/>
+              <w:right w:val="nil"/>
+            </w:tcBorders>
+            <w:shd w:val="clear" w:color="auto" w:fill="E5E5E5"/>
+            <w:tcMar>
+              <w:top w:w="100" w:type="dxa"/>
+              <w:left w:w="100" w:type="dxa"/>
+              <w:bottom w:w="100" w:type="dxa"/>
+              <w:right w:w="100" w:type="dxa"/>
+            </w:tcMar>
+          </w:tcPr>
+          <w:p>
+            <w:pPr>
+              <w:spacing w:before="40" w:after="40"/>
+              <w:ind w:left="-120"/>
+              <w:rPr>
+                <w:rFonts w:ascii="Times New Roman" w:eastAsia="Times New Roman" w:hAnsi="Times New Roman" w:cs="Times New Roman"/>
+                <w:sz w:val="20"/>
+                <w:szCs w:val="20"/>
+                <w:u w:val="single"/>
+              </w:rPr>
+            </w:pPr>
           </w:p>
         </w:tc>
         <w:tc>
@@ -2473,6 +2654,7 @@
                 <w:szCs w:val="20"/>
                 <w:u w:val="single"/>
               </w:rPr>
+              <w:lastRenderedPageBreak/>
               <w:t xml:space="preserve"> </w:t>
             </w:r>
           </w:p>
@@ -2628,7 +2810,6 @@
                 <w:szCs w:val="20"/>
                 <w:u w:val="single"/>
               </w:rPr>
-              <w:lastRenderedPageBreak/>
               <w:t xml:space="preserve"> </w:t>
             </w:r>
           </w:p>
@@ -3055,161 +3236,6 @@
           </w:p>
         </w:tc>
       </w:tr>
-      <w:tr>
-        <w:trPr>
-          <w:trHeight w:val="530"/>
-        </w:trPr>
-        <w:tc>
-          <w:tcPr>
-            <w:tcW w:w="1425" w:type="dxa"/>
-            <w:tcBorders>
-              <w:top w:val="nil"/>
-              <w:left w:val="single" w:sz="8" w:space="0" w:color="000000"/>
-              <w:bottom w:val="single" w:sz="8" w:space="0" w:color="000000"/>
-              <w:right w:val="nil"/>
-            </w:tcBorders>
-            <w:shd w:val="clear" w:color="auto" w:fill="E5E5E5"/>
-            <w:tcMar>
-              <w:top w:w="100" w:type="dxa"/>
-              <w:left w:w="100" w:type="dxa"/>
-              <w:bottom w:w="100" w:type="dxa"/>
-              <w:right w:w="100" w:type="dxa"/>
-            </w:tcMar>
-          </w:tcPr>
-          <w:p>
-            <w:pPr>
-              <w:spacing w:before="40" w:after="40"/>
-              <w:ind w:left="-120"/>
-              <w:rPr>
-                <w:rFonts w:ascii="Times New Roman" w:eastAsia="Times New Roman" w:hAnsi="Times New Roman" w:cs="Times New Roman"/>
-                <w:sz w:val="20"/>
-                <w:szCs w:val="20"/>
-                <w:u w:val="single"/>
-              </w:rPr>
-            </w:pPr>
-            <w:r>
-              <w:rPr>
-                <w:rFonts w:ascii="Times New Roman" w:eastAsia="Times New Roman" w:hAnsi="Times New Roman" w:cs="Times New Roman"/>
-                <w:sz w:val="20"/>
-                <w:szCs w:val="20"/>
-                <w:u w:val="single"/>
-              </w:rPr>
-              <w:t xml:space="preserve"> </w:t>
-            </w:r>
-          </w:p>
-        </w:tc>
-        <w:tc>
-          <w:tcPr>
-            <w:tcW w:w="1245" w:type="dxa"/>
-            <w:tcBorders>
-              <w:top w:val="nil"/>
-              <w:left w:val="single" w:sz="8" w:space="0" w:color="000000"/>
-              <w:bottom w:val="single" w:sz="8" w:space="0" w:color="000000"/>
-              <w:right w:val="nil"/>
-            </w:tcBorders>
-            <w:shd w:val="clear" w:color="auto" w:fill="E5E5E5"/>
-            <w:tcMar>
-              <w:top w:w="100" w:type="dxa"/>
-              <w:left w:w="100" w:type="dxa"/>
-              <w:bottom w:w="100" w:type="dxa"/>
-              <w:right w:w="100" w:type="dxa"/>
-            </w:tcMar>
-          </w:tcPr>
-          <w:p>
-            <w:pPr>
-              <w:spacing w:before="40" w:after="40"/>
-              <w:ind w:left="-120"/>
-              <w:rPr>
-                <w:rFonts w:ascii="Times New Roman" w:eastAsia="Times New Roman" w:hAnsi="Times New Roman" w:cs="Times New Roman"/>
-                <w:sz w:val="20"/>
-                <w:szCs w:val="20"/>
-              </w:rPr>
-            </w:pPr>
-            <w:r>
-              <w:rPr>
-                <w:rFonts w:ascii="Times New Roman" w:eastAsia="Times New Roman" w:hAnsi="Times New Roman" w:cs="Times New Roman"/>
-                <w:sz w:val="20"/>
-                <w:szCs w:val="20"/>
-              </w:rPr>
-              <w:t xml:space="preserve"> </w:t>
-            </w:r>
-          </w:p>
-        </w:tc>
-        <w:tc>
-          <w:tcPr>
-            <w:tcW w:w="3585" w:type="dxa"/>
-            <w:tcBorders>
-              <w:top w:val="nil"/>
-              <w:left w:val="single" w:sz="8" w:space="0" w:color="000000"/>
-              <w:bottom w:val="single" w:sz="8" w:space="0" w:color="000000"/>
-              <w:right w:val="nil"/>
-            </w:tcBorders>
-            <w:shd w:val="clear" w:color="auto" w:fill="E5E5E5"/>
-            <w:tcMar>
-              <w:top w:w="100" w:type="dxa"/>
-              <w:left w:w="100" w:type="dxa"/>
-              <w:bottom w:w="100" w:type="dxa"/>
-              <w:right w:w="100" w:type="dxa"/>
-            </w:tcMar>
-          </w:tcPr>
-          <w:p>
-            <w:pPr>
-              <w:spacing w:before="40" w:after="40"/>
-              <w:ind w:left="-120"/>
-              <w:rPr>
-                <w:rFonts w:ascii="Times New Roman" w:eastAsia="Times New Roman" w:hAnsi="Times New Roman" w:cs="Times New Roman"/>
-                <w:sz w:val="20"/>
-                <w:szCs w:val="20"/>
-              </w:rPr>
-            </w:pPr>
-            <w:r>
-              <w:rPr>
-                <w:rFonts w:ascii="Times New Roman" w:eastAsia="Times New Roman" w:hAnsi="Times New Roman" w:cs="Times New Roman"/>
-                <w:sz w:val="20"/>
-                <w:szCs w:val="20"/>
-              </w:rPr>
-              <w:t xml:space="preserve"> </w:t>
-            </w:r>
-          </w:p>
-        </w:tc>
-        <w:tc>
-          <w:tcPr>
-            <w:tcW w:w="2490" w:type="dxa"/>
-            <w:tcBorders>
-              <w:top w:val="nil"/>
-              <w:left w:val="single" w:sz="8" w:space="0" w:color="000000"/>
-              <w:bottom w:val="single" w:sz="8" w:space="0" w:color="000000"/>
-              <w:right w:val="single" w:sz="8" w:space="0" w:color="000000"/>
-            </w:tcBorders>
-            <w:shd w:val="clear" w:color="auto" w:fill="E5E5E5"/>
-            <w:tcMar>
-              <w:top w:w="100" w:type="dxa"/>
-              <w:left w:w="100" w:type="dxa"/>
-              <w:bottom w:w="100" w:type="dxa"/>
-              <w:right w:w="100" w:type="dxa"/>
-            </w:tcMar>
-          </w:tcPr>
-          <w:p>
-            <w:pPr>
-              <w:spacing w:before="40" w:after="40"/>
-              <w:ind w:left="-120"/>
-              <w:rPr>
-                <w:rFonts w:ascii="Times New Roman" w:eastAsia="Times New Roman" w:hAnsi="Times New Roman" w:cs="Times New Roman"/>
-                <w:sz w:val="20"/>
-                <w:szCs w:val="20"/>
-              </w:rPr>
-            </w:pPr>
-            <w:r>
-              <w:rPr>
-                <w:rFonts w:ascii="Times New Roman" w:eastAsia="Times New Roman" w:hAnsi="Times New Roman" w:cs="Times New Roman"/>
-                <w:sz w:val="20"/>
-                <w:szCs w:val="20"/>
-              </w:rPr>
-              <w:t xml:space="preserve"> </w:t>
-            </w:r>
-          </w:p>
-        </w:tc>
-      </w:tr>
     </w:tbl>
     <w:p>
       <w:pPr>
@@ -4208,8 +4234,8 @@
           <w:szCs w:val="36"/>
         </w:rPr>
       </w:pPr>
-      <w:bookmarkStart w:id="0" w:name="_rexekj5c6on3" w:colFirst="0" w:colLast="0"/>
-      <w:bookmarkEnd w:id="0"/>
+      <w:bookmarkStart w:id="1" w:name="_rexekj5c6on3" w:colFirst="0" w:colLast="0"/>
+      <w:bookmarkEnd w:id="1"/>
       <w:r>
         <w:rPr>
           <w:rFonts w:ascii="Times New Roman" w:eastAsia="Times New Roman" w:hAnsi="Times New Roman" w:cs="Times New Roman"/>
@@ -4278,8 +4304,8 @@
           <w:szCs w:val="24"/>
         </w:rPr>
       </w:pPr>
-      <w:bookmarkStart w:id="1" w:name="_d9j33jk2hukt" w:colFirst="0" w:colLast="0"/>
-      <w:bookmarkEnd w:id="1"/>
+      <w:bookmarkStart w:id="2" w:name="_d9j33jk2hukt" w:colFirst="0" w:colLast="0"/>
+      <w:bookmarkEnd w:id="2"/>
       <w:r>
         <w:rPr>
           <w:rFonts w:ascii="Times New Roman" w:eastAsia="Times New Roman" w:hAnsi="Times New Roman" w:cs="Times New Roman"/>
@@ -4523,8 +4549,8 @@
           <w:szCs w:val="24"/>
         </w:rPr>
       </w:pPr>
-      <w:bookmarkStart w:id="2" w:name="_lyhb5v285dil" w:colFirst="0" w:colLast="0"/>
-      <w:bookmarkEnd w:id="2"/>
+      <w:bookmarkStart w:id="3" w:name="_lyhb5v285dil" w:colFirst="0" w:colLast="0"/>
+      <w:bookmarkEnd w:id="3"/>
       <w:r>
         <w:rPr>
           <w:rFonts w:ascii="Times New Roman" w:eastAsia="Times New Roman" w:hAnsi="Times New Roman" w:cs="Times New Roman"/>
@@ -4587,8 +4613,8 @@
           <w:szCs w:val="24"/>
         </w:rPr>
       </w:pPr>
-      <w:bookmarkStart w:id="3" w:name="_m1qi0zbottma" w:colFirst="0" w:colLast="0"/>
-      <w:bookmarkEnd w:id="3"/>
+      <w:bookmarkStart w:id="4" w:name="_m1qi0zbottma" w:colFirst="0" w:colLast="0"/>
+      <w:bookmarkEnd w:id="4"/>
       <w:r>
         <w:rPr>
           <w:rFonts w:ascii="Times New Roman" w:eastAsia="Times New Roman" w:hAnsi="Times New Roman" w:cs="Times New Roman"/>
@@ -4715,8 +4741,8 @@
           <w:szCs w:val="36"/>
         </w:rPr>
       </w:pPr>
-      <w:bookmarkStart w:id="4" w:name="_phzwz2dpcb5f" w:colFirst="0" w:colLast="0"/>
-      <w:bookmarkEnd w:id="4"/>
+      <w:bookmarkStart w:id="5" w:name="_phzwz2dpcb5f" w:colFirst="0" w:colLast="0"/>
+      <w:bookmarkEnd w:id="5"/>
       <w:r>
         <w:rPr>
           <w:rFonts w:ascii="Times New Roman" w:eastAsia="Times New Roman" w:hAnsi="Times New Roman" w:cs="Times New Roman"/>
@@ -4765,8 +4791,8 @@
           <w:szCs w:val="24"/>
         </w:rPr>
       </w:pPr>
-      <w:bookmarkStart w:id="5" w:name="_yqylfg440fhy" w:colFirst="0" w:colLast="0"/>
-      <w:bookmarkEnd w:id="5"/>
+      <w:bookmarkStart w:id="6" w:name="_yqylfg440fhy" w:colFirst="0" w:colLast="0"/>
+      <w:bookmarkEnd w:id="6"/>
       <w:r>
         <w:rPr>
           <w:rFonts w:ascii="Times New Roman" w:eastAsia="Times New Roman" w:hAnsi="Times New Roman" w:cs="Times New Roman"/>
@@ -4834,8 +4860,8 @@
           <w:szCs w:val="24"/>
         </w:rPr>
       </w:pPr>
-      <w:bookmarkStart w:id="6" w:name="_eun4v3n6nr4y" w:colFirst="0" w:colLast="0"/>
-      <w:bookmarkEnd w:id="6"/>
+      <w:bookmarkStart w:id="7" w:name="_eun4v3n6nr4y" w:colFirst="0" w:colLast="0"/>
+      <w:bookmarkEnd w:id="7"/>
       <w:r>
         <w:rPr>
           <w:rFonts w:ascii="Times New Roman" w:eastAsia="Times New Roman" w:hAnsi="Times New Roman" w:cs="Times New Roman"/>
@@ -4889,7 +4915,23 @@
           <w:sz w:val="24"/>
           <w:szCs w:val="24"/>
         </w:rPr>
-        <w:t>Card Object - makes card class objects, initialize a private integer, cardValue, and a private string variable, suit, and contains method for setting the values of the variables.</w:t>
+        <w:t xml:space="preserve">Card Object </w:t>
+      </w:r>
+      <w:r>
+        <w:rPr>
+          <w:rFonts w:ascii="Times New Roman" w:hAnsi="Times New Roman" w:cs="Times New Roman"/>
+          <w:sz w:val="24"/>
+          <w:szCs w:val="24"/>
+        </w:rPr>
+        <w:t xml:space="preserve">– </w:t>
+      </w:r>
+      <w:r>
+        <w:rPr>
+          <w:rFonts w:ascii="Times New Roman" w:eastAsia="Times New Roman" w:hAnsi="Times New Roman" w:cs="Times New Roman"/>
+          <w:sz w:val="24"/>
+          <w:szCs w:val="24"/>
+        </w:rPr>
+        <w:t>Set suit, rank, and value of card.</w:t>
       </w:r>
     </w:p>
     <w:p>
@@ -4910,7 +4952,7 @@
           <w:sz w:val="24"/>
           <w:szCs w:val="24"/>
         </w:rPr>
-        <w:t xml:space="preserve">Deck Object - creates an array of 52 card objects, has a draw function to randomly pass out two cards to each player. </w:t>
+        <w:t>Dealer Object – Hold dealer ID.</w:t>
       </w:r>
     </w:p>
     <w:p>
@@ -4931,19 +4973,11 @@
           <w:sz w:val="24"/>
           <w:szCs w:val="24"/>
         </w:rPr>
-        <w:t>Player Object</w:t>
-      </w:r>
-      <w:r>
-        <w:rPr>
-          <w:rFonts w:ascii="Times New Roman" w:eastAsia="Times New Roman" w:hAnsi="Times New Roman" w:cs="Times New Roman"/>
-          <w:sz w:val="24"/>
-          <w:szCs w:val="24"/>
-        </w:rPr>
-        <w:t xml:space="preserve"> </w:t>
-      </w:r>
-      <w:r>
-        <w:rPr>
-          <w:rFonts w:ascii="Times New Roman" w:eastAsia="Times New Roman" w:hAnsi="Times New Roman" w:cs="Times New Roman"/>
+        <w:t xml:space="preserve">Game Object </w:t>
+      </w:r>
+      <w:r>
+        <w:rPr>
+          <w:rFonts w:ascii="Times New Roman" w:hAnsi="Times New Roman" w:cs="Times New Roman"/>
           <w:sz w:val="24"/>
           <w:szCs w:val="24"/>
         </w:rPr>
@@ -4951,27 +4985,11 @@
       </w:r>
       <w:r>
         <w:rPr>
-          <w:rFonts w:ascii="Times New Roman" w:eastAsia="Times New Roman" w:hAnsi="Times New Roman" w:cs="Times New Roman"/>
-          <w:sz w:val="24"/>
-          <w:szCs w:val="24"/>
-        </w:rPr>
-        <w:t xml:space="preserve"> </w:t>
-      </w:r>
-      <w:r>
-        <w:rPr>
-          <w:rFonts w:ascii="Times New Roman" w:eastAsia="Times New Roman" w:hAnsi="Times New Roman" w:cs="Times New Roman"/>
-          <w:sz w:val="24"/>
-          <w:szCs w:val="24"/>
-        </w:rPr>
-        <w:t xml:space="preserve">creates a player object that handles all user </w:t>
-      </w:r>
-      <w:r>
-        <w:rPr>
-          <w:rFonts w:ascii="Times New Roman" w:eastAsia="Times New Roman" w:hAnsi="Times New Roman" w:cs="Times New Roman"/>
-          <w:sz w:val="24"/>
-          <w:szCs w:val="24"/>
-        </w:rPr>
-        <w:t>containers.</w:t>
+          <w:rFonts w:ascii="Times New Roman" w:hAnsi="Times New Roman" w:cs="Times New Roman"/>
+          <w:sz w:val="24"/>
+          <w:szCs w:val="24"/>
+        </w:rPr>
+        <w:t xml:space="preserve"> Get players, reset game, do countdown.</w:t>
       </w:r>
     </w:p>
     <w:p>
@@ -4988,19 +5006,11 @@
       </w:pPr>
       <w:r>
         <w:rPr>
-          <w:rFonts w:ascii="Times New Roman" w:eastAsia="Times New Roman" w:hAnsi="Times New Roman" w:cs="Times New Roman"/>
-          <w:sz w:val="24"/>
-          <w:szCs w:val="24"/>
-        </w:rPr>
-        <w:t>Money Object</w:t>
-      </w:r>
-      <w:r>
-        <w:rPr>
-          <w:rFonts w:ascii="Times New Roman" w:eastAsia="Times New Roman" w:hAnsi="Times New Roman" w:cs="Times New Roman"/>
-          <w:sz w:val="24"/>
-          <w:szCs w:val="24"/>
-        </w:rPr>
-        <w:t xml:space="preserve"> – Contain the Initial amount of chips for each user. Creates an accumulating money object for each user.</w:t>
+          <w:rFonts w:ascii="Times New Roman" w:hAnsi="Times New Roman" w:cs="Times New Roman"/>
+          <w:sz w:val="24"/>
+          <w:szCs w:val="24"/>
+        </w:rPr>
+        <w:t>Hand Object – Hold hand value, draw card, check if hand is BlackJack, and check if bust.</w:t>
       </w:r>
     </w:p>
     <w:p>
@@ -5017,15 +5027,15 @@
       </w:pPr>
       <w:r>
         <w:rPr>
-          <w:rFonts w:ascii="Times New Roman" w:eastAsia="Times New Roman" w:hAnsi="Times New Roman" w:cs="Times New Roman"/>
-          <w:sz w:val="24"/>
-          <w:szCs w:val="24"/>
-        </w:rPr>
-        <w:t xml:space="preserve">Rule Database </w:t>
-      </w:r>
-      <w:r>
-        <w:rPr>
-          <w:rFonts w:ascii="Times New Roman" w:eastAsia="Times New Roman" w:hAnsi="Times New Roman" w:cs="Times New Roman"/>
+          <w:rFonts w:ascii="Times New Roman" w:hAnsi="Times New Roman" w:cs="Times New Roman"/>
+          <w:sz w:val="24"/>
+          <w:szCs w:val="24"/>
+        </w:rPr>
+        <w:t xml:space="preserve">User Object </w:t>
+      </w:r>
+      <w:r>
+        <w:rPr>
+          <w:rFonts w:ascii="Times New Roman" w:hAnsi="Times New Roman" w:cs="Times New Roman"/>
           <w:sz w:val="24"/>
           <w:szCs w:val="24"/>
         </w:rPr>
@@ -5033,19 +5043,11 @@
       </w:r>
       <w:r>
         <w:rPr>
-          <w:rFonts w:ascii="Times New Roman" w:eastAsia="Times New Roman" w:hAnsi="Times New Roman" w:cs="Times New Roman"/>
-          <w:sz w:val="24"/>
-          <w:szCs w:val="24"/>
-        </w:rPr>
-        <w:t xml:space="preserve"> </w:t>
-      </w:r>
-      <w:r>
-        <w:rPr>
-          <w:rFonts w:ascii="Times New Roman" w:eastAsia="Times New Roman" w:hAnsi="Times New Roman" w:cs="Times New Roman"/>
-          <w:sz w:val="24"/>
-          <w:szCs w:val="24"/>
-        </w:rPr>
-        <w:t>Contains all the rules of the game and decides which user wins.</w:t>
+          <w:rFonts w:ascii="Times New Roman" w:hAnsi="Times New Roman" w:cs="Times New Roman"/>
+          <w:sz w:val="24"/>
+          <w:szCs w:val="24"/>
+        </w:rPr>
+        <w:t xml:space="preserve"> Verify login by user ID and password.</w:t>
       </w:r>
     </w:p>
     <w:p>
@@ -5066,7 +5068,227 @@
           <w:sz w:val="24"/>
           <w:szCs w:val="24"/>
         </w:rPr>
-        <w:t>Authentication Database - Prompts users to either create a new account or authenticate account, load previous money object if returning player or creates new player object.</w:t>
+        <w:t xml:space="preserve">Deck Object </w:t>
+      </w:r>
+      <w:r>
+        <w:rPr>
+          <w:rFonts w:ascii="Times New Roman" w:hAnsi="Times New Roman" w:cs="Times New Roman"/>
+          <w:sz w:val="24"/>
+          <w:szCs w:val="24"/>
+        </w:rPr>
+        <w:t xml:space="preserve">– </w:t>
+      </w:r>
+      <w:r>
+        <w:rPr>
+          <w:rFonts w:ascii="Times New Roman" w:eastAsia="Times New Roman" w:hAnsi="Times New Roman" w:cs="Times New Roman"/>
+          <w:sz w:val="24"/>
+          <w:szCs w:val="24"/>
+        </w:rPr>
+        <w:t>Create array of 52 cards, draw card, create new deck, shuffle cards, display front, and display back.</w:t>
+      </w:r>
+      <w:r>
+        <w:rPr>
+          <w:rFonts w:ascii="Times New Roman" w:eastAsia="Times New Roman" w:hAnsi="Times New Roman" w:cs="Times New Roman"/>
+          <w:sz w:val="24"/>
+          <w:szCs w:val="24"/>
+        </w:rPr>
+        <w:t xml:space="preserve"> </w:t>
+      </w:r>
+    </w:p>
+    <w:p>
+      <w:pPr>
+        <w:numPr>
+          <w:ilvl w:val="0"/>
+          <w:numId w:val="2"/>
+        </w:numPr>
+        <w:rPr>
+          <w:rFonts w:ascii="Times New Roman" w:eastAsia="Times New Roman" w:hAnsi="Times New Roman" w:cs="Times New Roman"/>
+          <w:sz w:val="24"/>
+          <w:szCs w:val="24"/>
+        </w:rPr>
+      </w:pPr>
+      <w:r>
+        <w:rPr>
+          <w:rFonts w:ascii="Times New Roman" w:eastAsia="Times New Roman" w:hAnsi="Times New Roman" w:cs="Times New Roman"/>
+          <w:sz w:val="24"/>
+          <w:szCs w:val="24"/>
+        </w:rPr>
+        <w:t>Player Object</w:t>
+      </w:r>
+      <w:r>
+        <w:rPr>
+          <w:rFonts w:ascii="Times New Roman" w:eastAsia="Times New Roman" w:hAnsi="Times New Roman" w:cs="Times New Roman"/>
+          <w:sz w:val="24"/>
+          <w:szCs w:val="24"/>
+        </w:rPr>
+        <w:t xml:space="preserve"> </w:t>
+      </w:r>
+      <w:r>
+        <w:rPr>
+          <w:rFonts w:ascii="Times New Roman" w:eastAsia="Times New Roman" w:hAnsi="Times New Roman" w:cs="Times New Roman"/>
+          <w:sz w:val="24"/>
+          <w:szCs w:val="24"/>
+        </w:rPr>
+        <w:t>–</w:t>
+      </w:r>
+      <w:r>
+        <w:rPr>
+          <w:rFonts w:ascii="Times New Roman" w:eastAsia="Times New Roman" w:hAnsi="Times New Roman" w:cs="Times New Roman"/>
+          <w:sz w:val="24"/>
+          <w:szCs w:val="24"/>
+        </w:rPr>
+        <w:t xml:space="preserve"> </w:t>
+      </w:r>
+      <w:r>
+        <w:rPr>
+          <w:rFonts w:ascii="Times New Roman" w:eastAsia="Times New Roman" w:hAnsi="Times New Roman" w:cs="Times New Roman"/>
+          <w:sz w:val="24"/>
+          <w:szCs w:val="24"/>
+        </w:rPr>
+        <w:t>Allow user to view profile and get balance.</w:t>
+      </w:r>
+    </w:p>
+    <w:p>
+      <w:pPr>
+        <w:numPr>
+          <w:ilvl w:val="0"/>
+          <w:numId w:val="2"/>
+        </w:numPr>
+        <w:rPr>
+          <w:rFonts w:ascii="Times New Roman" w:eastAsia="Times New Roman" w:hAnsi="Times New Roman" w:cs="Times New Roman"/>
+          <w:sz w:val="24"/>
+          <w:szCs w:val="24"/>
+        </w:rPr>
+      </w:pPr>
+      <w:r>
+        <w:rPr>
+          <w:rFonts w:ascii="Times New Roman" w:eastAsia="Times New Roman" w:hAnsi="Times New Roman" w:cs="Times New Roman"/>
+          <w:sz w:val="24"/>
+          <w:szCs w:val="24"/>
+        </w:rPr>
+        <w:t>Balance</w:t>
+      </w:r>
+      <w:r>
+        <w:rPr>
+          <w:rFonts w:ascii="Times New Roman" w:eastAsia="Times New Roman" w:hAnsi="Times New Roman" w:cs="Times New Roman"/>
+          <w:sz w:val="24"/>
+          <w:szCs w:val="24"/>
+        </w:rPr>
+        <w:t xml:space="preserve"> Object</w:t>
+      </w:r>
+      <w:r>
+        <w:rPr>
+          <w:rFonts w:ascii="Times New Roman" w:eastAsia="Times New Roman" w:hAnsi="Times New Roman" w:cs="Times New Roman"/>
+          <w:sz w:val="24"/>
+          <w:szCs w:val="24"/>
+        </w:rPr>
+        <w:t xml:space="preserve"> – </w:t>
+      </w:r>
+      <w:r>
+        <w:rPr>
+          <w:rFonts w:ascii="Times New Roman" w:eastAsia="Times New Roman" w:hAnsi="Times New Roman" w:cs="Times New Roman"/>
+          <w:sz w:val="24"/>
+          <w:szCs w:val="24"/>
+        </w:rPr>
+        <w:t>Set &amp; save balance.</w:t>
+      </w:r>
+    </w:p>
+    <w:p>
+      <w:pPr>
+        <w:numPr>
+          <w:ilvl w:val="0"/>
+          <w:numId w:val="2"/>
+        </w:numPr>
+        <w:rPr>
+          <w:rFonts w:ascii="Times New Roman" w:eastAsia="Times New Roman" w:hAnsi="Times New Roman" w:cs="Times New Roman"/>
+          <w:sz w:val="24"/>
+          <w:szCs w:val="24"/>
+        </w:rPr>
+      </w:pPr>
+      <w:r>
+        <w:rPr>
+          <w:rFonts w:ascii="Times New Roman" w:eastAsia="Times New Roman" w:hAnsi="Times New Roman" w:cs="Times New Roman"/>
+          <w:sz w:val="24"/>
+          <w:szCs w:val="24"/>
+        </w:rPr>
+        <w:t xml:space="preserve">Rule Database </w:t>
+      </w:r>
+      <w:r>
+        <w:rPr>
+          <w:rFonts w:ascii="Times New Roman" w:eastAsia="Times New Roman" w:hAnsi="Times New Roman" w:cs="Times New Roman"/>
+          <w:sz w:val="24"/>
+          <w:szCs w:val="24"/>
+        </w:rPr>
+        <w:t>–</w:t>
+      </w:r>
+      <w:r>
+        <w:rPr>
+          <w:rFonts w:ascii="Times New Roman" w:eastAsia="Times New Roman" w:hAnsi="Times New Roman" w:cs="Times New Roman"/>
+          <w:sz w:val="24"/>
+          <w:szCs w:val="24"/>
+        </w:rPr>
+        <w:t xml:space="preserve"> </w:t>
+      </w:r>
+      <w:r>
+        <w:rPr>
+          <w:rFonts w:ascii="Times New Roman" w:eastAsia="Times New Roman" w:hAnsi="Times New Roman" w:cs="Times New Roman"/>
+          <w:sz w:val="24"/>
+          <w:szCs w:val="24"/>
+        </w:rPr>
+        <w:t>Decide outcome of game.</w:t>
+      </w:r>
+    </w:p>
+    <w:p>
+      <w:pPr>
+        <w:numPr>
+          <w:ilvl w:val="0"/>
+          <w:numId w:val="2"/>
+        </w:numPr>
+        <w:rPr>
+          <w:rFonts w:ascii="Times New Roman" w:eastAsia="Times New Roman" w:hAnsi="Times New Roman" w:cs="Times New Roman"/>
+          <w:sz w:val="24"/>
+          <w:szCs w:val="24"/>
+        </w:rPr>
+      </w:pPr>
+      <w:r>
+        <w:rPr>
+          <w:rFonts w:ascii="Times New Roman" w:eastAsia="Times New Roman" w:hAnsi="Times New Roman" w:cs="Times New Roman"/>
+          <w:sz w:val="24"/>
+          <w:szCs w:val="24"/>
+        </w:rPr>
+        <w:t>Game Server</w:t>
+      </w:r>
+      <w:r>
+        <w:rPr>
+          <w:rFonts w:ascii="Times New Roman" w:eastAsia="Times New Roman" w:hAnsi="Times New Roman" w:cs="Times New Roman"/>
+          <w:sz w:val="24"/>
+          <w:szCs w:val="24"/>
+        </w:rPr>
+        <w:t xml:space="preserve"> Database </w:t>
+      </w:r>
+      <w:r>
+        <w:rPr>
+          <w:rFonts w:ascii="Times New Roman" w:eastAsia="Times New Roman" w:hAnsi="Times New Roman" w:cs="Times New Roman"/>
+          <w:sz w:val="24"/>
+          <w:szCs w:val="24"/>
+        </w:rPr>
+        <w:t>–</w:t>
+      </w:r>
+      <w:r>
+        <w:rPr>
+          <w:rFonts w:ascii="Times New Roman" w:eastAsia="Times New Roman" w:hAnsi="Times New Roman" w:cs="Times New Roman"/>
+          <w:sz w:val="24"/>
+          <w:szCs w:val="24"/>
+        </w:rPr>
+        <w:t xml:space="preserve"> </w:t>
+      </w:r>
+      <w:r>
+        <w:rPr>
+          <w:rFonts w:ascii="Times New Roman" w:eastAsia="Times New Roman" w:hAnsi="Times New Roman" w:cs="Times New Roman"/>
+          <w:sz w:val="24"/>
+          <w:szCs w:val="24"/>
+        </w:rPr>
+        <w:t>Allow user to sign up or login.</w:t>
       </w:r>
     </w:p>
     <w:p>
@@ -5094,8 +5316,8 @@
           <w:szCs w:val="24"/>
         </w:rPr>
       </w:pPr>
-      <w:bookmarkStart w:id="7" w:name="_tm2x8q9zki4g" w:colFirst="0" w:colLast="0"/>
-      <w:bookmarkEnd w:id="7"/>
+      <w:bookmarkStart w:id="8" w:name="_tm2x8q9zki4g" w:colFirst="0" w:colLast="0"/>
+      <w:bookmarkEnd w:id="8"/>
       <w:r>
         <w:rPr>
           <w:rFonts w:ascii="Times New Roman" w:eastAsia="Times New Roman" w:hAnsi="Times New Roman" w:cs="Times New Roman"/>
@@ -5162,8 +5384,8 @@
           <w:szCs w:val="24"/>
         </w:rPr>
       </w:pPr>
-      <w:bookmarkStart w:id="8" w:name="_plobuhep64pt" w:colFirst="0" w:colLast="0"/>
-      <w:bookmarkEnd w:id="8"/>
+      <w:bookmarkStart w:id="9" w:name="_plobuhep64pt" w:colFirst="0" w:colLast="0"/>
+      <w:bookmarkEnd w:id="9"/>
       <w:r>
         <w:rPr>
           <w:rFonts w:ascii="Times New Roman" w:eastAsia="Times New Roman" w:hAnsi="Times New Roman" w:cs="Times New Roman"/>
@@ -5292,8 +5514,8 @@
           <w:szCs w:val="24"/>
         </w:rPr>
       </w:pPr>
-      <w:bookmarkStart w:id="9" w:name="_co7tqxeykae9" w:colFirst="0" w:colLast="0"/>
-      <w:bookmarkEnd w:id="9"/>
+      <w:bookmarkStart w:id="10" w:name="_co7tqxeykae9" w:colFirst="0" w:colLast="0"/>
+      <w:bookmarkEnd w:id="10"/>
       <w:r>
         <w:rPr>
           <w:rFonts w:ascii="Times New Roman" w:eastAsia="Times New Roman" w:hAnsi="Times New Roman" w:cs="Times New Roman"/>
@@ -5406,8 +5628,8 @@
           <w:szCs w:val="36"/>
         </w:rPr>
       </w:pPr>
-      <w:bookmarkStart w:id="10" w:name="_q9oswupnr5aq" w:colFirst="0" w:colLast="0"/>
-      <w:bookmarkEnd w:id="10"/>
+      <w:bookmarkStart w:id="11" w:name="_q9oswupnr5aq" w:colFirst="0" w:colLast="0"/>
+      <w:bookmarkEnd w:id="11"/>
       <w:r>
         <w:rPr>
           <w:rFonts w:ascii="Times New Roman" w:eastAsia="Times New Roman" w:hAnsi="Times New Roman" w:cs="Times New Roman"/>
@@ -5456,8 +5678,8 @@
           <w:szCs w:val="24"/>
         </w:rPr>
       </w:pPr>
-      <w:bookmarkStart w:id="11" w:name="_ivumtub3259" w:colFirst="0" w:colLast="0"/>
-      <w:bookmarkEnd w:id="11"/>
+      <w:bookmarkStart w:id="12" w:name="_ivumtub3259" w:colFirst="0" w:colLast="0"/>
+      <w:bookmarkEnd w:id="12"/>
       <w:r>
         <w:rPr>
           <w:rFonts w:ascii="Times New Roman" w:eastAsia="Times New Roman" w:hAnsi="Times New Roman" w:cs="Times New Roman"/>
@@ -5508,8 +5730,8 @@
           <w:szCs w:val="24"/>
         </w:rPr>
       </w:pPr>
-      <w:bookmarkStart w:id="12" w:name="_bew1ugvv5ksw" w:colFirst="0" w:colLast="0"/>
-      <w:bookmarkEnd w:id="12"/>
+      <w:bookmarkStart w:id="13" w:name="_bew1ugvv5ksw" w:colFirst="0" w:colLast="0"/>
+      <w:bookmarkEnd w:id="13"/>
       <w:r>
         <w:rPr>
           <w:rFonts w:ascii="Times New Roman" w:eastAsia="Times New Roman" w:hAnsi="Times New Roman" w:cs="Times New Roman"/>
@@ -5564,6 +5786,7 @@
           <w:sz w:val="20"/>
           <w:szCs w:val="20"/>
         </w:rPr>
+        <w:lastRenderedPageBreak/>
         <w:t xml:space="preserve"> </w:t>
       </w:r>
     </w:p>
@@ -5582,7 +5805,6 @@
           <w:sz w:val="20"/>
           <w:szCs w:val="20"/>
         </w:rPr>
-        <w:lastRenderedPageBreak/>
         <w:t>Users should be able to see an initial menu that has Login (Exisitng User) or Create an Account (New user). For creating a new account, the username can only contain letters from A-Z and 0-9, which will be taken as a string between 6 to 10 characters in length. New users will be given $200 for the start of the game and existing users will have whichever amount they had previously. There will be a GUI where you can choose Login or Create an Account. For the login page it will have you fill out your username and password. For Create Account, it will ask to create a new username, create a new password, and confirm password. Once information is filled then it will be stored in the Authentication database.</w:t>
       </w:r>
     </w:p>
@@ -5619,8 +5841,8 @@
           <w:szCs w:val="24"/>
         </w:rPr>
       </w:pPr>
-      <w:bookmarkStart w:id="13" w:name="_wzdnrdoarnmg" w:colFirst="0" w:colLast="0"/>
-      <w:bookmarkEnd w:id="13"/>
+      <w:bookmarkStart w:id="14" w:name="_wzdnrdoarnmg" w:colFirst="0" w:colLast="0"/>
+      <w:bookmarkEnd w:id="14"/>
       <w:r>
         <w:rPr>
           <w:rFonts w:ascii="Times New Roman" w:eastAsia="Times New Roman" w:hAnsi="Times New Roman" w:cs="Times New Roman"/>
@@ -5879,8 +6101,8 @@
           <w:szCs w:val="24"/>
         </w:rPr>
       </w:pPr>
-      <w:bookmarkStart w:id="14" w:name="_en9o2bvp2ph4" w:colFirst="0" w:colLast="0"/>
-      <w:bookmarkEnd w:id="14"/>
+      <w:bookmarkStart w:id="15" w:name="_en9o2bvp2ph4" w:colFirst="0" w:colLast="0"/>
+      <w:bookmarkEnd w:id="15"/>
       <w:r>
         <w:rPr>
           <w:rFonts w:ascii="Times New Roman" w:eastAsia="Times New Roman" w:hAnsi="Times New Roman" w:cs="Times New Roman"/>
@@ -6335,8 +6557,8 @@
           <w:szCs w:val="24"/>
         </w:rPr>
       </w:pPr>
-      <w:bookmarkStart w:id="15" w:name="_4umn3whpfnox" w:colFirst="0" w:colLast="0"/>
-      <w:bookmarkEnd w:id="15"/>
+      <w:bookmarkStart w:id="16" w:name="_4umn3whpfnox" w:colFirst="0" w:colLast="0"/>
+      <w:bookmarkEnd w:id="16"/>
       <w:r>
         <w:rPr>
           <w:rFonts w:ascii="Times New Roman" w:eastAsia="Times New Roman" w:hAnsi="Times New Roman" w:cs="Times New Roman"/>
@@ -6464,8 +6686,8 @@
           <w:szCs w:val="24"/>
         </w:rPr>
       </w:pPr>
-      <w:bookmarkStart w:id="16" w:name="_9g513erjxss4" w:colFirst="0" w:colLast="0"/>
-      <w:bookmarkEnd w:id="16"/>
+      <w:bookmarkStart w:id="17" w:name="_9g513erjxss4" w:colFirst="0" w:colLast="0"/>
+      <w:bookmarkEnd w:id="17"/>
       <w:r>
         <w:rPr>
           <w:rFonts w:ascii="Times New Roman" w:eastAsia="Times New Roman" w:hAnsi="Times New Roman" w:cs="Times New Roman"/>
@@ -6634,8 +6856,8 @@
           <w:szCs w:val="24"/>
         </w:rPr>
       </w:pPr>
-      <w:bookmarkStart w:id="17" w:name="_25qoh21hyo6" w:colFirst="0" w:colLast="0"/>
-      <w:bookmarkEnd w:id="17"/>
+      <w:bookmarkStart w:id="18" w:name="_25qoh21hyo6" w:colFirst="0" w:colLast="0"/>
+      <w:bookmarkEnd w:id="18"/>
       <w:r>
         <w:rPr>
           <w:rFonts w:ascii="Times New Roman" w:eastAsia="Times New Roman" w:hAnsi="Times New Roman" w:cs="Times New Roman"/>
@@ -6836,8 +7058,8 @@
           <w:szCs w:val="36"/>
         </w:rPr>
       </w:pPr>
-      <w:bookmarkStart w:id="18" w:name="_lull4wdmxvqb" w:colFirst="0" w:colLast="0"/>
-      <w:bookmarkEnd w:id="18"/>
+      <w:bookmarkStart w:id="19" w:name="_lull4wdmxvqb" w:colFirst="0" w:colLast="0"/>
+      <w:bookmarkEnd w:id="19"/>
       <w:r>
         <w:rPr>
           <w:rFonts w:ascii="Times New Roman" w:eastAsia="Times New Roman" w:hAnsi="Times New Roman" w:cs="Times New Roman"/>
@@ -6886,8 +7108,8 @@
           <w:szCs w:val="24"/>
         </w:rPr>
       </w:pPr>
-      <w:bookmarkStart w:id="19" w:name="_dxqa14ef4ub6" w:colFirst="0" w:colLast="0"/>
-      <w:bookmarkEnd w:id="19"/>
+      <w:bookmarkStart w:id="20" w:name="_dxqa14ef4ub6" w:colFirst="0" w:colLast="0"/>
+      <w:bookmarkEnd w:id="20"/>
       <w:r>
         <w:rPr>
           <w:rFonts w:ascii="Times New Roman" w:eastAsia="Times New Roman" w:hAnsi="Times New Roman" w:cs="Times New Roman"/>
@@ -7053,8 +7275,8 @@
           <w:szCs w:val="24"/>
         </w:rPr>
       </w:pPr>
-      <w:bookmarkStart w:id="20" w:name="_y4uucmwy6zjd" w:colFirst="0" w:colLast="0"/>
-      <w:bookmarkEnd w:id="20"/>
+      <w:bookmarkStart w:id="21" w:name="_y4uucmwy6zjd" w:colFirst="0" w:colLast="0"/>
+      <w:bookmarkEnd w:id="21"/>
       <w:r>
         <w:rPr>
           <w:rFonts w:ascii="Times New Roman" w:eastAsia="Times New Roman" w:hAnsi="Times New Roman" w:cs="Times New Roman"/>

</xml_diff>

<commit_message>
Cleaned up look. Updated info.
</commit_message>
<xml_diff>
--- a/Documentation/Requirements-SRS-Blackjack.docx
+++ b/Documentation/Requirements-SRS-Blackjack.docx
@@ -274,10 +274,6 @@
       <w:tblPr>
         <w:tblW w:w="8745" w:type="dxa"/>
         <w:tblBorders>
-          <w:top w:val="nil"/>
-          <w:left w:val="nil"/>
-          <w:bottom w:val="nil"/>
-          <w:right w:val="nil"/>
           <w:insideH w:val="nil"/>
           <w:insideV w:val="nil"/>
         </w:tblBorders>
@@ -310,6 +306,7 @@
               <w:bottom w:w="100" w:type="dxa"/>
               <w:right w:w="100" w:type="dxa"/>
             </w:tcMar>
+            <w:hideMark/>
           </w:tcPr>
           <w:p>
             <w:pPr>
@@ -329,16 +326,7 @@
                 <w:sz w:val="20"/>
                 <w:szCs w:val="20"/>
               </w:rPr>
-              <w:t xml:space="preserve"> </w:t>
-            </w:r>
-            <w:r>
-              <w:rPr>
-                <w:rFonts w:ascii="Courier New" w:eastAsia="Times New Roman" w:hAnsi="Courier New" w:cs="Courier New"/>
-                <w:b/>
-                <w:sz w:val="20"/>
-                <w:szCs w:val="20"/>
-              </w:rPr>
-              <w:t>Date</w:t>
+              <w:t xml:space="preserve"> Date</w:t>
             </w:r>
           </w:p>
         </w:tc>
@@ -358,6 +346,7 @@
               <w:bottom w:w="100" w:type="dxa"/>
               <w:right w:w="100" w:type="dxa"/>
             </w:tcMar>
+            <w:hideMark/>
           </w:tcPr>
           <w:p>
             <w:pPr>
@@ -377,16 +366,7 @@
                 <w:sz w:val="20"/>
                 <w:szCs w:val="20"/>
               </w:rPr>
-              <w:t xml:space="preserve"> </w:t>
-            </w:r>
-            <w:r>
-              <w:rPr>
-                <w:rFonts w:ascii="Courier New" w:eastAsia="Times New Roman" w:hAnsi="Courier New" w:cs="Courier New"/>
-                <w:b/>
-                <w:sz w:val="20"/>
-                <w:szCs w:val="20"/>
-              </w:rPr>
-              <w:t>Revision</w:t>
+              <w:t xml:space="preserve"> Revision</w:t>
             </w:r>
           </w:p>
         </w:tc>
@@ -406,6 +386,7 @@
               <w:bottom w:w="100" w:type="dxa"/>
               <w:right w:w="100" w:type="dxa"/>
             </w:tcMar>
+            <w:hideMark/>
           </w:tcPr>
           <w:p>
             <w:pPr>
@@ -425,16 +406,7 @@
                 <w:sz w:val="20"/>
                 <w:szCs w:val="20"/>
               </w:rPr>
-              <w:t xml:space="preserve"> </w:t>
-            </w:r>
-            <w:r>
-              <w:rPr>
-                <w:rFonts w:ascii="Courier New" w:eastAsia="Times New Roman" w:hAnsi="Courier New" w:cs="Courier New"/>
-                <w:b/>
-                <w:sz w:val="20"/>
-                <w:szCs w:val="20"/>
-              </w:rPr>
-              <w:t>Description</w:t>
+              <w:t xml:space="preserve"> Description</w:t>
             </w:r>
           </w:p>
         </w:tc>
@@ -454,6 +426,7 @@
               <w:bottom w:w="100" w:type="dxa"/>
               <w:right w:w="100" w:type="dxa"/>
             </w:tcMar>
+            <w:hideMark/>
           </w:tcPr>
           <w:p>
             <w:pPr>
@@ -473,16 +446,7 @@
                 <w:sz w:val="20"/>
                 <w:szCs w:val="20"/>
               </w:rPr>
-              <w:t xml:space="preserve"> </w:t>
-            </w:r>
-            <w:r>
-              <w:rPr>
-                <w:rFonts w:ascii="Courier New" w:eastAsia="Times New Roman" w:hAnsi="Courier New" w:cs="Courier New"/>
-                <w:b/>
-                <w:sz w:val="20"/>
-                <w:szCs w:val="20"/>
-              </w:rPr>
-              <w:t>Author</w:t>
+              <w:t xml:space="preserve"> Author</w:t>
             </w:r>
           </w:p>
         </w:tc>
@@ -507,6 +471,7 @@
               <w:bottom w:w="100" w:type="dxa"/>
               <w:right w:w="100" w:type="dxa"/>
             </w:tcMar>
+            <w:hideMark/>
           </w:tcPr>
           <w:p>
             <w:pPr>
@@ -524,15 +489,7 @@
                 <w:sz w:val="20"/>
                 <w:szCs w:val="20"/>
               </w:rPr>
-              <w:t xml:space="preserve">   </w:t>
-            </w:r>
-            <w:r>
-              <w:rPr>
-                <w:rFonts w:ascii="Courier New" w:eastAsia="Times New Roman" w:hAnsi="Courier New" w:cs="Courier New"/>
-                <w:sz w:val="20"/>
-                <w:szCs w:val="20"/>
-              </w:rPr>
-              <w:t xml:space="preserve">                </w:t>
+              <w:t xml:space="preserve">                   </w:t>
             </w:r>
           </w:p>
           <w:p>
@@ -570,6 +527,7 @@
               <w:bottom w:w="100" w:type="dxa"/>
               <w:right w:w="100" w:type="dxa"/>
             </w:tcMar>
+            <w:hideMark/>
           </w:tcPr>
           <w:p>
             <w:pPr>
@@ -587,23 +545,7 @@
                 <w:sz w:val="20"/>
                 <w:szCs w:val="20"/>
               </w:rPr>
-              <w:t xml:space="preserve">  </w:t>
-            </w:r>
-            <w:r>
-              <w:rPr>
-                <w:rFonts w:ascii="Courier New" w:eastAsia="Times New Roman" w:hAnsi="Courier New" w:cs="Courier New"/>
-                <w:sz w:val="20"/>
-                <w:szCs w:val="20"/>
-              </w:rPr>
-              <w:t xml:space="preserve"> </w:t>
-            </w:r>
-            <w:r>
-              <w:rPr>
-                <w:rFonts w:ascii="Courier New" w:eastAsia="Times New Roman" w:hAnsi="Courier New" w:cs="Courier New"/>
-                <w:sz w:val="20"/>
-                <w:szCs w:val="20"/>
-              </w:rPr>
-              <w:t>1.0</w:t>
+              <w:t xml:space="preserve">  1.0</w:t>
             </w:r>
           </w:p>
         </w:tc>
@@ -623,6 +565,7 @@
               <w:bottom w:w="100" w:type="dxa"/>
               <w:right w:w="100" w:type="dxa"/>
             </w:tcMar>
+            <w:hideMark/>
           </w:tcPr>
           <w:p>
             <w:pPr>
@@ -660,6 +603,7 @@
               <w:bottom w:w="100" w:type="dxa"/>
               <w:right w:w="100" w:type="dxa"/>
             </w:tcMar>
+            <w:hideMark/>
           </w:tcPr>
           <w:p>
             <w:pPr>
@@ -696,15 +640,7 @@
                 <w:sz w:val="20"/>
                 <w:szCs w:val="20"/>
               </w:rPr>
-              <w:t xml:space="preserve">  </w:t>
-            </w:r>
-            <w:r>
-              <w:rPr>
-                <w:rFonts w:ascii="Courier New" w:eastAsia="Times New Roman" w:hAnsi="Courier New" w:cs="Courier New"/>
-                <w:sz w:val="20"/>
-                <w:szCs w:val="20"/>
-              </w:rPr>
-              <w:t>Andy</w:t>
+              <w:t xml:space="preserve">  Andy</w:t>
             </w:r>
           </w:p>
         </w:tc>
@@ -729,6 +665,7 @@
               <w:bottom w:w="100" w:type="dxa"/>
               <w:right w:w="100" w:type="dxa"/>
             </w:tcMar>
+            <w:hideMark/>
           </w:tcPr>
           <w:p>
             <w:pPr>
@@ -769,16 +706,7 @@
                 <w:szCs w:val="20"/>
                 <w:u w:val="single"/>
               </w:rPr>
-              <w:t xml:space="preserve"> </w:t>
-            </w:r>
-            <w:r>
-              <w:rPr>
-                <w:rFonts w:ascii="Courier New" w:eastAsia="Times New Roman" w:hAnsi="Courier New" w:cs="Courier New"/>
-                <w:sz w:val="20"/>
-                <w:szCs w:val="20"/>
-                <w:u w:val="single"/>
-              </w:rPr>
-              <w:t>04/10/2020</w:t>
+              <w:t xml:space="preserve"> 04/10/2020</w:t>
             </w:r>
           </w:p>
         </w:tc>
@@ -798,6 +726,7 @@
               <w:bottom w:w="100" w:type="dxa"/>
               <w:right w:w="100" w:type="dxa"/>
             </w:tcMar>
+            <w:hideMark/>
           </w:tcPr>
           <w:p>
             <w:pPr>
@@ -815,23 +744,7 @@
                 <w:sz w:val="20"/>
                 <w:szCs w:val="20"/>
               </w:rPr>
-              <w:t xml:space="preserve">  </w:t>
-            </w:r>
-            <w:r>
-              <w:rPr>
-                <w:rFonts w:ascii="Courier New" w:eastAsia="Times New Roman" w:hAnsi="Courier New" w:cs="Courier New"/>
-                <w:sz w:val="20"/>
-                <w:szCs w:val="20"/>
-              </w:rPr>
-              <w:t xml:space="preserve"> </w:t>
-            </w:r>
-            <w:r>
-              <w:rPr>
-                <w:rFonts w:ascii="Courier New" w:eastAsia="Times New Roman" w:hAnsi="Courier New" w:cs="Courier New"/>
-                <w:sz w:val="20"/>
-                <w:szCs w:val="20"/>
-              </w:rPr>
-              <w:t>2.0</w:t>
+              <w:t xml:space="preserve">  2.0</w:t>
             </w:r>
           </w:p>
         </w:tc>
@@ -851,6 +764,7 @@
               <w:bottom w:w="100" w:type="dxa"/>
               <w:right w:w="100" w:type="dxa"/>
             </w:tcMar>
+            <w:hideMark/>
           </w:tcPr>
           <w:p>
             <w:pPr>
@@ -887,31 +801,7 @@
                 <w:sz w:val="20"/>
                 <w:szCs w:val="20"/>
               </w:rPr>
-              <w:t xml:space="preserve">  </w:t>
-            </w:r>
-            <w:r>
-              <w:rPr>
-                <w:rFonts w:ascii="Courier New" w:eastAsia="Times New Roman" w:hAnsi="Courier New" w:cs="Courier New"/>
-                <w:sz w:val="20"/>
-                <w:szCs w:val="20"/>
-              </w:rPr>
-              <w:t>to front</w:t>
-            </w:r>
-            <w:r>
-              <w:rPr>
-                <w:rFonts w:ascii="Courier New" w:eastAsia="Times New Roman" w:hAnsi="Courier New" w:cs="Courier New"/>
-                <w:sz w:val="20"/>
-                <w:szCs w:val="20"/>
-              </w:rPr>
-              <w:t xml:space="preserve"> </w:t>
-            </w:r>
-            <w:r>
-              <w:rPr>
-                <w:rFonts w:ascii="Courier New" w:eastAsia="Times New Roman" w:hAnsi="Courier New" w:cs="Courier New"/>
-                <w:sz w:val="20"/>
-                <w:szCs w:val="20"/>
-              </w:rPr>
-              <w:t>page, grammar in</w:t>
+              <w:t xml:space="preserve">  to front page, grammar in</w:t>
             </w:r>
           </w:p>
           <w:p>
@@ -930,15 +820,7 @@
                 <w:sz w:val="20"/>
                 <w:szCs w:val="20"/>
               </w:rPr>
-              <w:t xml:space="preserve">  </w:t>
-            </w:r>
-            <w:r>
-              <w:rPr>
-                <w:rFonts w:ascii="Courier New" w:eastAsia="Times New Roman" w:hAnsi="Courier New" w:cs="Courier New"/>
-                <w:sz w:val="20"/>
-                <w:szCs w:val="20"/>
-              </w:rPr>
-              <w:t>3.3.</w:t>
+              <w:t xml:space="preserve">  3.3.</w:t>
             </w:r>
           </w:p>
         </w:tc>
@@ -958,6 +840,185 @@
               <w:bottom w:w="100" w:type="dxa"/>
               <w:right w:w="100" w:type="dxa"/>
             </w:tcMar>
+            <w:hideMark/>
+          </w:tcPr>
+          <w:p>
+            <w:pPr>
+              <w:spacing w:before="40" w:after="40"/>
+              <w:ind w:left="-120"/>
+              <w:rPr>
+                <w:rFonts w:ascii="Courier New" w:eastAsia="Times New Roman" w:hAnsi="Courier New" w:cs="Courier New"/>
+                <w:sz w:val="20"/>
+                <w:szCs w:val="20"/>
+              </w:rPr>
+            </w:pPr>
+            <w:r>
+              <w:rPr>
+                <w:rFonts w:ascii="Courier New" w:eastAsia="Times New Roman" w:hAnsi="Courier New" w:cs="Courier New"/>
+                <w:sz w:val="20"/>
+                <w:szCs w:val="20"/>
+              </w:rPr>
+              <w:t xml:space="preserve">  Avin Tiletile</w:t>
+            </w:r>
+          </w:p>
+        </w:tc>
+      </w:tr>
+      <w:tr>
+        <w:trPr>
+          <w:trHeight w:val="530"/>
+        </w:trPr>
+        <w:tc>
+          <w:tcPr>
+            <w:tcW w:w="1425" w:type="dxa"/>
+            <w:tcBorders>
+              <w:top w:val="nil"/>
+              <w:left w:val="single" w:sz="8" w:space="0" w:color="000000"/>
+              <w:bottom w:val="single" w:sz="8" w:space="0" w:color="000000"/>
+              <w:right w:val="nil"/>
+            </w:tcBorders>
+            <w:shd w:val="clear" w:color="auto" w:fill="E5E5E5"/>
+            <w:tcMar>
+              <w:top w:w="100" w:type="dxa"/>
+              <w:left w:w="100" w:type="dxa"/>
+              <w:bottom w:w="100" w:type="dxa"/>
+              <w:right w:w="100" w:type="dxa"/>
+            </w:tcMar>
+            <w:hideMark/>
+          </w:tcPr>
+          <w:p>
+            <w:pPr>
+              <w:spacing w:before="40" w:after="40"/>
+              <w:ind w:left="-120"/>
+              <w:rPr>
+                <w:rFonts w:ascii="Courier New" w:eastAsia="Times New Roman" w:hAnsi="Courier New" w:cs="Courier New"/>
+                <w:sz w:val="20"/>
+                <w:szCs w:val="20"/>
+                <w:u w:val="single"/>
+              </w:rPr>
+            </w:pPr>
+            <w:r>
+              <w:rPr>
+                <w:rFonts w:ascii="Courier New" w:eastAsia="Times New Roman" w:hAnsi="Courier New" w:cs="Courier New"/>
+                <w:sz w:val="20"/>
+                <w:szCs w:val="20"/>
+                <w:u w:val="single"/>
+              </w:rPr>
+              <w:t xml:space="preserve"> 04/10/2020</w:t>
+            </w:r>
+          </w:p>
+        </w:tc>
+        <w:tc>
+          <w:tcPr>
+            <w:tcW w:w="1245" w:type="dxa"/>
+            <w:tcBorders>
+              <w:top w:val="nil"/>
+              <w:left w:val="single" w:sz="8" w:space="0" w:color="000000"/>
+              <w:bottom w:val="single" w:sz="8" w:space="0" w:color="000000"/>
+              <w:right w:val="nil"/>
+            </w:tcBorders>
+            <w:shd w:val="clear" w:color="auto" w:fill="E5E5E5"/>
+            <w:tcMar>
+              <w:top w:w="100" w:type="dxa"/>
+              <w:left w:w="100" w:type="dxa"/>
+              <w:bottom w:w="100" w:type="dxa"/>
+              <w:right w:w="100" w:type="dxa"/>
+            </w:tcMar>
+            <w:hideMark/>
+          </w:tcPr>
+          <w:p>
+            <w:pPr>
+              <w:spacing w:before="40" w:after="40"/>
+              <w:ind w:left="-120"/>
+              <w:rPr>
+                <w:rFonts w:ascii="Courier New" w:eastAsia="Times New Roman" w:hAnsi="Courier New" w:cs="Courier New"/>
+                <w:sz w:val="20"/>
+                <w:szCs w:val="20"/>
+              </w:rPr>
+            </w:pPr>
+            <w:r>
+              <w:rPr>
+                <w:rFonts w:ascii="Courier New" w:eastAsia="Times New Roman" w:hAnsi="Courier New" w:cs="Courier New"/>
+                <w:sz w:val="20"/>
+                <w:szCs w:val="20"/>
+              </w:rPr>
+              <w:t xml:space="preserve">  3.0</w:t>
+            </w:r>
+          </w:p>
+        </w:tc>
+        <w:tc>
+          <w:tcPr>
+            <w:tcW w:w="3585" w:type="dxa"/>
+            <w:tcBorders>
+              <w:top w:val="nil"/>
+              <w:left w:val="single" w:sz="8" w:space="0" w:color="000000"/>
+              <w:bottom w:val="single" w:sz="8" w:space="0" w:color="000000"/>
+              <w:right w:val="nil"/>
+            </w:tcBorders>
+            <w:shd w:val="clear" w:color="auto" w:fill="E5E5E5"/>
+            <w:tcMar>
+              <w:top w:w="100" w:type="dxa"/>
+              <w:left w:w="100" w:type="dxa"/>
+              <w:bottom w:w="100" w:type="dxa"/>
+              <w:right w:w="100" w:type="dxa"/>
+            </w:tcMar>
+            <w:hideMark/>
+          </w:tcPr>
+          <w:p>
+            <w:pPr>
+              <w:spacing w:before="40" w:after="40"/>
+              <w:ind w:left="-120"/>
+              <w:rPr>
+                <w:rFonts w:ascii="Courier New" w:eastAsia="Times New Roman" w:hAnsi="Courier New" w:cs="Courier New"/>
+                <w:sz w:val="20"/>
+                <w:szCs w:val="20"/>
+              </w:rPr>
+            </w:pPr>
+            <w:r>
+              <w:rPr>
+                <w:rFonts w:ascii="Courier New" w:eastAsia="Times New Roman" w:hAnsi="Courier New" w:cs="Courier New"/>
+                <w:sz w:val="20"/>
+                <w:szCs w:val="20"/>
+              </w:rPr>
+              <w:t xml:space="preserve">  Updated 2.2 for revised</w:t>
+            </w:r>
+          </w:p>
+          <w:p>
+            <w:pPr>
+              <w:spacing w:before="40" w:after="40"/>
+              <w:ind w:left="-120"/>
+              <w:rPr>
+                <w:rFonts w:ascii="Courier New" w:eastAsia="Times New Roman" w:hAnsi="Courier New" w:cs="Courier New"/>
+                <w:sz w:val="20"/>
+                <w:szCs w:val="20"/>
+              </w:rPr>
+            </w:pPr>
+            <w:r>
+              <w:rPr>
+                <w:rFonts w:ascii="Courier New" w:eastAsia="Times New Roman" w:hAnsi="Courier New" w:cs="Courier New"/>
+                <w:sz w:val="20"/>
+                <w:szCs w:val="20"/>
+              </w:rPr>
+              <w:t xml:space="preserve">  UML.</w:t>
+            </w:r>
+          </w:p>
+        </w:tc>
+        <w:tc>
+          <w:tcPr>
+            <w:tcW w:w="2490" w:type="dxa"/>
+            <w:tcBorders>
+              <w:top w:val="nil"/>
+              <w:left w:val="single" w:sz="8" w:space="0" w:color="000000"/>
+              <w:bottom w:val="single" w:sz="8" w:space="0" w:color="000000"/>
+              <w:right w:val="single" w:sz="8" w:space="0" w:color="000000"/>
+            </w:tcBorders>
+            <w:shd w:val="clear" w:color="auto" w:fill="E5E5E5"/>
+            <w:tcMar>
+              <w:top w:w="100" w:type="dxa"/>
+              <w:left w:w="100" w:type="dxa"/>
+              <w:bottom w:w="100" w:type="dxa"/>
+              <w:right w:w="100" w:type="dxa"/>
+            </w:tcMar>
+            <w:hideMark/>
           </w:tcPr>
           <w:p>
             <w:pPr>
@@ -1012,15 +1073,6 @@
                 <w:u w:val="single"/>
               </w:rPr>
             </w:pPr>
-            <w:r>
-              <w:rPr>
-                <w:rFonts w:ascii="Courier New" w:eastAsia="Times New Roman" w:hAnsi="Courier New" w:cs="Courier New"/>
-                <w:sz w:val="20"/>
-                <w:szCs w:val="20"/>
-                <w:u w:val="single"/>
-              </w:rPr>
-              <w:t xml:space="preserve"> 04/10/2020</w:t>
-            </w:r>
           </w:p>
         </w:tc>
         <w:tc>
@@ -1039,394 +1091,7 @@
               <w:bottom w:w="100" w:type="dxa"/>
               <w:right w:w="100" w:type="dxa"/>
             </w:tcMar>
-          </w:tcPr>
-          <w:p>
-            <w:pPr>
-              <w:spacing w:before="40" w:after="40"/>
-              <w:ind w:left="-120"/>
-              <w:rPr>
-                <w:rFonts w:ascii="Courier New" w:eastAsia="Times New Roman" w:hAnsi="Courier New" w:cs="Courier New"/>
-                <w:sz w:val="20"/>
-                <w:szCs w:val="20"/>
-              </w:rPr>
-            </w:pPr>
-            <w:r>
-              <w:rPr>
-                <w:rFonts w:ascii="Courier New" w:eastAsia="Times New Roman" w:hAnsi="Courier New" w:cs="Courier New"/>
-                <w:sz w:val="20"/>
-                <w:szCs w:val="20"/>
-              </w:rPr>
-              <w:t xml:space="preserve">  </w:t>
-            </w:r>
-            <w:r>
-              <w:rPr>
-                <w:rFonts w:ascii="Courier New" w:eastAsia="Times New Roman" w:hAnsi="Courier New" w:cs="Courier New"/>
-                <w:sz w:val="20"/>
-                <w:szCs w:val="20"/>
-              </w:rPr>
-              <w:t xml:space="preserve"> </w:t>
-            </w:r>
-            <w:r>
-              <w:rPr>
-                <w:rFonts w:ascii="Courier New" w:eastAsia="Times New Roman" w:hAnsi="Courier New" w:cs="Courier New"/>
-                <w:sz w:val="20"/>
-                <w:szCs w:val="20"/>
-              </w:rPr>
-              <w:t>3.0</w:t>
-            </w:r>
-          </w:p>
-        </w:tc>
-        <w:tc>
-          <w:tcPr>
-            <w:tcW w:w="3585" w:type="dxa"/>
-            <w:tcBorders>
-              <w:top w:val="nil"/>
-              <w:left w:val="single" w:sz="8" w:space="0" w:color="000000"/>
-              <w:bottom w:val="single" w:sz="8" w:space="0" w:color="000000"/>
-              <w:right w:val="nil"/>
-            </w:tcBorders>
-            <w:shd w:val="clear" w:color="auto" w:fill="E5E5E5"/>
-            <w:tcMar>
-              <w:top w:w="100" w:type="dxa"/>
-              <w:left w:w="100" w:type="dxa"/>
-              <w:bottom w:w="100" w:type="dxa"/>
-              <w:right w:w="100" w:type="dxa"/>
-            </w:tcMar>
-          </w:tcPr>
-          <w:p>
-            <w:pPr>
-              <w:spacing w:before="40" w:after="40"/>
-              <w:ind w:left="-120"/>
-              <w:rPr>
-                <w:rFonts w:ascii="Courier New" w:eastAsia="Times New Roman" w:hAnsi="Courier New" w:cs="Courier New"/>
-                <w:sz w:val="20"/>
-                <w:szCs w:val="20"/>
-              </w:rPr>
-            </w:pPr>
-            <w:r>
-              <w:rPr>
-                <w:rFonts w:ascii="Courier New" w:eastAsia="Times New Roman" w:hAnsi="Courier New" w:cs="Courier New"/>
-                <w:sz w:val="20"/>
-                <w:szCs w:val="20"/>
-              </w:rPr>
-              <w:t xml:space="preserve">  Updated 2.2 for revised</w:t>
-            </w:r>
-          </w:p>
-          <w:p>
-            <w:pPr>
-              <w:spacing w:before="40" w:after="40"/>
-              <w:ind w:left="-120"/>
-              <w:rPr>
-                <w:rFonts w:ascii="Courier New" w:eastAsia="Times New Roman" w:hAnsi="Courier New" w:cs="Courier New"/>
-                <w:sz w:val="20"/>
-                <w:szCs w:val="20"/>
-              </w:rPr>
-            </w:pPr>
-            <w:r>
-              <w:rPr>
-                <w:rFonts w:ascii="Courier New" w:eastAsia="Times New Roman" w:hAnsi="Courier New" w:cs="Courier New"/>
-                <w:sz w:val="20"/>
-                <w:szCs w:val="20"/>
-              </w:rPr>
-              <w:t xml:space="preserve">  </w:t>
-            </w:r>
-            <w:r>
-              <w:rPr>
-                <w:rFonts w:ascii="Courier New" w:eastAsia="Times New Roman" w:hAnsi="Courier New" w:cs="Courier New"/>
-                <w:sz w:val="20"/>
-                <w:szCs w:val="20"/>
-              </w:rPr>
-              <w:t>UML.</w:t>
-            </w:r>
-          </w:p>
-        </w:tc>
-        <w:tc>
-          <w:tcPr>
-            <w:tcW w:w="2490" w:type="dxa"/>
-            <w:tcBorders>
-              <w:top w:val="nil"/>
-              <w:left w:val="single" w:sz="8" w:space="0" w:color="000000"/>
-              <w:bottom w:val="single" w:sz="8" w:space="0" w:color="000000"/>
-              <w:right w:val="single" w:sz="8" w:space="0" w:color="000000"/>
-            </w:tcBorders>
-            <w:shd w:val="clear" w:color="auto" w:fill="E5E5E5"/>
-            <w:tcMar>
-              <w:top w:w="100" w:type="dxa"/>
-              <w:left w:w="100" w:type="dxa"/>
-              <w:bottom w:w="100" w:type="dxa"/>
-              <w:right w:w="100" w:type="dxa"/>
-            </w:tcMar>
-          </w:tcPr>
-          <w:p>
-            <w:pPr>
-              <w:spacing w:before="40" w:after="40"/>
-              <w:ind w:left="-120"/>
-              <w:rPr>
-                <w:rFonts w:ascii="Courier New" w:eastAsia="Times New Roman" w:hAnsi="Courier New" w:cs="Courier New"/>
-                <w:sz w:val="20"/>
-                <w:szCs w:val="20"/>
-              </w:rPr>
-            </w:pPr>
-            <w:r>
-              <w:rPr>
-                <w:rFonts w:ascii="Courier New" w:eastAsia="Times New Roman" w:hAnsi="Courier New" w:cs="Courier New"/>
-                <w:sz w:val="20"/>
-                <w:szCs w:val="20"/>
-              </w:rPr>
-              <w:t xml:space="preserve">  Avin Tiletile</w:t>
-            </w:r>
-          </w:p>
-        </w:tc>
-      </w:tr>
-      <w:tr>
-        <w:trPr>
-          <w:trHeight w:val="530"/>
-        </w:trPr>
-        <w:tc>
-          <w:tcPr>
-            <w:tcW w:w="1425" w:type="dxa"/>
-            <w:tcBorders>
-              <w:top w:val="nil"/>
-              <w:left w:val="single" w:sz="8" w:space="0" w:color="000000"/>
-              <w:bottom w:val="single" w:sz="8" w:space="0" w:color="000000"/>
-              <w:right w:val="nil"/>
-            </w:tcBorders>
-            <w:shd w:val="clear" w:color="auto" w:fill="E5E5E5"/>
-            <w:tcMar>
-              <w:top w:w="100" w:type="dxa"/>
-              <w:left w:w="100" w:type="dxa"/>
-              <w:bottom w:w="100" w:type="dxa"/>
-              <w:right w:w="100" w:type="dxa"/>
-            </w:tcMar>
-          </w:tcPr>
-          <w:p>
-            <w:pPr>
-              <w:spacing w:before="40" w:after="40"/>
-              <w:ind w:left="-120"/>
-              <w:rPr>
-                <w:rFonts w:ascii="Courier New" w:eastAsia="Times New Roman" w:hAnsi="Courier New" w:cs="Courier New"/>
-                <w:sz w:val="20"/>
-                <w:szCs w:val="20"/>
-                <w:u w:val="single"/>
-              </w:rPr>
-            </w:pPr>
-            <w:r>
-              <w:rPr>
-                <w:rFonts w:ascii="Courier New" w:eastAsia="Times New Roman" w:hAnsi="Courier New" w:cs="Courier New"/>
-                <w:sz w:val="20"/>
-                <w:szCs w:val="20"/>
-                <w:u w:val="single"/>
-              </w:rPr>
-              <w:t xml:space="preserve"> 05/06/2020</w:t>
-            </w:r>
-          </w:p>
-        </w:tc>
-        <w:tc>
-          <w:tcPr>
-            <w:tcW w:w="1245" w:type="dxa"/>
-            <w:tcBorders>
-              <w:top w:val="nil"/>
-              <w:left w:val="single" w:sz="8" w:space="0" w:color="000000"/>
-              <w:bottom w:val="single" w:sz="8" w:space="0" w:color="000000"/>
-              <w:right w:val="nil"/>
-            </w:tcBorders>
-            <w:shd w:val="clear" w:color="auto" w:fill="E5E5E5"/>
-            <w:tcMar>
-              <w:top w:w="100" w:type="dxa"/>
-              <w:left w:w="100" w:type="dxa"/>
-              <w:bottom w:w="100" w:type="dxa"/>
-              <w:right w:w="100" w:type="dxa"/>
-            </w:tcMar>
-          </w:tcPr>
-          <w:p>
-            <w:pPr>
-              <w:spacing w:before="40" w:after="40"/>
-              <w:ind w:left="-120"/>
-              <w:rPr>
-                <w:rFonts w:ascii="Courier New" w:eastAsia="Times New Roman" w:hAnsi="Courier New" w:cs="Courier New"/>
-                <w:sz w:val="20"/>
-                <w:szCs w:val="20"/>
-              </w:rPr>
-            </w:pPr>
-            <w:r>
-              <w:rPr>
-                <w:rFonts w:ascii="Courier New" w:eastAsia="Times New Roman" w:hAnsi="Courier New" w:cs="Courier New"/>
-                <w:sz w:val="20"/>
-                <w:szCs w:val="20"/>
-              </w:rPr>
-              <w:t xml:space="preserve"> </w:t>
-            </w:r>
-            <w:r>
-              <w:rPr>
-                <w:rFonts w:ascii="Courier New" w:eastAsia="Times New Roman" w:hAnsi="Courier New" w:cs="Courier New"/>
-                <w:sz w:val="20"/>
-                <w:szCs w:val="20"/>
-              </w:rPr>
-              <w:t xml:space="preserve">  4.0</w:t>
-            </w:r>
-          </w:p>
-        </w:tc>
-        <w:tc>
-          <w:tcPr>
-            <w:tcW w:w="3585" w:type="dxa"/>
-            <w:tcBorders>
-              <w:top w:val="nil"/>
-              <w:left w:val="single" w:sz="8" w:space="0" w:color="000000"/>
-              <w:bottom w:val="single" w:sz="8" w:space="0" w:color="000000"/>
-              <w:right w:val="nil"/>
-            </w:tcBorders>
-            <w:shd w:val="clear" w:color="auto" w:fill="E5E5E5"/>
-            <w:tcMar>
-              <w:top w:w="100" w:type="dxa"/>
-              <w:left w:w="100" w:type="dxa"/>
-              <w:bottom w:w="100" w:type="dxa"/>
-              <w:right w:w="100" w:type="dxa"/>
-            </w:tcMar>
-          </w:tcPr>
-          <w:p>
-            <w:pPr>
-              <w:spacing w:before="40" w:after="40"/>
-              <w:ind w:left="-120"/>
-              <w:rPr>
-                <w:rFonts w:ascii="Courier New" w:eastAsia="Times New Roman" w:hAnsi="Courier New" w:cs="Courier New"/>
-                <w:sz w:val="20"/>
-                <w:szCs w:val="20"/>
-              </w:rPr>
-            </w:pPr>
-            <w:r>
-              <w:rPr>
-                <w:rFonts w:ascii="Courier New" w:eastAsia="Times New Roman" w:hAnsi="Courier New" w:cs="Courier New"/>
-                <w:sz w:val="20"/>
-                <w:szCs w:val="20"/>
-              </w:rPr>
-              <w:t xml:space="preserve"> </w:t>
-            </w:r>
-            <w:r>
-              <w:rPr>
-                <w:rFonts w:ascii="Courier New" w:eastAsia="Times New Roman" w:hAnsi="Courier New" w:cs="Courier New"/>
-                <w:sz w:val="20"/>
-                <w:szCs w:val="20"/>
-              </w:rPr>
-              <w:t xml:space="preserve"> Cleaned up look. Updated</w:t>
-            </w:r>
-          </w:p>
-          <w:p>
-            <w:pPr>
-              <w:spacing w:before="40" w:after="40"/>
-              <w:ind w:left="-120"/>
-              <w:rPr>
-                <w:rFonts w:ascii="Courier New" w:eastAsia="Times New Roman" w:hAnsi="Courier New" w:cs="Courier New"/>
-                <w:sz w:val="20"/>
-                <w:szCs w:val="20"/>
-              </w:rPr>
-            </w:pPr>
-            <w:r>
-              <w:rPr>
-                <w:rFonts w:ascii="Courier New" w:eastAsia="Times New Roman" w:hAnsi="Courier New" w:cs="Courier New"/>
-                <w:sz w:val="20"/>
-                <w:szCs w:val="20"/>
-              </w:rPr>
-              <w:t xml:space="preserve">  info.</w:t>
-            </w:r>
-          </w:p>
-        </w:tc>
-        <w:tc>
-          <w:tcPr>
-            <w:tcW w:w="2490" w:type="dxa"/>
-            <w:tcBorders>
-              <w:top w:val="nil"/>
-              <w:left w:val="single" w:sz="8" w:space="0" w:color="000000"/>
-              <w:bottom w:val="single" w:sz="8" w:space="0" w:color="000000"/>
-              <w:right w:val="single" w:sz="8" w:space="0" w:color="000000"/>
-            </w:tcBorders>
-            <w:shd w:val="clear" w:color="auto" w:fill="E5E5E5"/>
-            <w:tcMar>
-              <w:top w:w="100" w:type="dxa"/>
-              <w:left w:w="100" w:type="dxa"/>
-              <w:bottom w:w="100" w:type="dxa"/>
-              <w:right w:w="100" w:type="dxa"/>
-            </w:tcMar>
-          </w:tcPr>
-          <w:p>
-            <w:pPr>
-              <w:spacing w:before="40" w:after="40"/>
-              <w:ind w:left="-120"/>
-              <w:rPr>
-                <w:rFonts w:ascii="Courier New" w:eastAsia="Times New Roman" w:hAnsi="Courier New" w:cs="Courier New"/>
-                <w:sz w:val="20"/>
-                <w:szCs w:val="20"/>
-              </w:rPr>
-            </w:pPr>
-            <w:r>
-              <w:rPr>
-                <w:rFonts w:ascii="Courier New" w:eastAsia="Times New Roman" w:hAnsi="Courier New" w:cs="Courier New"/>
-                <w:sz w:val="20"/>
-                <w:szCs w:val="20"/>
-              </w:rPr>
-              <w:t xml:space="preserve">  Avin Tiletile</w:t>
-            </w:r>
-          </w:p>
-        </w:tc>
-      </w:tr>
-      <w:tr>
-        <w:trPr>
-          <w:trHeight w:val="530"/>
-        </w:trPr>
-        <w:tc>
-          <w:tcPr>
-            <w:tcW w:w="1425" w:type="dxa"/>
-            <w:tcBorders>
-              <w:top w:val="nil"/>
-              <w:left w:val="single" w:sz="8" w:space="0" w:color="000000"/>
-              <w:bottom w:val="single" w:sz="8" w:space="0" w:color="000000"/>
-              <w:right w:val="nil"/>
-            </w:tcBorders>
-            <w:shd w:val="clear" w:color="auto" w:fill="E5E5E5"/>
-            <w:tcMar>
-              <w:top w:w="100" w:type="dxa"/>
-              <w:left w:w="100" w:type="dxa"/>
-              <w:bottom w:w="100" w:type="dxa"/>
-              <w:right w:w="100" w:type="dxa"/>
-            </w:tcMar>
-          </w:tcPr>
-          <w:p>
-            <w:pPr>
-              <w:spacing w:before="40" w:after="40"/>
-              <w:ind w:left="-120"/>
-              <w:rPr>
-                <w:rFonts w:ascii="Courier New" w:eastAsia="Times New Roman" w:hAnsi="Courier New" w:cs="Courier New"/>
-                <w:sz w:val="20"/>
-                <w:szCs w:val="20"/>
-                <w:u w:val="single"/>
-              </w:rPr>
-            </w:pPr>
-            <w:r>
-              <w:rPr>
-                <w:rFonts w:ascii="Courier New" w:eastAsia="Times New Roman" w:hAnsi="Courier New" w:cs="Courier New"/>
-                <w:sz w:val="20"/>
-                <w:szCs w:val="20"/>
-                <w:u w:val="single"/>
-              </w:rPr>
-              <w:t xml:space="preserve"> </w:t>
-            </w:r>
-          </w:p>
-        </w:tc>
-        <w:tc>
-          <w:tcPr>
-            <w:tcW w:w="1245" w:type="dxa"/>
-            <w:tcBorders>
-              <w:top w:val="nil"/>
-              <w:left w:val="single" w:sz="8" w:space="0" w:color="000000"/>
-              <w:bottom w:val="single" w:sz="8" w:space="0" w:color="000000"/>
-              <w:right w:val="nil"/>
-            </w:tcBorders>
-            <w:shd w:val="clear" w:color="auto" w:fill="E5E5E5"/>
-            <w:tcMar>
-              <w:top w:w="100" w:type="dxa"/>
-              <w:left w:w="100" w:type="dxa"/>
-              <w:bottom w:w="100" w:type="dxa"/>
-              <w:right w:w="100" w:type="dxa"/>
-            </w:tcMar>
+            <w:hideMark/>
           </w:tcPr>
           <w:p>
             <w:pPr>
@@ -1464,6 +1129,7 @@
               <w:bottom w:w="100" w:type="dxa"/>
               <w:right w:w="100" w:type="dxa"/>
             </w:tcMar>
+            <w:hideMark/>
           </w:tcPr>
           <w:p>
             <w:pPr>
@@ -1501,6 +1167,7 @@
               <w:bottom w:w="100" w:type="dxa"/>
               <w:right w:w="100" w:type="dxa"/>
             </w:tcMar>
+            <w:hideMark/>
           </w:tcPr>
           <w:p>
             <w:pPr>
@@ -1543,6 +1210,7 @@
               <w:bottom w:w="100" w:type="dxa"/>
               <w:right w:w="100" w:type="dxa"/>
             </w:tcMar>
+            <w:hideMark/>
           </w:tcPr>
           <w:p>
             <w:pPr>
@@ -1582,6 +1250,7 @@
               <w:bottom w:w="100" w:type="dxa"/>
               <w:right w:w="100" w:type="dxa"/>
             </w:tcMar>
+            <w:hideMark/>
           </w:tcPr>
           <w:p>
             <w:pPr>
@@ -1619,6 +1288,7 @@
               <w:bottom w:w="100" w:type="dxa"/>
               <w:right w:w="100" w:type="dxa"/>
             </w:tcMar>
+            <w:hideMark/>
           </w:tcPr>
           <w:p>
             <w:pPr>
@@ -1656,6 +1326,7 @@
               <w:bottom w:w="100" w:type="dxa"/>
               <w:right w:w="100" w:type="dxa"/>
             </w:tcMar>
+            <w:hideMark/>
           </w:tcPr>
           <w:p>
             <w:pPr>
@@ -1698,6 +1369,7 @@
               <w:bottom w:w="100" w:type="dxa"/>
               <w:right w:w="100" w:type="dxa"/>
             </w:tcMar>
+            <w:hideMark/>
           </w:tcPr>
           <w:p>
             <w:pPr>
@@ -1737,6 +1409,7 @@
               <w:bottom w:w="100" w:type="dxa"/>
               <w:right w:w="100" w:type="dxa"/>
             </w:tcMar>
+            <w:hideMark/>
           </w:tcPr>
           <w:p>
             <w:pPr>
@@ -1774,6 +1447,7 @@
               <w:bottom w:w="100" w:type="dxa"/>
               <w:right w:w="100" w:type="dxa"/>
             </w:tcMar>
+            <w:hideMark/>
           </w:tcPr>
           <w:p>
             <w:pPr>
@@ -1811,6 +1485,7 @@
               <w:bottom w:w="100" w:type="dxa"/>
               <w:right w:w="100" w:type="dxa"/>
             </w:tcMar>
+            <w:hideMark/>
           </w:tcPr>
           <w:p>
             <w:pPr>
@@ -1853,6 +1528,7 @@
               <w:bottom w:w="100" w:type="dxa"/>
               <w:right w:w="100" w:type="dxa"/>
             </w:tcMar>
+            <w:hideMark/>
           </w:tcPr>
           <w:p>
             <w:pPr>
@@ -1892,6 +1568,7 @@
               <w:bottom w:w="100" w:type="dxa"/>
               <w:right w:w="100" w:type="dxa"/>
             </w:tcMar>
+            <w:hideMark/>
           </w:tcPr>
           <w:p>
             <w:pPr>
@@ -1929,6 +1606,7 @@
               <w:bottom w:w="100" w:type="dxa"/>
               <w:right w:w="100" w:type="dxa"/>
             </w:tcMar>
+            <w:hideMark/>
           </w:tcPr>
           <w:p>
             <w:pPr>
@@ -1966,6 +1644,7 @@
               <w:bottom w:w="100" w:type="dxa"/>
               <w:right w:w="100" w:type="dxa"/>
             </w:tcMar>
+            <w:hideMark/>
           </w:tcPr>
           <w:p>
             <w:pPr>
@@ -2008,6 +1687,7 @@
               <w:bottom w:w="100" w:type="dxa"/>
               <w:right w:w="100" w:type="dxa"/>
             </w:tcMar>
+            <w:hideMark/>
           </w:tcPr>
           <w:p>
             <w:pPr>
@@ -2047,6 +1727,7 @@
               <w:bottom w:w="100" w:type="dxa"/>
               <w:right w:w="100" w:type="dxa"/>
             </w:tcMar>
+            <w:hideMark/>
           </w:tcPr>
           <w:p>
             <w:pPr>
@@ -2084,6 +1765,7 @@
               <w:bottom w:w="100" w:type="dxa"/>
               <w:right w:w="100" w:type="dxa"/>
             </w:tcMar>
+            <w:hideMark/>
           </w:tcPr>
           <w:p>
             <w:pPr>
@@ -2121,6 +1803,7 @@
               <w:bottom w:w="100" w:type="dxa"/>
               <w:right w:w="100" w:type="dxa"/>
             </w:tcMar>
+            <w:hideMark/>
           </w:tcPr>
           <w:p>
             <w:pPr>
@@ -2163,6 +1846,7 @@
               <w:bottom w:w="100" w:type="dxa"/>
               <w:right w:w="100" w:type="dxa"/>
             </w:tcMar>
+            <w:hideMark/>
           </w:tcPr>
           <w:p>
             <w:pPr>
@@ -2202,6 +1886,7 @@
               <w:bottom w:w="100" w:type="dxa"/>
               <w:right w:w="100" w:type="dxa"/>
             </w:tcMar>
+            <w:hideMark/>
           </w:tcPr>
           <w:p>
             <w:pPr>
@@ -2239,6 +1924,7 @@
               <w:bottom w:w="100" w:type="dxa"/>
               <w:right w:w="100" w:type="dxa"/>
             </w:tcMar>
+            <w:hideMark/>
           </w:tcPr>
           <w:p>
             <w:pPr>
@@ -2276,6 +1962,7 @@
               <w:bottom w:w="100" w:type="dxa"/>
               <w:right w:w="100" w:type="dxa"/>
             </w:tcMar>
+            <w:hideMark/>
           </w:tcPr>
           <w:p>
             <w:pPr>
@@ -2318,6 +2005,7 @@
               <w:bottom w:w="100" w:type="dxa"/>
               <w:right w:w="100" w:type="dxa"/>
             </w:tcMar>
+            <w:hideMark/>
           </w:tcPr>
           <w:p>
             <w:pPr>
@@ -2357,6 +2045,7 @@
               <w:bottom w:w="100" w:type="dxa"/>
               <w:right w:w="100" w:type="dxa"/>
             </w:tcMar>
+            <w:hideMark/>
           </w:tcPr>
           <w:p>
             <w:pPr>
@@ -2394,6 +2083,7 @@
               <w:bottom w:w="100" w:type="dxa"/>
               <w:right w:w="100" w:type="dxa"/>
             </w:tcMar>
+            <w:hideMark/>
           </w:tcPr>
           <w:p>
             <w:pPr>
@@ -2431,6 +2121,7 @@
               <w:bottom w:w="100" w:type="dxa"/>
               <w:right w:w="100" w:type="dxa"/>
             </w:tcMar>
+            <w:hideMark/>
           </w:tcPr>
           <w:p>
             <w:pPr>
@@ -2473,6 +2164,7 @@
               <w:bottom w:w="100" w:type="dxa"/>
               <w:right w:w="100" w:type="dxa"/>
             </w:tcMar>
+            <w:hideMark/>
           </w:tcPr>
           <w:p>
             <w:pPr>
@@ -2512,6 +2204,7 @@
               <w:bottom w:w="100" w:type="dxa"/>
               <w:right w:w="100" w:type="dxa"/>
             </w:tcMar>
+            <w:hideMark/>
           </w:tcPr>
           <w:p>
             <w:pPr>
@@ -2549,6 +2242,7 @@
               <w:bottom w:w="100" w:type="dxa"/>
               <w:right w:w="100" w:type="dxa"/>
             </w:tcMar>
+            <w:hideMark/>
           </w:tcPr>
           <w:p>
             <w:pPr>
@@ -2586,6 +2280,7 @@
               <w:bottom w:w="100" w:type="dxa"/>
               <w:right w:w="100" w:type="dxa"/>
             </w:tcMar>
+            <w:hideMark/>
           </w:tcPr>
           <w:p>
             <w:pPr>
@@ -2628,6 +2323,7 @@
               <w:bottom w:w="100" w:type="dxa"/>
               <w:right w:w="100" w:type="dxa"/>
             </w:tcMar>
+            <w:hideMark/>
           </w:tcPr>
           <w:p>
             <w:pPr>
@@ -2667,6 +2363,7 @@
               <w:bottom w:w="100" w:type="dxa"/>
               <w:right w:w="100" w:type="dxa"/>
             </w:tcMar>
+            <w:hideMark/>
           </w:tcPr>
           <w:p>
             <w:pPr>
@@ -2704,6 +2401,7 @@
               <w:bottom w:w="100" w:type="dxa"/>
               <w:right w:w="100" w:type="dxa"/>
             </w:tcMar>
+            <w:hideMark/>
           </w:tcPr>
           <w:p>
             <w:pPr>
@@ -2741,6 +2439,7 @@
               <w:bottom w:w="100" w:type="dxa"/>
               <w:right w:w="100" w:type="dxa"/>
             </w:tcMar>
+            <w:hideMark/>
           </w:tcPr>
           <w:p>
             <w:pPr>
@@ -2783,6 +2482,7 @@
               <w:bottom w:w="100" w:type="dxa"/>
               <w:right w:w="100" w:type="dxa"/>
             </w:tcMar>
+            <w:hideMark/>
           </w:tcPr>
           <w:p>
             <w:pPr>
@@ -2822,6 +2522,7 @@
               <w:bottom w:w="100" w:type="dxa"/>
               <w:right w:w="100" w:type="dxa"/>
             </w:tcMar>
+            <w:hideMark/>
           </w:tcPr>
           <w:p>
             <w:pPr>
@@ -2859,6 +2560,7 @@
               <w:bottom w:w="100" w:type="dxa"/>
               <w:right w:w="100" w:type="dxa"/>
             </w:tcMar>
+            <w:hideMark/>
           </w:tcPr>
           <w:p>
             <w:pPr>
@@ -2896,6 +2598,166 @@
               <w:bottom w:w="100" w:type="dxa"/>
               <w:right w:w="100" w:type="dxa"/>
             </w:tcMar>
+            <w:hideMark/>
+          </w:tcPr>
+          <w:p>
+            <w:pPr>
+              <w:spacing w:before="40" w:after="40"/>
+              <w:ind w:left="-120"/>
+              <w:rPr>
+                <w:rFonts w:ascii="Courier New" w:eastAsia="Times New Roman" w:hAnsi="Courier New" w:cs="Courier New"/>
+                <w:sz w:val="20"/>
+                <w:szCs w:val="20"/>
+              </w:rPr>
+            </w:pPr>
+            <w:r>
+              <w:rPr>
+                <w:rFonts w:ascii="Courier New" w:eastAsia="Times New Roman" w:hAnsi="Courier New" w:cs="Courier New"/>
+                <w:sz w:val="20"/>
+                <w:szCs w:val="20"/>
+              </w:rPr>
+              <w:t xml:space="preserve"> </w:t>
+            </w:r>
+          </w:p>
+        </w:tc>
+      </w:tr>
+      <w:tr>
+        <w:trPr>
+          <w:trHeight w:val="530"/>
+        </w:trPr>
+        <w:tc>
+          <w:tcPr>
+            <w:tcW w:w="1425" w:type="dxa"/>
+            <w:tcBorders>
+              <w:top w:val="nil"/>
+              <w:left w:val="single" w:sz="8" w:space="0" w:color="000000"/>
+              <w:bottom w:val="single" w:sz="8" w:space="0" w:color="000000"/>
+              <w:right w:val="nil"/>
+            </w:tcBorders>
+            <w:shd w:val="clear" w:color="auto" w:fill="E5E5E5"/>
+            <w:tcMar>
+              <w:top w:w="100" w:type="dxa"/>
+              <w:left w:w="100" w:type="dxa"/>
+              <w:bottom w:w="100" w:type="dxa"/>
+              <w:right w:w="100" w:type="dxa"/>
+            </w:tcMar>
+            <w:hideMark/>
+          </w:tcPr>
+          <w:p>
+            <w:pPr>
+              <w:spacing w:before="40" w:after="40"/>
+              <w:ind w:left="-120"/>
+              <w:rPr>
+                <w:rFonts w:ascii="Courier New" w:eastAsia="Times New Roman" w:hAnsi="Courier New" w:cs="Courier New"/>
+                <w:sz w:val="20"/>
+                <w:szCs w:val="20"/>
+                <w:u w:val="single"/>
+              </w:rPr>
+            </w:pPr>
+            <w:r>
+              <w:rPr>
+                <w:rFonts w:ascii="Courier New" w:eastAsia="Times New Roman" w:hAnsi="Courier New" w:cs="Courier New"/>
+                <w:sz w:val="20"/>
+                <w:szCs w:val="20"/>
+                <w:u w:val="single"/>
+              </w:rPr>
+              <w:t xml:space="preserve"> </w:t>
+            </w:r>
+          </w:p>
+        </w:tc>
+        <w:tc>
+          <w:tcPr>
+            <w:tcW w:w="1245" w:type="dxa"/>
+            <w:tcBorders>
+              <w:top w:val="nil"/>
+              <w:left w:val="single" w:sz="8" w:space="0" w:color="000000"/>
+              <w:bottom w:val="single" w:sz="8" w:space="0" w:color="000000"/>
+              <w:right w:val="nil"/>
+            </w:tcBorders>
+            <w:shd w:val="clear" w:color="auto" w:fill="E5E5E5"/>
+            <w:tcMar>
+              <w:top w:w="100" w:type="dxa"/>
+              <w:left w:w="100" w:type="dxa"/>
+              <w:bottom w:w="100" w:type="dxa"/>
+              <w:right w:w="100" w:type="dxa"/>
+            </w:tcMar>
+            <w:hideMark/>
+          </w:tcPr>
+          <w:p>
+            <w:pPr>
+              <w:spacing w:before="40" w:after="40"/>
+              <w:ind w:left="-120"/>
+              <w:rPr>
+                <w:rFonts w:ascii="Courier New" w:eastAsia="Times New Roman" w:hAnsi="Courier New" w:cs="Courier New"/>
+                <w:sz w:val="20"/>
+                <w:szCs w:val="20"/>
+              </w:rPr>
+            </w:pPr>
+            <w:r>
+              <w:rPr>
+                <w:rFonts w:ascii="Courier New" w:eastAsia="Times New Roman" w:hAnsi="Courier New" w:cs="Courier New"/>
+                <w:sz w:val="20"/>
+                <w:szCs w:val="20"/>
+              </w:rPr>
+              <w:t xml:space="preserve"> </w:t>
+            </w:r>
+          </w:p>
+        </w:tc>
+        <w:tc>
+          <w:tcPr>
+            <w:tcW w:w="3585" w:type="dxa"/>
+            <w:tcBorders>
+              <w:top w:val="nil"/>
+              <w:left w:val="single" w:sz="8" w:space="0" w:color="000000"/>
+              <w:bottom w:val="single" w:sz="8" w:space="0" w:color="000000"/>
+              <w:right w:val="nil"/>
+            </w:tcBorders>
+            <w:shd w:val="clear" w:color="auto" w:fill="E5E5E5"/>
+            <w:tcMar>
+              <w:top w:w="100" w:type="dxa"/>
+              <w:left w:w="100" w:type="dxa"/>
+              <w:bottom w:w="100" w:type="dxa"/>
+              <w:right w:w="100" w:type="dxa"/>
+            </w:tcMar>
+            <w:hideMark/>
+          </w:tcPr>
+          <w:p>
+            <w:pPr>
+              <w:spacing w:before="40" w:after="40"/>
+              <w:ind w:left="-120"/>
+              <w:rPr>
+                <w:rFonts w:ascii="Courier New" w:eastAsia="Times New Roman" w:hAnsi="Courier New" w:cs="Courier New"/>
+                <w:sz w:val="20"/>
+                <w:szCs w:val="20"/>
+              </w:rPr>
+            </w:pPr>
+            <w:r>
+              <w:rPr>
+                <w:rFonts w:ascii="Courier New" w:eastAsia="Times New Roman" w:hAnsi="Courier New" w:cs="Courier New"/>
+                <w:sz w:val="20"/>
+                <w:szCs w:val="20"/>
+              </w:rPr>
+              <w:t xml:space="preserve"> </w:t>
+            </w:r>
+          </w:p>
+        </w:tc>
+        <w:tc>
+          <w:tcPr>
+            <w:tcW w:w="2490" w:type="dxa"/>
+            <w:tcBorders>
+              <w:top w:val="nil"/>
+              <w:left w:val="single" w:sz="8" w:space="0" w:color="000000"/>
+              <w:bottom w:val="single" w:sz="8" w:space="0" w:color="000000"/>
+              <w:right w:val="single" w:sz="8" w:space="0" w:color="000000"/>
+            </w:tcBorders>
+            <w:shd w:val="clear" w:color="auto" w:fill="E5E5E5"/>
+            <w:tcMar>
+              <w:top w:w="100" w:type="dxa"/>
+              <w:left w:w="100" w:type="dxa"/>
+              <w:bottom w:w="100" w:type="dxa"/>
+              <w:right w:w="100" w:type="dxa"/>
+            </w:tcMar>
+            <w:hideMark/>
           </w:tcPr>
           <w:p>
             <w:pPr>
@@ -2966,6 +2828,7 @@
           <w:sz w:val="36"/>
           <w:szCs w:val="36"/>
         </w:rPr>
+        <w:lastRenderedPageBreak/>
         <w:t xml:space="preserve">   </w:t>
       </w:r>
       <w:r>
@@ -3031,34 +2894,7 @@
           <w:sz w:val="20"/>
           <w:szCs w:val="20"/>
         </w:rPr>
-        <w:t>...................................................</w:t>
-      </w:r>
-      <w:r>
-        <w:rPr>
-          <w:rFonts w:ascii="Courier New" w:eastAsia="Times New Roman" w:hAnsi="Courier New" w:cs="Courier New"/>
-          <w:bCs/>
-          <w:sz w:val="20"/>
-          <w:szCs w:val="20"/>
-        </w:rPr>
-        <w:t>...</w:t>
-      </w:r>
-      <w:r>
-        <w:rPr>
-          <w:rFonts w:ascii="Courier New" w:eastAsia="Times New Roman" w:hAnsi="Courier New" w:cs="Courier New"/>
-          <w:bCs/>
-          <w:sz w:val="20"/>
-          <w:szCs w:val="20"/>
-        </w:rPr>
-        <w:t>...........</w:t>
-      </w:r>
-      <w:r>
-        <w:rPr>
-          <w:rFonts w:ascii="Courier New" w:eastAsia="Times New Roman" w:hAnsi="Courier New" w:cs="Courier New"/>
-          <w:bCs/>
-          <w:sz w:val="20"/>
-          <w:szCs w:val="20"/>
-        </w:rPr>
-        <w:t>.</w:t>
+        <w:t>..................................................................</w:t>
       </w:r>
       <w:r>
         <w:rPr>
@@ -3101,23 +2937,7 @@
           <w:sz w:val="20"/>
           <w:szCs w:val="20"/>
         </w:rPr>
-        <w:t>Scope................................................................</w:t>
-      </w:r>
-      <w:r>
-        <w:rPr>
-          <w:rFonts w:ascii="Courier New" w:eastAsia="Times New Roman" w:hAnsi="Courier New" w:cs="Courier New"/>
-          <w:sz w:val="20"/>
-          <w:szCs w:val="20"/>
-        </w:rPr>
-        <w:t>.</w:t>
-      </w:r>
-      <w:r>
-        <w:rPr>
-          <w:rFonts w:ascii="Courier New" w:eastAsia="Times New Roman" w:hAnsi="Courier New" w:cs="Courier New"/>
-          <w:sz w:val="20"/>
-          <w:szCs w:val="20"/>
-        </w:rPr>
-        <w:t>4</w:t>
+        <w:t>Scope.................................................................4</w:t>
       </w:r>
     </w:p>
     <w:p>
@@ -3151,55 +2971,7 @@
           <w:sz w:val="20"/>
           <w:szCs w:val="20"/>
         </w:rPr>
-        <w:t>Definitions, Acronyms,</w:t>
-      </w:r>
-      <w:r>
-        <w:rPr>
-          <w:rFonts w:ascii="Courier New" w:eastAsia="Times New Roman" w:hAnsi="Courier New" w:cs="Courier New"/>
-          <w:sz w:val="20"/>
-          <w:szCs w:val="20"/>
-        </w:rPr>
-        <w:t xml:space="preserve"> </w:t>
-      </w:r>
-      <w:r>
-        <w:rPr>
-          <w:rFonts w:ascii="Courier New" w:eastAsia="Times New Roman" w:hAnsi="Courier New" w:cs="Courier New"/>
-          <w:sz w:val="20"/>
-          <w:szCs w:val="20"/>
-        </w:rPr>
-        <w:t>Abbreviation</w:t>
-      </w:r>
-      <w:r>
-        <w:rPr>
-          <w:rFonts w:ascii="Courier New" w:eastAsia="Times New Roman" w:hAnsi="Courier New" w:cs="Courier New"/>
-          <w:sz w:val="20"/>
-          <w:szCs w:val="20"/>
-        </w:rPr>
-        <w:t>s.........</w:t>
-      </w:r>
-      <w:r>
-        <w:rPr>
-          <w:rFonts w:ascii="Courier New" w:eastAsia="Times New Roman" w:hAnsi="Courier New" w:cs="Courier New"/>
-          <w:sz w:val="20"/>
-          <w:szCs w:val="20"/>
-        </w:rPr>
-        <w:t>........................</w:t>
-      </w:r>
-      <w:r>
-        <w:rPr>
-          <w:rFonts w:ascii="Courier New" w:eastAsia="Times New Roman" w:hAnsi="Courier New" w:cs="Courier New"/>
-          <w:sz w:val="20"/>
-          <w:szCs w:val="20"/>
-        </w:rPr>
-        <w:t>.</w:t>
-      </w:r>
-      <w:r>
-        <w:rPr>
-          <w:rFonts w:ascii="Courier New" w:eastAsia="Times New Roman" w:hAnsi="Courier New" w:cs="Courier New"/>
-          <w:sz w:val="20"/>
-          <w:szCs w:val="20"/>
-        </w:rPr>
-        <w:t>4</w:t>
+        <w:t>Definitions, Acronyms, Abbreviations..................................4</w:t>
       </w:r>
     </w:p>
     <w:p>
@@ -3217,15 +2989,7 @@
           <w:sz w:val="20"/>
           <w:szCs w:val="20"/>
         </w:rPr>
-        <w:t>1.3.</w:t>
-      </w:r>
-      <w:r>
-        <w:rPr>
-          <w:rFonts w:ascii="Courier New" w:eastAsia="Times New Roman" w:hAnsi="Courier New" w:cs="Courier New"/>
-          <w:sz w:val="20"/>
-          <w:szCs w:val="20"/>
-        </w:rPr>
-        <w:t xml:space="preserve"> </w:t>
+        <w:t xml:space="preserve">1.3. </w:t>
       </w:r>
       <w:r>
         <w:rPr>
@@ -3241,23 +3005,7 @@
           <w:sz w:val="20"/>
           <w:szCs w:val="20"/>
         </w:rPr>
-        <w:t>eferences..</w:t>
-      </w:r>
-      <w:r>
-        <w:rPr>
-          <w:rFonts w:ascii="Courier New" w:eastAsia="Times New Roman" w:hAnsi="Courier New" w:cs="Courier New"/>
-          <w:sz w:val="20"/>
-          <w:szCs w:val="20"/>
-        </w:rPr>
-        <w:t>...</w:t>
-      </w:r>
-      <w:r>
-        <w:rPr>
-          <w:rFonts w:ascii="Courier New" w:eastAsia="Times New Roman" w:hAnsi="Courier New" w:cs="Courier New"/>
-          <w:sz w:val="20"/>
-          <w:szCs w:val="20"/>
-        </w:rPr>
-        <w:t>.......................................................4</w:t>
+        <w:t>eferences............................................................4</w:t>
       </w:r>
     </w:p>
     <w:p>
@@ -3291,39 +3039,7 @@
           <w:sz w:val="20"/>
           <w:szCs w:val="20"/>
         </w:rPr>
-        <w:t>Overview</w:t>
-      </w:r>
-      <w:r>
-        <w:rPr>
-          <w:rFonts w:ascii="Courier New" w:eastAsia="Times New Roman" w:hAnsi="Courier New" w:cs="Courier New"/>
-          <w:sz w:val="20"/>
-          <w:szCs w:val="20"/>
-        </w:rPr>
-        <w:t>...................................</w:t>
-      </w:r>
-      <w:r>
-        <w:rPr>
-          <w:rFonts w:ascii="Courier New" w:eastAsia="Times New Roman" w:hAnsi="Courier New" w:cs="Courier New"/>
-          <w:sz w:val="20"/>
-          <w:szCs w:val="20"/>
-        </w:rPr>
-        <w:t>..........................</w:t>
-      </w:r>
-      <w:r>
-        <w:rPr>
-          <w:rFonts w:ascii="Courier New" w:eastAsia="Times New Roman" w:hAnsi="Courier New" w:cs="Courier New"/>
-          <w:sz w:val="20"/>
-          <w:szCs w:val="20"/>
-        </w:rPr>
-        <w:t>.</w:t>
-      </w:r>
-      <w:r>
-        <w:rPr>
-          <w:rFonts w:ascii="Courier New" w:eastAsia="Times New Roman" w:hAnsi="Courier New" w:cs="Courier New"/>
-          <w:sz w:val="20"/>
-          <w:szCs w:val="20"/>
-        </w:rPr>
-        <w:t>4</w:t>
+        <w:t>Overview..............................................................4</w:t>
       </w:r>
     </w:p>
     <w:p>
@@ -3360,34 +3076,7 @@
           <w:sz w:val="20"/>
           <w:szCs w:val="20"/>
         </w:rPr>
-        <w:t>OVERALL DESCRIPTION..</w:t>
-      </w:r>
-      <w:r>
-        <w:rPr>
-          <w:rFonts w:ascii="Courier New" w:eastAsia="Times New Roman" w:hAnsi="Courier New" w:cs="Courier New"/>
-          <w:b/>
-          <w:sz w:val="20"/>
-          <w:szCs w:val="20"/>
-        </w:rPr>
-        <w:t>......................................</w:t>
-      </w:r>
-      <w:r>
-        <w:rPr>
-          <w:rFonts w:ascii="Courier New" w:eastAsia="Times New Roman" w:hAnsi="Courier New" w:cs="Courier New"/>
-          <w:b/>
-          <w:sz w:val="20"/>
-          <w:szCs w:val="20"/>
-        </w:rPr>
-        <w:t>..............</w:t>
-      </w:r>
-      <w:r>
-        <w:rPr>
-          <w:rFonts w:ascii="Courier New" w:eastAsia="Times New Roman" w:hAnsi="Courier New" w:cs="Courier New"/>
-          <w:b/>
-          <w:sz w:val="20"/>
-          <w:szCs w:val="20"/>
-        </w:rPr>
-        <w:t>5</w:t>
+        <w:t>OVERALL DESCRIPTION......................................................5</w:t>
       </w:r>
     </w:p>
     <w:p>
@@ -3421,23 +3110,7 @@
           <w:sz w:val="20"/>
           <w:szCs w:val="20"/>
         </w:rPr>
-        <w:t>Product Perspective.................</w:t>
-      </w:r>
-      <w:r>
-        <w:rPr>
-          <w:rFonts w:ascii="Courier New" w:eastAsia="Times New Roman" w:hAnsi="Courier New" w:cs="Courier New"/>
-          <w:sz w:val="20"/>
-          <w:szCs w:val="20"/>
-        </w:rPr>
-        <w:t>..............................</w:t>
-      </w:r>
-      <w:r>
-        <w:rPr>
-          <w:rFonts w:ascii="Courier New" w:eastAsia="Times New Roman" w:hAnsi="Courier New" w:cs="Courier New"/>
-          <w:sz w:val="20"/>
-          <w:szCs w:val="20"/>
-        </w:rPr>
-        <w:t>....5</w:t>
+        <w:t>Product Perspective...................................................5</w:t>
       </w:r>
     </w:p>
     <w:p>
@@ -3471,23 +3144,7 @@
           <w:sz w:val="20"/>
           <w:szCs w:val="20"/>
         </w:rPr>
-        <w:t>Product Architecture..............</w:t>
-      </w:r>
-      <w:r>
-        <w:rPr>
-          <w:rFonts w:ascii="Courier New" w:eastAsia="Times New Roman" w:hAnsi="Courier New" w:cs="Courier New"/>
-          <w:sz w:val="20"/>
-          <w:szCs w:val="20"/>
-        </w:rPr>
-        <w:t>................................</w:t>
-      </w:r>
-      <w:r>
-        <w:rPr>
-          <w:rFonts w:ascii="Courier New" w:eastAsia="Times New Roman" w:hAnsi="Courier New" w:cs="Courier New"/>
-          <w:sz w:val="20"/>
-          <w:szCs w:val="20"/>
-        </w:rPr>
-        <w:t>....5</w:t>
+        <w:t>Product Architecture..................................................5</w:t>
       </w:r>
     </w:p>
     <w:p>
@@ -3521,23 +3178,7 @@
           <w:sz w:val="20"/>
           <w:szCs w:val="20"/>
         </w:rPr>
-        <w:t>Product Functionality/Features...</w:t>
-      </w:r>
-      <w:r>
-        <w:rPr>
-          <w:rFonts w:ascii="Courier New" w:eastAsia="Times New Roman" w:hAnsi="Courier New" w:cs="Courier New"/>
-          <w:sz w:val="20"/>
-          <w:szCs w:val="20"/>
-        </w:rPr>
-        <w:t>....................................</w:t>
-      </w:r>
-      <w:r>
-        <w:rPr>
-          <w:rFonts w:ascii="Courier New" w:eastAsia="Times New Roman" w:hAnsi="Courier New" w:cs="Courier New"/>
-          <w:sz w:val="20"/>
-          <w:szCs w:val="20"/>
-        </w:rPr>
-        <w:t>.5</w:t>
+        <w:t>Product Functionality/Features........................................5</w:t>
       </w:r>
     </w:p>
     <w:p>
@@ -3571,23 +3212,7 @@
           <w:sz w:val="20"/>
           <w:szCs w:val="20"/>
         </w:rPr>
-        <w:t>Constraints............................</w:t>
-      </w:r>
-      <w:r>
-        <w:rPr>
-          <w:rFonts w:ascii="Courier New" w:eastAsia="Times New Roman" w:hAnsi="Courier New" w:cs="Courier New"/>
-          <w:sz w:val="20"/>
-          <w:szCs w:val="20"/>
-        </w:rPr>
-        <w:t>.........................</w:t>
-      </w:r>
-      <w:r>
-        <w:rPr>
-          <w:rFonts w:ascii="Courier New" w:eastAsia="Times New Roman" w:hAnsi="Courier New" w:cs="Courier New"/>
-          <w:sz w:val="20"/>
-          <w:szCs w:val="20"/>
-        </w:rPr>
-        <w:t>......5</w:t>
+        <w:t>Constraints...........................................................5</w:t>
       </w:r>
     </w:p>
     <w:p>
@@ -3621,23 +3246,7 @@
           <w:sz w:val="20"/>
           <w:szCs w:val="20"/>
         </w:rPr>
-        <w:t>Assumptions and Dependencies.....</w:t>
-      </w:r>
-      <w:r>
-        <w:rPr>
-          <w:rFonts w:ascii="Courier New" w:eastAsia="Times New Roman" w:hAnsi="Courier New" w:cs="Courier New"/>
-          <w:sz w:val="20"/>
-          <w:szCs w:val="20"/>
-        </w:rPr>
-        <w:t>.....................................</w:t>
-      </w:r>
-      <w:r>
-        <w:rPr>
-          <w:rFonts w:ascii="Courier New" w:eastAsia="Times New Roman" w:hAnsi="Courier New" w:cs="Courier New"/>
-          <w:sz w:val="20"/>
-          <w:szCs w:val="20"/>
-        </w:rPr>
-        <w:t>5</w:t>
+        <w:t>Assumptions and Dependencies..........................................5</w:t>
       </w:r>
     </w:p>
     <w:p>
@@ -3674,25 +3283,7 @@
           <w:sz w:val="20"/>
           <w:szCs w:val="20"/>
         </w:rPr>
-        <w:t>SPECIFIC REQUIREMENTS..............</w:t>
-      </w:r>
-      <w:r>
-        <w:rPr>
-          <w:rFonts w:ascii="Courier New" w:eastAsia="Times New Roman" w:hAnsi="Courier New" w:cs="Courier New"/>
-          <w:b/>
-          <w:sz w:val="20"/>
-          <w:szCs w:val="20"/>
-        </w:rPr>
-        <w:t>......................................</w:t>
-      </w:r>
-      <w:r>
-        <w:rPr>
-          <w:rFonts w:ascii="Courier New" w:eastAsia="Times New Roman" w:hAnsi="Courier New" w:cs="Courier New"/>
-          <w:b/>
-          <w:sz w:val="20"/>
-          <w:szCs w:val="20"/>
-        </w:rPr>
-        <w:t>6</w:t>
+        <w:t>SPECIFIC REQUIREMENTS....................................................6</w:t>
       </w:r>
     </w:p>
     <w:p>
@@ -3726,23 +3317,7 @@
           <w:sz w:val="20"/>
           <w:szCs w:val="20"/>
         </w:rPr>
-        <w:t>Functional Requirements..............................................................</w:t>
-      </w:r>
-      <w:r>
-        <w:rPr>
-          <w:rFonts w:ascii="Courier New" w:eastAsia="Times New Roman" w:hAnsi="Courier New" w:cs="Courier New"/>
-          <w:sz w:val="20"/>
-          <w:szCs w:val="20"/>
-        </w:rPr>
-        <w:t>.</w:t>
-      </w:r>
-      <w:r>
-        <w:rPr>
-          <w:rFonts w:ascii="Courier New" w:eastAsia="Times New Roman" w:hAnsi="Courier New" w:cs="Courier New"/>
-          <w:sz w:val="20"/>
-          <w:szCs w:val="20"/>
-        </w:rPr>
-        <w:t>6</w:t>
+        <w:t>Functional Requirements...............................................6</w:t>
       </w:r>
     </w:p>
     <w:p>
@@ -3776,23 +3351,7 @@
           <w:sz w:val="20"/>
           <w:szCs w:val="20"/>
         </w:rPr>
-        <w:t>External Interface Requirements..............................................................</w:t>
-      </w:r>
-      <w:r>
-        <w:rPr>
-          <w:rFonts w:ascii="Courier New" w:eastAsia="Times New Roman" w:hAnsi="Courier New" w:cs="Courier New"/>
-          <w:sz w:val="20"/>
-          <w:szCs w:val="20"/>
-        </w:rPr>
-        <w:t>.</w:t>
-      </w:r>
-      <w:r>
-        <w:rPr>
-          <w:rFonts w:ascii="Courier New" w:eastAsia="Times New Roman" w:hAnsi="Courier New" w:cs="Courier New"/>
-          <w:sz w:val="20"/>
-          <w:szCs w:val="20"/>
-        </w:rPr>
-        <w:t>6</w:t>
+        <w:t>External Interface Requirements.......................................7</w:t>
       </w:r>
     </w:p>
     <w:p>
@@ -3826,23 +3385,7 @@
           <w:sz w:val="20"/>
           <w:szCs w:val="20"/>
         </w:rPr>
-        <w:t>Internal Interface Requirements..........................................................</w:t>
-      </w:r>
-      <w:r>
-        <w:rPr>
-          <w:rFonts w:ascii="Courier New" w:eastAsia="Times New Roman" w:hAnsi="Courier New" w:cs="Courier New"/>
-          <w:sz w:val="20"/>
-          <w:szCs w:val="20"/>
-        </w:rPr>
-        <w:t>.</w:t>
-      </w:r>
-      <w:r>
-        <w:rPr>
-          <w:rFonts w:ascii="Courier New" w:eastAsia="Times New Roman" w:hAnsi="Courier New" w:cs="Courier New"/>
-          <w:sz w:val="20"/>
-          <w:szCs w:val="20"/>
-        </w:rPr>
-        <w:t>....7</w:t>
+        <w:t>Internal Interface Requirements.......................................7</w:t>
       </w:r>
     </w:p>
     <w:p>
@@ -3862,61 +3405,7 @@
           <w:sz w:val="20"/>
           <w:szCs w:val="20"/>
         </w:rPr>
-        <w:t>4. NON-FUNCTIONAL</w:t>
-      </w:r>
-      <w:r>
-        <w:rPr>
-          <w:rFonts w:ascii="Courier New" w:eastAsia="Times New Roman" w:hAnsi="Courier New" w:cs="Courier New"/>
-          <w:b/>
-          <w:sz w:val="20"/>
-          <w:szCs w:val="20"/>
-        </w:rPr>
-        <w:t xml:space="preserve"> </w:t>
-      </w:r>
-      <w:r>
-        <w:rPr>
-          <w:rFonts w:ascii="Courier New" w:eastAsia="Times New Roman" w:hAnsi="Courier New" w:cs="Courier New"/>
-          <w:b/>
-          <w:sz w:val="20"/>
-          <w:szCs w:val="20"/>
-        </w:rPr>
-        <w:t>EQUIREMENTS................</w:t>
-      </w:r>
-      <w:r>
-        <w:rPr>
-          <w:rFonts w:ascii="Courier New" w:eastAsia="Times New Roman" w:hAnsi="Courier New" w:cs="Courier New"/>
-          <w:b/>
-          <w:sz w:val="20"/>
-          <w:szCs w:val="20"/>
-        </w:rPr>
-        <w:t>.....</w:t>
-      </w:r>
-      <w:r>
-        <w:rPr>
-          <w:rFonts w:ascii="Courier New" w:eastAsia="Times New Roman" w:hAnsi="Courier New" w:cs="Courier New"/>
-          <w:b/>
-          <w:sz w:val="20"/>
-          <w:szCs w:val="20"/>
-        </w:rPr>
-        <w:t>.........................</w:t>
-      </w:r>
-      <w:r>
-        <w:rPr>
-          <w:rFonts w:ascii="Courier New" w:eastAsia="Times New Roman" w:hAnsi="Courier New" w:cs="Courier New"/>
-          <w:b/>
-          <w:sz w:val="20"/>
-          <w:szCs w:val="20"/>
-        </w:rPr>
-        <w:t>.</w:t>
-      </w:r>
-      <w:r>
-        <w:rPr>
-          <w:rFonts w:ascii="Courier New" w:eastAsia="Times New Roman" w:hAnsi="Courier New" w:cs="Courier New"/>
-          <w:b/>
-          <w:sz w:val="20"/>
-          <w:szCs w:val="20"/>
-        </w:rPr>
-        <w:t>8</w:t>
+        <w:t>4. NON-FUNCTIONAL EQUIREMENTS...............................................8</w:t>
       </w:r>
     </w:p>
     <w:p>
@@ -3950,23 +3439,7 @@
           <w:sz w:val="20"/>
           <w:szCs w:val="20"/>
         </w:rPr>
-        <w:t>Security and Privacy Requirements..</w:t>
-      </w:r>
-      <w:r>
-        <w:rPr>
-          <w:rFonts w:ascii="Courier New" w:eastAsia="Times New Roman" w:hAnsi="Courier New" w:cs="Courier New"/>
-          <w:sz w:val="20"/>
-          <w:szCs w:val="20"/>
-        </w:rPr>
-        <w:t>...................................</w:t>
-      </w:r>
-      <w:r>
-        <w:rPr>
-          <w:rFonts w:ascii="Courier New" w:eastAsia="Times New Roman" w:hAnsi="Courier New" w:cs="Courier New"/>
-          <w:sz w:val="20"/>
-          <w:szCs w:val="20"/>
-        </w:rPr>
-        <w:t>8</w:t>
+        <w:t>Security and Privacy Requirements.....................................8</w:t>
       </w:r>
     </w:p>
     <w:p>
@@ -4000,23 +3473,7 @@
           <w:sz w:val="20"/>
           <w:szCs w:val="20"/>
         </w:rPr>
-        <w:t>Environmental Requirements......</w:t>
-      </w:r>
-      <w:r>
-        <w:rPr>
-          <w:rFonts w:ascii="Courier New" w:eastAsia="Times New Roman" w:hAnsi="Courier New" w:cs="Courier New"/>
-          <w:sz w:val="20"/>
-          <w:szCs w:val="20"/>
-        </w:rPr>
-        <w:t>......................................</w:t>
-      </w:r>
-      <w:r>
-        <w:rPr>
-          <w:rFonts w:ascii="Courier New" w:eastAsia="Times New Roman" w:hAnsi="Courier New" w:cs="Courier New"/>
-          <w:sz w:val="20"/>
-          <w:szCs w:val="20"/>
-        </w:rPr>
-        <w:t>8</w:t>
+        <w:t>Environmental Requirements............................................8</w:t>
       </w:r>
     </w:p>
     <w:p>
@@ -4050,23 +3507,7 @@
           <w:sz w:val="20"/>
           <w:szCs w:val="20"/>
         </w:rPr>
-        <w:t>Performance Requirements................</w:t>
-      </w:r>
-      <w:r>
-        <w:rPr>
-          <w:rFonts w:ascii="Courier New" w:eastAsia="Times New Roman" w:hAnsi="Courier New" w:cs="Courier New"/>
-          <w:sz w:val="20"/>
-          <w:szCs w:val="20"/>
-        </w:rPr>
-        <w:t>..............................</w:t>
-      </w:r>
-      <w:r>
-        <w:rPr>
-          <w:rFonts w:ascii="Courier New" w:eastAsia="Times New Roman" w:hAnsi="Courier New" w:cs="Courier New"/>
-          <w:sz w:val="20"/>
-          <w:szCs w:val="20"/>
-        </w:rPr>
-        <w:t>8</w:t>
+        <w:t>Performance Requirements..............................................8</w:t>
       </w:r>
     </w:p>
     <w:p>
@@ -4207,8 +3648,6 @@
           <w:szCs w:val="36"/>
         </w:rPr>
       </w:pPr>
-      <w:bookmarkStart w:id="0" w:name="_rexekj5c6on3" w:colFirst="0" w:colLast="0"/>
-      <w:bookmarkEnd w:id="0"/>
       <w:r>
         <w:rPr>
           <w:rFonts w:ascii="Courier New" w:eastAsia="Times New Roman" w:hAnsi="Courier New" w:cs="Courier New"/>
@@ -4218,6 +3657,8 @@
         </w:rPr>
         <w:br w:type="page"/>
       </w:r>
+      <w:bookmarkStart w:id="0" w:name="_rexekj5c6on3"/>
+      <w:bookmarkEnd w:id="0"/>
     </w:p>
     <w:p>
       <w:pPr>
@@ -4234,31 +3675,13 @@
       </w:pPr>
       <w:r>
         <w:rPr>
-          <w:rFonts w:ascii="Courier New" w:eastAsia="Times New Roman" w:hAnsi="Courier New" w:cs="Courier New"/>
+          <w:rFonts w:ascii="Courier New" w:hAnsi="Courier New" w:cs="Courier New"/>
           <w:b/>
           <w:sz w:val="36"/>
           <w:szCs w:val="36"/>
         </w:rPr>
         <w:lastRenderedPageBreak/>
-        <w:t>1</w:t>
-      </w:r>
-      <w:r>
-        <w:rPr>
-          <w:rFonts w:ascii="Courier New" w:eastAsia="Times New Roman" w:hAnsi="Courier New" w:cs="Courier New"/>
-          <w:b/>
-          <w:sz w:val="36"/>
-          <w:szCs w:val="36"/>
-        </w:rPr>
-        <w:t xml:space="preserve">. </w:t>
-      </w:r>
-      <w:r>
-        <w:rPr>
-          <w:rFonts w:ascii="Courier New" w:eastAsia="Times New Roman" w:hAnsi="Courier New" w:cs="Courier New"/>
-          <w:b/>
-          <w:sz w:val="36"/>
-          <w:szCs w:val="36"/>
-        </w:rPr>
-        <w:t>Purpose</w:t>
+        <w:t>1. Purpose</w:t>
       </w:r>
     </w:p>
     <w:p>
@@ -4278,15 +3701,7 @@
           <w:sz w:val="20"/>
           <w:szCs w:val="20"/>
         </w:rPr>
-        <w:t xml:space="preserve">This document </w:t>
-      </w:r>
-      <w:r>
-        <w:rPr>
-          <w:rFonts w:ascii="Courier New" w:eastAsia="Times New Roman" w:hAnsi="Courier New" w:cs="Courier New"/>
-          <w:sz w:val="20"/>
-          <w:szCs w:val="20"/>
-        </w:rPr>
-        <w:t>will cover all necessary information to carry out a</w:t>
+        <w:t>This document will cover all necessary information to carry out a</w:t>
       </w:r>
       <w:r>
         <w:rPr>
@@ -4311,34 +3726,16 @@
           <w:szCs w:val="24"/>
         </w:rPr>
       </w:pPr>
-      <w:bookmarkStart w:id="1" w:name="_d9j33jk2hukt" w:colFirst="0" w:colLast="0"/>
+      <w:bookmarkStart w:id="1" w:name="_d9j33jk2hukt"/>
       <w:bookmarkEnd w:id="1"/>
       <w:r>
         <w:rPr>
-          <w:rFonts w:ascii="Courier New" w:eastAsia="Times New Roman" w:hAnsi="Courier New" w:cs="Courier New"/>
+          <w:rFonts w:ascii="Courier New" w:hAnsi="Courier New" w:cs="Courier New"/>
           <w:b/>
           <w:sz w:val="24"/>
           <w:szCs w:val="24"/>
         </w:rPr>
-        <w:t>1.</w:t>
-      </w:r>
-      <w:r>
-        <w:rPr>
-          <w:rFonts w:ascii="Courier New" w:eastAsia="Times New Roman" w:hAnsi="Courier New" w:cs="Courier New"/>
-          <w:b/>
-          <w:sz w:val="24"/>
-          <w:szCs w:val="24"/>
-        </w:rPr>
-        <w:t xml:space="preserve">. </w:t>
-      </w:r>
-      <w:r>
-        <w:rPr>
-          <w:rFonts w:ascii="Courier New" w:eastAsia="Times New Roman" w:hAnsi="Courier New" w:cs="Courier New"/>
-          <w:b/>
-          <w:sz w:val="24"/>
-          <w:szCs w:val="24"/>
-        </w:rPr>
-        <w:t>Scope</w:t>
+        <w:t>1.. Scope</w:t>
       </w:r>
     </w:p>
     <w:p>
@@ -4390,25 +3787,7 @@
           <w:sz w:val="24"/>
           <w:szCs w:val="24"/>
         </w:rPr>
-        <w:t>1.2</w:t>
-      </w:r>
-      <w:r>
-        <w:rPr>
-          <w:rFonts w:ascii="Courier New" w:eastAsia="Times New Roman" w:hAnsi="Courier New" w:cs="Courier New"/>
-          <w:b/>
-          <w:sz w:val="24"/>
-          <w:szCs w:val="24"/>
-        </w:rPr>
-        <w:t xml:space="preserve"> </w:t>
-      </w:r>
-      <w:r>
-        <w:rPr>
-          <w:rFonts w:ascii="Courier New" w:eastAsia="Times New Roman" w:hAnsi="Courier New" w:cs="Courier New"/>
-          <w:b/>
-          <w:sz w:val="24"/>
-          <w:szCs w:val="24"/>
-        </w:rPr>
-        <w:t>Definitions, Acronyms, Abbreviations</w:t>
+        <w:t>1.2 Definitions, Acronyms, Abbreviations</w:t>
       </w:r>
     </w:p>
     <w:p>
@@ -4444,23 +3823,7 @@
           <w:sz w:val="20"/>
           <w:szCs w:val="20"/>
         </w:rPr>
-        <w:t xml:space="preserve">Bust – player have </w:t>
-      </w:r>
-      <w:r>
-        <w:rPr>
-          <w:rFonts w:ascii="Courier New" w:eastAsia="Times New Roman" w:hAnsi="Courier New" w:cs="Courier New"/>
-          <w:sz w:val="20"/>
-          <w:szCs w:val="20"/>
-        </w:rPr>
-        <w:t xml:space="preserve">a hand </w:t>
-      </w:r>
-      <w:r>
-        <w:rPr>
-          <w:rFonts w:ascii="Courier New" w:eastAsia="Times New Roman" w:hAnsi="Courier New" w:cs="Courier New"/>
-          <w:sz w:val="20"/>
-          <w:szCs w:val="20"/>
-        </w:rPr>
-        <w:t>value of over 21</w:t>
+        <w:t>Bust – player have a hand value of over 21</w:t>
       </w:r>
     </w:p>
     <w:p>
@@ -4478,23 +3841,7 @@
           <w:sz w:val="20"/>
           <w:szCs w:val="20"/>
         </w:rPr>
-        <w:t>Hand – the card</w:t>
-      </w:r>
-      <w:r>
-        <w:rPr>
-          <w:rFonts w:ascii="Courier New" w:eastAsia="Times New Roman" w:hAnsi="Courier New" w:cs="Courier New"/>
-          <w:sz w:val="20"/>
-          <w:szCs w:val="20"/>
-        </w:rPr>
-        <w:t>s</w:t>
-      </w:r>
-      <w:r>
-        <w:rPr>
-          <w:rFonts w:ascii="Courier New" w:eastAsia="Times New Roman" w:hAnsi="Courier New" w:cs="Courier New"/>
-          <w:sz w:val="20"/>
-          <w:szCs w:val="20"/>
-        </w:rPr>
-        <w:t xml:space="preserve"> the player has</w:t>
+        <w:t>Hand – the cards the player has</w:t>
       </w:r>
     </w:p>
     <w:p>
@@ -4513,15 +3860,7 @@
           <w:sz w:val="20"/>
           <w:szCs w:val="20"/>
         </w:rPr>
-        <w:t>GUI – Graphical User Interface</w:t>
-      </w:r>
-      <w:r>
-        <w:rPr>
-          <w:rFonts w:ascii="Courier New" w:eastAsia="Times New Roman" w:hAnsi="Courier New" w:cs="Courier New"/>
-          <w:sz w:val="20"/>
-          <w:szCs w:val="20"/>
-        </w:rPr>
-        <w:t xml:space="preserve">                     </w:t>
+        <w:t xml:space="preserve">GUI – Graphical User Interface                     </w:t>
       </w:r>
     </w:p>
     <w:p>
@@ -4537,34 +3876,16 @@
           <w:szCs w:val="24"/>
         </w:rPr>
       </w:pPr>
-      <w:bookmarkStart w:id="2" w:name="_lyhb5v285dil" w:colFirst="0" w:colLast="0"/>
+      <w:bookmarkStart w:id="2" w:name="_lyhb5v285dil"/>
       <w:bookmarkEnd w:id="2"/>
       <w:r>
         <w:rPr>
-          <w:rFonts w:ascii="Courier New" w:eastAsia="Times New Roman" w:hAnsi="Courier New" w:cs="Courier New"/>
+          <w:rFonts w:ascii="Courier New" w:hAnsi="Courier New" w:cs="Courier New"/>
           <w:b/>
           <w:sz w:val="24"/>
           <w:szCs w:val="24"/>
         </w:rPr>
-        <w:t>1.3</w:t>
-      </w:r>
-      <w:r>
-        <w:rPr>
-          <w:rFonts w:ascii="Courier New" w:eastAsia="Times New Roman" w:hAnsi="Courier New" w:cs="Courier New"/>
-          <w:b/>
-          <w:sz w:val="24"/>
-          <w:szCs w:val="24"/>
-        </w:rPr>
-        <w:t xml:space="preserve"> </w:t>
-      </w:r>
-      <w:r>
-        <w:rPr>
-          <w:rFonts w:ascii="Courier New" w:eastAsia="Times New Roman" w:hAnsi="Courier New" w:cs="Courier New"/>
-          <w:b/>
-          <w:sz w:val="24"/>
-          <w:szCs w:val="24"/>
-        </w:rPr>
-        <w:t>References</w:t>
+        <w:t>1.3 References</w:t>
       </w:r>
     </w:p>
     <w:p>
@@ -4578,11 +3899,6 @@
           <w:rFonts w:ascii="Courier New" w:hAnsi="Courier New" w:cs="Courier New"/>
         </w:rPr>
         <w:tab/>
-      </w:r>
-      <w:r>
-        <w:rPr>
-          <w:rFonts w:ascii="Courier New" w:hAnsi="Courier New" w:cs="Courier New"/>
-        </w:rPr>
         <w:t xml:space="preserve">Minus the ads: </w:t>
       </w:r>
       <w:hyperlink r:id="rId5" w:history="1">
@@ -4602,58 +3918,22 @@
         <w:keepLines w:val="0"/>
         <w:spacing w:after="80"/>
         <w:rPr>
-          <w:rFonts w:ascii="Courier New" w:eastAsia="Times New Roman" w:hAnsi="Courier New" w:cs="Courier New"/>
+          <w:rFonts w:ascii="Courier New" w:hAnsi="Courier New" w:cs="Courier New"/>
           <w:b/>
           <w:sz w:val="24"/>
           <w:szCs w:val="24"/>
         </w:rPr>
       </w:pPr>
-      <w:bookmarkStart w:id="3" w:name="_m1qi0zbottma" w:colFirst="0" w:colLast="0"/>
+      <w:bookmarkStart w:id="3" w:name="_m1qi0zbottma"/>
       <w:bookmarkEnd w:id="3"/>
       <w:r>
         <w:rPr>
-          <w:rFonts w:ascii="Courier New" w:eastAsia="Times New Roman" w:hAnsi="Courier New" w:cs="Courier New"/>
+          <w:rFonts w:ascii="Courier New" w:hAnsi="Courier New" w:cs="Courier New"/>
           <w:b/>
           <w:sz w:val="24"/>
           <w:szCs w:val="24"/>
         </w:rPr>
-        <w:t>1.4</w:t>
-      </w:r>
-      <w:r>
-        <w:rPr>
-          <w:rFonts w:ascii="Courier New" w:eastAsia="Times New Roman" w:hAnsi="Courier New" w:cs="Courier New"/>
-          <w:b/>
-          <w:sz w:val="24"/>
-          <w:szCs w:val="24"/>
-        </w:rPr>
-        <w:t xml:space="preserve"> </w:t>
-      </w:r>
-      <w:r>
-        <w:rPr>
-          <w:rFonts w:ascii="Courier New" w:eastAsia="Times New Roman" w:hAnsi="Courier New" w:cs="Courier New"/>
-          <w:b/>
-          <w:sz w:val="24"/>
-          <w:szCs w:val="24"/>
-        </w:rPr>
-        <w:t>Over</w:t>
-      </w:r>
-      <w:r>
-        <w:rPr>
-          <w:rFonts w:ascii="Courier New" w:eastAsia="Times New Roman" w:hAnsi="Courier New" w:cs="Courier New"/>
-          <w:b/>
-          <w:sz w:val="24"/>
-          <w:szCs w:val="24"/>
-        </w:rPr>
-        <w:t>v</w:t>
-      </w:r>
-      <w:r>
-        <w:rPr>
-          <w:rFonts w:ascii="Courier New" w:eastAsia="Times New Roman" w:hAnsi="Courier New" w:cs="Courier New"/>
-          <w:b/>
-          <w:sz w:val="24"/>
-          <w:szCs w:val="24"/>
-        </w:rPr>
-        <w:t>iew</w:t>
+        <w:t>1.4 Overview</w:t>
       </w:r>
     </w:p>
     <w:p>
@@ -4671,47 +3951,7 @@
           <w:sz w:val="20"/>
           <w:szCs w:val="20"/>
         </w:rPr>
-        <w:t>This project will simulate</w:t>
-      </w:r>
-      <w:r>
-        <w:rPr>
-          <w:rFonts w:ascii="Courier New" w:eastAsia="Times New Roman" w:hAnsi="Courier New" w:cs="Courier New"/>
-          <w:sz w:val="20"/>
-          <w:szCs w:val="20"/>
-        </w:rPr>
-        <w:t xml:space="preserve"> the game</w:t>
-      </w:r>
-      <w:r>
-        <w:rPr>
-          <w:rFonts w:ascii="Courier New" w:eastAsia="Times New Roman" w:hAnsi="Courier New" w:cs="Courier New"/>
-          <w:sz w:val="20"/>
-          <w:szCs w:val="20"/>
-        </w:rPr>
-        <w:t xml:space="preserve"> </w:t>
-      </w:r>
-      <w:r>
-        <w:rPr>
-          <w:rFonts w:ascii="Courier New" w:eastAsia="Times New Roman" w:hAnsi="Courier New" w:cs="Courier New"/>
-          <w:sz w:val="20"/>
-          <w:szCs w:val="20"/>
-        </w:rPr>
-        <w:t>Blackjack</w:t>
-      </w:r>
-      <w:r>
-        <w:rPr>
-          <w:rFonts w:ascii="Courier New" w:eastAsia="Times New Roman" w:hAnsi="Courier New" w:cs="Courier New"/>
-          <w:sz w:val="20"/>
-          <w:szCs w:val="20"/>
-        </w:rPr>
-        <w:t>.</w:t>
-      </w:r>
-      <w:r>
-        <w:rPr>
-          <w:rFonts w:ascii="Courier New" w:eastAsia="Times New Roman" w:hAnsi="Courier New" w:cs="Courier New"/>
-          <w:sz w:val="20"/>
-          <w:szCs w:val="20"/>
-        </w:rPr>
-        <w:t xml:space="preserve"> The game </w:t>
+        <w:t xml:space="preserve">This project will simulate the game Blackjack. The game </w:t>
       </w:r>
     </w:p>
     <w:p>
@@ -4751,8 +3991,6 @@
           <w:szCs w:val="36"/>
         </w:rPr>
       </w:pPr>
-      <w:bookmarkStart w:id="4" w:name="_phzwz2dpcb5f" w:colFirst="0" w:colLast="0"/>
-      <w:bookmarkEnd w:id="4"/>
       <w:r>
         <w:rPr>
           <w:rFonts w:ascii="Courier New" w:eastAsia="Times New Roman" w:hAnsi="Courier New" w:cs="Courier New"/>
@@ -4762,6 +4000,8 @@
         </w:rPr>
         <w:br w:type="page"/>
       </w:r>
+      <w:bookmarkStart w:id="4" w:name="_phzwz2dpcb5f"/>
+      <w:bookmarkEnd w:id="4"/>
     </w:p>
     <w:p>
       <w:pPr>
@@ -4778,31 +4018,13 @@
       </w:pPr>
       <w:r>
         <w:rPr>
-          <w:rFonts w:ascii="Courier New" w:eastAsia="Times New Roman" w:hAnsi="Courier New" w:cs="Courier New"/>
+          <w:rFonts w:ascii="Courier New" w:hAnsi="Courier New" w:cs="Courier New"/>
           <w:b/>
           <w:sz w:val="36"/>
           <w:szCs w:val="36"/>
         </w:rPr>
         <w:lastRenderedPageBreak/>
-        <w:t>2</w:t>
-      </w:r>
-      <w:r>
-        <w:rPr>
-          <w:rFonts w:ascii="Courier New" w:eastAsia="Times New Roman" w:hAnsi="Courier New" w:cs="Courier New"/>
-          <w:b/>
-          <w:sz w:val="36"/>
-          <w:szCs w:val="36"/>
-        </w:rPr>
-        <w:t xml:space="preserve">. </w:t>
-      </w:r>
-      <w:r>
-        <w:rPr>
-          <w:rFonts w:ascii="Courier New" w:eastAsia="Times New Roman" w:hAnsi="Courier New" w:cs="Courier New"/>
-          <w:b/>
-          <w:sz w:val="36"/>
-          <w:szCs w:val="36"/>
-        </w:rPr>
-        <w:t>Overall Description</w:t>
+        <w:t>2. Overall Description</w:t>
       </w:r>
     </w:p>
     <w:p>
@@ -4812,40 +4034,22 @@
         <w:keepLines w:val="0"/>
         <w:spacing w:after="80"/>
         <w:rPr>
-          <w:rFonts w:ascii="Courier New" w:eastAsia="Times New Roman" w:hAnsi="Courier New" w:cs="Courier New"/>
+          <w:rFonts w:ascii="Courier New" w:hAnsi="Courier New" w:cs="Courier New"/>
           <w:b/>
           <w:sz w:val="24"/>
           <w:szCs w:val="24"/>
         </w:rPr>
       </w:pPr>
-      <w:bookmarkStart w:id="5" w:name="_yqylfg440fhy" w:colFirst="0" w:colLast="0"/>
+      <w:bookmarkStart w:id="5" w:name="_yqylfg440fhy"/>
       <w:bookmarkEnd w:id="5"/>
       <w:r>
         <w:rPr>
-          <w:rFonts w:ascii="Courier New" w:eastAsia="Times New Roman" w:hAnsi="Courier New" w:cs="Courier New"/>
+          <w:rFonts w:ascii="Courier New" w:hAnsi="Courier New" w:cs="Courier New"/>
           <w:b/>
           <w:sz w:val="24"/>
           <w:szCs w:val="24"/>
         </w:rPr>
-        <w:t>2.1</w:t>
-      </w:r>
-      <w:r>
-        <w:rPr>
-          <w:rFonts w:ascii="Courier New" w:eastAsia="Times New Roman" w:hAnsi="Courier New" w:cs="Courier New"/>
-          <w:b/>
-          <w:sz w:val="24"/>
-          <w:szCs w:val="24"/>
-        </w:rPr>
-        <w:t xml:space="preserve"> </w:t>
-      </w:r>
-      <w:r>
-        <w:rPr>
-          <w:rFonts w:ascii="Courier New" w:eastAsia="Times New Roman" w:hAnsi="Courier New" w:cs="Courier New"/>
-          <w:b/>
-          <w:sz w:val="24"/>
-          <w:szCs w:val="24"/>
-        </w:rPr>
-        <w:t>Product Perspective</w:t>
+        <w:t>2.1 Product Perspective</w:t>
       </w:r>
     </w:p>
     <w:p>
@@ -4897,43 +4101,16 @@
           <w:szCs w:val="24"/>
         </w:rPr>
       </w:pPr>
-      <w:bookmarkStart w:id="6" w:name="_eun4v3n6nr4y" w:colFirst="0" w:colLast="0"/>
+      <w:bookmarkStart w:id="6" w:name="_eun4v3n6nr4y"/>
       <w:bookmarkEnd w:id="6"/>
       <w:r>
         <w:rPr>
-          <w:rFonts w:ascii="Courier New" w:eastAsia="Times New Roman" w:hAnsi="Courier New" w:cs="Courier New"/>
+          <w:rFonts w:ascii="Courier New" w:hAnsi="Courier New" w:cs="Courier New"/>
           <w:b/>
           <w:sz w:val="24"/>
           <w:szCs w:val="24"/>
         </w:rPr>
-        <w:t>2.2</w:t>
-      </w:r>
-      <w:r>
-        <w:rPr>
-          <w:rFonts w:ascii="Courier New" w:eastAsia="Times New Roman" w:hAnsi="Courier New" w:cs="Courier New"/>
-          <w:b/>
-          <w:sz w:val="24"/>
-          <w:szCs w:val="24"/>
-        </w:rPr>
-        <w:t xml:space="preserve"> </w:t>
-      </w:r>
-      <w:r>
-        <w:rPr>
-          <w:rFonts w:ascii="Courier New" w:eastAsia="Times New Roman" w:hAnsi="Courier New" w:cs="Courier New"/>
-          <w:b/>
-          <w:sz w:val="24"/>
-          <w:szCs w:val="24"/>
-        </w:rPr>
-        <w:t>Product Architecture</w:t>
-      </w:r>
-      <w:r>
-        <w:rPr>
-          <w:rFonts w:ascii="Courier New" w:eastAsia="Times New Roman" w:hAnsi="Courier New" w:cs="Courier New"/>
-          <w:b/>
-          <w:sz w:val="24"/>
-          <w:szCs w:val="24"/>
-        </w:rPr>
-        <w:t xml:space="preserve"> // WILL BE UPDATED WHEN FINALIZED</w:t>
+        <w:t>2.2 Product Architecture // WILL BE UPDATED WHEN FINALIZED</w:t>
       </w:r>
     </w:p>
     <w:p>
@@ -5183,52 +4360,16 @@
           <w:szCs w:val="24"/>
         </w:rPr>
       </w:pPr>
-      <w:bookmarkStart w:id="7" w:name="_tm2x8q9zki4g" w:colFirst="0" w:colLast="0"/>
+      <w:bookmarkStart w:id="7" w:name="_tm2x8q9zki4g"/>
       <w:bookmarkEnd w:id="7"/>
       <w:r>
         <w:rPr>
-          <w:rFonts w:ascii="Courier New" w:eastAsia="Times New Roman" w:hAnsi="Courier New" w:cs="Courier New"/>
+          <w:rFonts w:ascii="Courier New" w:hAnsi="Courier New" w:cs="Courier New"/>
           <w:b/>
           <w:sz w:val="24"/>
           <w:szCs w:val="24"/>
         </w:rPr>
-        <w:t>2.3</w:t>
-      </w:r>
-      <w:r>
-        <w:rPr>
-          <w:rFonts w:ascii="Courier New" w:eastAsia="Times New Roman" w:hAnsi="Courier New" w:cs="Courier New"/>
-          <w:b/>
-          <w:sz w:val="24"/>
-          <w:szCs w:val="24"/>
-        </w:rPr>
-        <w:t xml:space="preserve"> </w:t>
-      </w:r>
-      <w:r>
-        <w:rPr>
-          <w:rFonts w:ascii="Courier New" w:eastAsia="Times New Roman" w:hAnsi="Courier New" w:cs="Courier New"/>
-          <w:b/>
-          <w:sz w:val="24"/>
-          <w:szCs w:val="24"/>
-        </w:rPr>
-        <w:t>Product Functionality</w:t>
-      </w:r>
-      <w:r>
-        <w:rPr>
-          <w:rFonts w:ascii="Courier New" w:eastAsia="Times New Roman" w:hAnsi="Courier New" w:cs="Courier New"/>
-          <w:b/>
-          <w:sz w:val="24"/>
-          <w:szCs w:val="24"/>
-        </w:rPr>
-        <w:t xml:space="preserve"> &amp; </w:t>
-      </w:r>
-      <w:r>
-        <w:rPr>
-          <w:rFonts w:ascii="Courier New" w:eastAsia="Times New Roman" w:hAnsi="Courier New" w:cs="Courier New"/>
-          <w:b/>
-          <w:sz w:val="24"/>
-          <w:szCs w:val="24"/>
-        </w:rPr>
-        <w:t>Features</w:t>
+        <w:t>2.3 Product Functionality &amp; Features</w:t>
       </w:r>
     </w:p>
     <w:p>
@@ -5236,7 +4377,7 @@
         <w:pStyle w:val="ListParagraph"/>
         <w:numPr>
           <w:ilvl w:val="0"/>
-          <w:numId w:val="3"/>
+          <w:numId w:val="5"/>
         </w:numPr>
         <w:rPr>
           <w:rFonts w:ascii="Courier New" w:eastAsia="Times New Roman" w:hAnsi="Courier New" w:cs="Courier New"/>
@@ -5244,7 +4385,7 @@
           <w:szCs w:val="20"/>
         </w:rPr>
       </w:pPr>
-      <w:bookmarkStart w:id="8" w:name="_plobuhep64pt" w:colFirst="0" w:colLast="0"/>
+      <w:bookmarkStart w:id="8" w:name="_plobuhep64pt"/>
       <w:bookmarkEnd w:id="8"/>
       <w:r>
         <w:rPr>
@@ -5252,23 +4393,7 @@
           <w:sz w:val="20"/>
           <w:szCs w:val="20"/>
         </w:rPr>
-        <w:t>Will wo</w:t>
-      </w:r>
-      <w:r>
-        <w:rPr>
-          <w:rFonts w:ascii="Courier New" w:eastAsia="Times New Roman" w:hAnsi="Courier New" w:cs="Courier New"/>
-          <w:sz w:val="20"/>
-          <w:szCs w:val="20"/>
-        </w:rPr>
-        <w:t>rk for majority of devices</w:t>
-      </w:r>
-      <w:r>
-        <w:rPr>
-          <w:rFonts w:ascii="Courier New" w:eastAsia="Times New Roman" w:hAnsi="Courier New" w:cs="Courier New"/>
-          <w:sz w:val="20"/>
-          <w:szCs w:val="20"/>
-        </w:rPr>
-        <w:t>.</w:t>
+        <w:t>Will work for majority of devices.</w:t>
       </w:r>
     </w:p>
     <w:p>
@@ -5276,7 +4401,7 @@
         <w:pStyle w:val="ListParagraph"/>
         <w:numPr>
           <w:ilvl w:val="0"/>
-          <w:numId w:val="3"/>
+          <w:numId w:val="5"/>
         </w:numPr>
         <w:rPr>
           <w:rFonts w:ascii="Courier New" w:eastAsia="Times New Roman" w:hAnsi="Courier New" w:cs="Courier New"/>
@@ -5308,48 +4433,12 @@
       </w:pPr>
       <w:r>
         <w:rPr>
-          <w:rFonts w:ascii="Courier New" w:eastAsia="Times New Roman" w:hAnsi="Courier New" w:cs="Courier New"/>
+          <w:rFonts w:ascii="Courier New" w:hAnsi="Courier New" w:cs="Courier New"/>
           <w:b/>
           <w:sz w:val="24"/>
           <w:szCs w:val="24"/>
         </w:rPr>
-        <w:t>2.4</w:t>
-      </w:r>
-      <w:r>
-        <w:rPr>
-          <w:rFonts w:ascii="Courier New" w:eastAsia="Times New Roman" w:hAnsi="Courier New" w:cs="Courier New"/>
-          <w:b/>
-          <w:sz w:val="24"/>
-          <w:szCs w:val="24"/>
-        </w:rPr>
-        <w:t xml:space="preserve"> </w:t>
-      </w:r>
-      <w:r>
-        <w:rPr>
-          <w:rFonts w:ascii="Courier New" w:eastAsia="Times New Roman" w:hAnsi="Courier New" w:cs="Courier New"/>
-          <w:b/>
-          <w:sz w:val="24"/>
-          <w:szCs w:val="24"/>
-        </w:rPr>
-        <w:t>Constrai</w:t>
-      </w:r>
-      <w:r>
-        <w:rPr>
-          <w:rFonts w:ascii="Courier New" w:eastAsia="Times New Roman" w:hAnsi="Courier New" w:cs="Courier New"/>
-          <w:b/>
-          <w:sz w:val="24"/>
-          <w:szCs w:val="24"/>
-        </w:rPr>
-        <w:t>n</w:t>
-      </w:r>
-      <w:r>
-        <w:rPr>
-          <w:rFonts w:ascii="Courier New" w:eastAsia="Times New Roman" w:hAnsi="Courier New" w:cs="Courier New"/>
-          <w:b/>
-          <w:sz w:val="24"/>
-          <w:szCs w:val="24"/>
-        </w:rPr>
-        <w:t>ts</w:t>
+        <w:t>2.4 Constraints</w:t>
       </w:r>
     </w:p>
     <w:p>
@@ -5357,7 +4446,7 @@
         <w:pStyle w:val="ListParagraph"/>
         <w:numPr>
           <w:ilvl w:val="0"/>
-          <w:numId w:val="4"/>
+          <w:numId w:val="6"/>
         </w:numPr>
         <w:rPr>
           <w:rFonts w:ascii="Courier New" w:eastAsia="Times New Roman" w:hAnsi="Courier New" w:cs="Courier New"/>
@@ -5379,7 +4468,7 @@
         <w:pStyle w:val="ListParagraph"/>
         <w:numPr>
           <w:ilvl w:val="0"/>
-          <w:numId w:val="4"/>
+          <w:numId w:val="6"/>
         </w:numPr>
         <w:rPr>
           <w:rFonts w:ascii="Courier New" w:eastAsia="Times New Roman" w:hAnsi="Courier New" w:cs="Courier New"/>
@@ -5401,7 +4490,7 @@
         <w:pStyle w:val="ListParagraph"/>
         <w:numPr>
           <w:ilvl w:val="0"/>
-          <w:numId w:val="4"/>
+          <w:numId w:val="6"/>
         </w:numPr>
         <w:rPr>
           <w:rFonts w:ascii="Courier New" w:eastAsia="Times New Roman" w:hAnsi="Courier New" w:cs="Courier New"/>
@@ -5415,15 +4504,7 @@
           <w:sz w:val="20"/>
           <w:szCs w:val="20"/>
         </w:rPr>
-        <w:t>At least 1mb/s fast Internet connection.</w:t>
-      </w:r>
-      <w:r>
-        <w:rPr>
-          <w:rFonts w:ascii="Courier New" w:eastAsia="Times New Roman" w:hAnsi="Courier New" w:cs="Courier New"/>
-          <w:sz w:val="20"/>
-          <w:szCs w:val="20"/>
-        </w:rPr>
-        <w:t xml:space="preserve"> </w:t>
+        <w:t xml:space="preserve">At least 1mb/s fast Internet connection. </w:t>
       </w:r>
     </w:p>
     <w:p>
@@ -5439,34 +4520,16 @@
           <w:szCs w:val="24"/>
         </w:rPr>
       </w:pPr>
-      <w:bookmarkStart w:id="9" w:name="_co7tqxeykae9" w:colFirst="0" w:colLast="0"/>
+      <w:bookmarkStart w:id="9" w:name="_co7tqxeykae9"/>
       <w:bookmarkEnd w:id="9"/>
       <w:r>
         <w:rPr>
-          <w:rFonts w:ascii="Courier New" w:eastAsia="Times New Roman" w:hAnsi="Courier New" w:cs="Courier New"/>
+          <w:rFonts w:ascii="Courier New" w:hAnsi="Courier New" w:cs="Courier New"/>
           <w:b/>
           <w:sz w:val="24"/>
           <w:szCs w:val="24"/>
         </w:rPr>
-        <w:t>2.5</w:t>
-      </w:r>
-      <w:r>
-        <w:rPr>
-          <w:rFonts w:ascii="Courier New" w:eastAsia="Times New Roman" w:hAnsi="Courier New" w:cs="Courier New"/>
-          <w:b/>
-          <w:sz w:val="24"/>
-          <w:szCs w:val="24"/>
-        </w:rPr>
-        <w:t xml:space="preserve"> </w:t>
-      </w:r>
-      <w:r>
-        <w:rPr>
-          <w:rFonts w:ascii="Courier New" w:eastAsia="Times New Roman" w:hAnsi="Courier New" w:cs="Courier New"/>
-          <w:b/>
-          <w:sz w:val="24"/>
-          <w:szCs w:val="24"/>
-        </w:rPr>
-        <w:t>Assumptions and Dependencies</w:t>
+        <w:t>2.5 Assumptions and Dependencies</w:t>
       </w:r>
     </w:p>
     <w:p>
@@ -5502,31 +4565,7 @@
           <w:sz w:val="20"/>
           <w:szCs w:val="20"/>
         </w:rPr>
-        <w:t>internet connection</w:t>
-      </w:r>
-      <w:r>
-        <w:rPr>
-          <w:rFonts w:ascii="Courier New" w:eastAsia="Times New Roman" w:hAnsi="Courier New" w:cs="Courier New"/>
-          <w:sz w:val="20"/>
-          <w:szCs w:val="20"/>
-        </w:rPr>
-        <w:t>.</w:t>
-      </w:r>
-      <w:r>
-        <w:rPr>
-          <w:rFonts w:ascii="Courier New" w:eastAsia="Times New Roman" w:hAnsi="Courier New" w:cs="Courier New"/>
-          <w:sz w:val="20"/>
-          <w:szCs w:val="20"/>
-        </w:rPr>
-        <w:t xml:space="preserve"> </w:t>
-      </w:r>
-      <w:r>
-        <w:rPr>
-          <w:rFonts w:ascii="Courier New" w:eastAsia="Times New Roman" w:hAnsi="Courier New" w:cs="Courier New"/>
-          <w:sz w:val="20"/>
-          <w:szCs w:val="20"/>
-        </w:rPr>
-        <w:t>Players will have 10 seconds to decide whether to</w:t>
+        <w:t>internet connection. Players will have 10 seconds to decide whether to</w:t>
       </w:r>
       <w:r>
         <w:rPr>
@@ -5535,15 +4574,7 @@
           <w:szCs w:val="20"/>
         </w:rPr>
         <w:tab/>
-        <w:t>deal, hit, or stand</w:t>
-      </w:r>
-      <w:r>
-        <w:rPr>
-          <w:rFonts w:ascii="Courier New" w:eastAsia="Times New Roman" w:hAnsi="Courier New" w:cs="Courier New"/>
-          <w:sz w:val="20"/>
-          <w:szCs w:val="20"/>
-        </w:rPr>
-        <w:t>.</w:t>
+        <w:t>deal, hit, or stand.</w:t>
       </w:r>
     </w:p>
     <w:p>
@@ -5565,8 +4596,6 @@
           <w:szCs w:val="36"/>
         </w:rPr>
       </w:pPr>
-      <w:bookmarkStart w:id="10" w:name="_q9oswupnr5aq" w:colFirst="0" w:colLast="0"/>
-      <w:bookmarkEnd w:id="10"/>
       <w:r>
         <w:rPr>
           <w:rFonts w:ascii="Courier New" w:eastAsia="Times New Roman" w:hAnsi="Courier New" w:cs="Courier New"/>
@@ -5576,6 +4605,8 @@
         </w:rPr>
         <w:br w:type="page"/>
       </w:r>
+      <w:bookmarkStart w:id="10" w:name="_q9oswupnr5aq"/>
+      <w:bookmarkEnd w:id="10"/>
     </w:p>
     <w:p>
       <w:pPr>
@@ -5592,31 +4623,13 @@
       </w:pPr>
       <w:r>
         <w:rPr>
-          <w:rFonts w:ascii="Courier New" w:eastAsia="Times New Roman" w:hAnsi="Courier New" w:cs="Courier New"/>
+          <w:rFonts w:ascii="Courier New" w:hAnsi="Courier New" w:cs="Courier New"/>
           <w:b/>
           <w:sz w:val="36"/>
           <w:szCs w:val="36"/>
         </w:rPr>
         <w:lastRenderedPageBreak/>
-        <w:t>3</w:t>
-      </w:r>
-      <w:r>
-        <w:rPr>
-          <w:rFonts w:ascii="Courier New" w:eastAsia="Times New Roman" w:hAnsi="Courier New" w:cs="Courier New"/>
-          <w:b/>
-          <w:sz w:val="36"/>
-          <w:szCs w:val="36"/>
-        </w:rPr>
-        <w:t xml:space="preserve">. </w:t>
-      </w:r>
-      <w:r>
-        <w:rPr>
-          <w:rFonts w:ascii="Courier New" w:eastAsia="Times New Roman" w:hAnsi="Courier New" w:cs="Courier New"/>
-          <w:b/>
-          <w:sz w:val="36"/>
-          <w:szCs w:val="36"/>
-        </w:rPr>
-        <w:t>Specific Requirements</w:t>
+        <w:t>3. Specific Requirements</w:t>
       </w:r>
     </w:p>
     <w:p>
@@ -5626,40 +4639,22 @@
         <w:keepLines w:val="0"/>
         <w:spacing w:after="80"/>
         <w:rPr>
-          <w:rFonts w:ascii="Courier New" w:eastAsia="Times New Roman" w:hAnsi="Courier New" w:cs="Courier New"/>
+          <w:rFonts w:ascii="Courier New" w:hAnsi="Courier New" w:cs="Courier New"/>
           <w:b/>
           <w:sz w:val="24"/>
           <w:szCs w:val="24"/>
         </w:rPr>
       </w:pPr>
-      <w:bookmarkStart w:id="11" w:name="_ivumtub3259" w:colFirst="0" w:colLast="0"/>
+      <w:bookmarkStart w:id="11" w:name="_ivumtub3259"/>
       <w:bookmarkEnd w:id="11"/>
       <w:r>
         <w:rPr>
-          <w:rFonts w:ascii="Courier New" w:eastAsia="Times New Roman" w:hAnsi="Courier New" w:cs="Courier New"/>
+          <w:rFonts w:ascii="Courier New" w:hAnsi="Courier New" w:cs="Courier New"/>
           <w:b/>
           <w:sz w:val="24"/>
           <w:szCs w:val="24"/>
         </w:rPr>
-        <w:t>3.1</w:t>
-      </w:r>
-      <w:r>
-        <w:rPr>
-          <w:rFonts w:ascii="Courier New" w:eastAsia="Times New Roman" w:hAnsi="Courier New" w:cs="Courier New"/>
-          <w:b/>
-          <w:sz w:val="24"/>
-          <w:szCs w:val="24"/>
-        </w:rPr>
-        <w:t xml:space="preserve"> </w:t>
-      </w:r>
-      <w:r>
-        <w:rPr>
-          <w:rFonts w:ascii="Courier New" w:eastAsia="Times New Roman" w:hAnsi="Courier New" w:cs="Courier New"/>
-          <w:b/>
-          <w:sz w:val="24"/>
-          <w:szCs w:val="24"/>
-        </w:rPr>
-        <w:t>Functional Requirements</w:t>
+        <w:t>3.1 Functional Requirements</w:t>
       </w:r>
     </w:p>
     <w:p>
@@ -5670,18 +4665,18 @@
         <w:spacing w:before="280"/>
         <w:ind w:firstLine="720"/>
         <w:rPr>
-          <w:rFonts w:ascii="Courier New" w:eastAsia="Times New Roman" w:hAnsi="Courier New" w:cs="Courier New"/>
+          <w:rFonts w:ascii="Courier New" w:hAnsi="Courier New" w:cs="Courier New"/>
           <w:b/>
           <w:color w:val="000000"/>
           <w:sz w:val="24"/>
           <w:szCs w:val="24"/>
         </w:rPr>
       </w:pPr>
-      <w:bookmarkStart w:id="12" w:name="_bew1ugvv5ksw" w:colFirst="0" w:colLast="0"/>
+      <w:bookmarkStart w:id="12" w:name="_bew1ugvv5ksw"/>
       <w:bookmarkEnd w:id="12"/>
       <w:r>
         <w:rPr>
-          <w:rFonts w:ascii="Courier New" w:eastAsia="Times New Roman" w:hAnsi="Courier New" w:cs="Courier New"/>
+          <w:rFonts w:ascii="Courier New" w:hAnsi="Courier New" w:cs="Courier New"/>
           <w:b/>
           <w:color w:val="000000"/>
           <w:sz w:val="24"/>
@@ -5691,7 +4686,7 @@
       </w:r>
       <w:r>
         <w:rPr>
-          <w:rFonts w:ascii="Courier New" w:eastAsia="Times New Roman" w:hAnsi="Courier New" w:cs="Courier New"/>
+          <w:rFonts w:ascii="Courier New" w:hAnsi="Courier New" w:cs="Courier New"/>
           <w:color w:val="000000"/>
           <w:sz w:val="14"/>
           <w:szCs w:val="14"/>
@@ -5700,7 +4695,7 @@
       </w:r>
       <w:r>
         <w:rPr>
-          <w:rFonts w:ascii="Courier New" w:eastAsia="Times New Roman" w:hAnsi="Courier New" w:cs="Courier New"/>
+          <w:rFonts w:ascii="Courier New" w:hAnsi="Courier New" w:cs="Courier New"/>
           <w:b/>
           <w:color w:val="000000"/>
           <w:sz w:val="24"/>
@@ -5724,87 +4719,7 @@
           <w:sz w:val="20"/>
           <w:szCs w:val="20"/>
         </w:rPr>
-        <w:t>Users should be able to see an initial menu that has Login (Exist</w:t>
-      </w:r>
-      <w:r>
-        <w:rPr>
-          <w:rFonts w:ascii="Courier New" w:eastAsia="Times New Roman" w:hAnsi="Courier New" w:cs="Courier New"/>
-          <w:sz w:val="20"/>
-          <w:szCs w:val="20"/>
-        </w:rPr>
-        <w:t>i</w:t>
-      </w:r>
-      <w:r>
-        <w:rPr>
-          <w:rFonts w:ascii="Courier New" w:eastAsia="Times New Roman" w:hAnsi="Courier New" w:cs="Courier New"/>
-          <w:sz w:val="20"/>
-          <w:szCs w:val="20"/>
-        </w:rPr>
-        <w:t>ng User) or Create an Account (New user). For creating a new account, the username can only contain letters from A-Z and 0-9, which will be taken as a string between 6 to 10 characters in length. New users will be given $2</w:t>
-      </w:r>
-      <w:r>
-        <w:rPr>
-          <w:rFonts w:ascii="Courier New" w:eastAsia="Times New Roman" w:hAnsi="Courier New" w:cs="Courier New"/>
-          <w:sz w:val="20"/>
-          <w:szCs w:val="20"/>
-        </w:rPr>
-        <w:t>50</w:t>
-      </w:r>
-      <w:r>
-        <w:rPr>
-          <w:rFonts w:ascii="Courier New" w:eastAsia="Times New Roman" w:hAnsi="Courier New" w:cs="Courier New"/>
-          <w:sz w:val="20"/>
-          <w:szCs w:val="20"/>
-        </w:rPr>
-        <w:t>0 for the start of the game and existing users will have whichever amount they had previously. There will be a GUI where you can choose Login or Create an Account. For the login page</w:t>
-      </w:r>
-      <w:r>
-        <w:rPr>
-          <w:rFonts w:ascii="Courier New" w:eastAsia="Times New Roman" w:hAnsi="Courier New" w:cs="Courier New"/>
-          <w:sz w:val="20"/>
-          <w:szCs w:val="20"/>
-        </w:rPr>
-        <w:t xml:space="preserve">, </w:t>
-      </w:r>
-      <w:r>
-        <w:rPr>
-          <w:rFonts w:ascii="Courier New" w:eastAsia="Times New Roman" w:hAnsi="Courier New" w:cs="Courier New"/>
-          <w:sz w:val="20"/>
-          <w:szCs w:val="20"/>
-        </w:rPr>
-        <w:t xml:space="preserve">it will have you fill out your username </w:t>
-      </w:r>
-      <w:r>
-        <w:rPr>
-          <w:rFonts w:ascii="Courier New" w:eastAsia="Times New Roman" w:hAnsi="Courier New" w:cs="Courier New"/>
-          <w:sz w:val="20"/>
-          <w:szCs w:val="20"/>
-        </w:rPr>
-        <w:t>&amp;</w:t>
-      </w:r>
-      <w:r>
-        <w:rPr>
-          <w:rFonts w:ascii="Courier New" w:eastAsia="Times New Roman" w:hAnsi="Courier New" w:cs="Courier New"/>
-          <w:sz w:val="20"/>
-          <w:szCs w:val="20"/>
-        </w:rPr>
-        <w:t xml:space="preserve"> password. For Create Account, it will ask to create a new username, create a new password, and confirm password. Once information is filled</w:t>
-      </w:r>
-      <w:r>
-        <w:rPr>
-          <w:rFonts w:ascii="Courier New" w:eastAsia="Times New Roman" w:hAnsi="Courier New" w:cs="Courier New"/>
-          <w:sz w:val="20"/>
-          <w:szCs w:val="20"/>
-        </w:rPr>
-        <w:t>,</w:t>
-      </w:r>
-      <w:r>
-        <w:rPr>
-          <w:rFonts w:ascii="Courier New" w:eastAsia="Times New Roman" w:hAnsi="Courier New" w:cs="Courier New"/>
-          <w:sz w:val="20"/>
-          <w:szCs w:val="20"/>
-        </w:rPr>
-        <w:t xml:space="preserve"> then it will be stored in the Authentication database. </w:t>
+        <w:t xml:space="preserve">Users should be able to see an initial menu that has Login (Existing User) or Create an Account (New user). For creating a new account, the username can only contain letters from A-Z and 0-9, which will be taken as a string between 6 to 10 characters in length. New users will be given $2500 for the start of the game and existing users will have whichever amount they had previously. There will be a GUI where you can choose Login or Create an Account. For the login page, it will have you fill out your username &amp; password. For Create Account, it will ask to create a new username, create a new password, and confirm password. Once information is filled, then it will be stored in the Authentication database. </w:t>
       </w:r>
     </w:p>
     <w:p>
@@ -5822,11 +4737,11 @@
           <w:szCs w:val="24"/>
         </w:rPr>
       </w:pPr>
-      <w:bookmarkStart w:id="13" w:name="_wzdnrdoarnmg" w:colFirst="0" w:colLast="0"/>
+      <w:bookmarkStart w:id="13" w:name="_wzdnrdoarnmg"/>
       <w:bookmarkEnd w:id="13"/>
       <w:r>
         <w:rPr>
-          <w:rFonts w:ascii="Courier New" w:eastAsia="Times New Roman" w:hAnsi="Courier New" w:cs="Courier New"/>
+          <w:rFonts w:ascii="Courier New" w:hAnsi="Courier New" w:cs="Courier New"/>
           <w:b/>
           <w:color w:val="000000"/>
           <w:sz w:val="24"/>
@@ -5836,7 +4751,7 @@
       </w:r>
       <w:r>
         <w:rPr>
-          <w:rFonts w:ascii="Courier New" w:eastAsia="Times New Roman" w:hAnsi="Courier New" w:cs="Courier New"/>
+          <w:rFonts w:ascii="Courier New" w:hAnsi="Courier New" w:cs="Courier New"/>
           <w:color w:val="000000"/>
           <w:sz w:val="14"/>
           <w:szCs w:val="14"/>
@@ -5845,7 +4760,7 @@
       </w:r>
       <w:r>
         <w:rPr>
-          <w:rFonts w:ascii="Courier New" w:eastAsia="Times New Roman" w:hAnsi="Courier New" w:cs="Courier New"/>
+          <w:rFonts w:ascii="Courier New" w:hAnsi="Courier New" w:cs="Courier New"/>
           <w:b/>
           <w:color w:val="000000"/>
           <w:sz w:val="24"/>
@@ -5869,15 +4784,7 @@
           <w:sz w:val="20"/>
           <w:szCs w:val="20"/>
         </w:rPr>
-        <w:t xml:space="preserve">The </w:t>
-      </w:r>
-      <w:r>
-        <w:rPr>
-          <w:rFonts w:ascii="Courier New" w:eastAsia="Times New Roman" w:hAnsi="Courier New" w:cs="Courier New"/>
-          <w:sz w:val="20"/>
-          <w:szCs w:val="20"/>
-        </w:rPr>
-        <w:t>deck will contain 52 unique cards from 2 ~ 10 along with a Jack, Queen, King, and Ace.</w:t>
+        <w:t>The deck will contain 52 unique cards from 2 ~ 10 along with a Jack, Queen, King, and Ace.</w:t>
       </w:r>
     </w:p>
     <w:p>
@@ -5931,31 +4838,7 @@
           <w:sz w:val="20"/>
           <w:szCs w:val="20"/>
         </w:rPr>
-        <w:t>than</w:t>
-      </w:r>
-      <w:r>
-        <w:rPr>
-          <w:rFonts w:ascii="Courier New" w:eastAsia="Times New Roman" w:hAnsi="Courier New" w:cs="Courier New"/>
-          <w:sz w:val="20"/>
-          <w:szCs w:val="20"/>
-        </w:rPr>
-        <w:t xml:space="preserve"> or equal to</w:t>
-      </w:r>
-      <w:r>
-        <w:rPr>
-          <w:rFonts w:ascii="Courier New" w:eastAsia="Times New Roman" w:hAnsi="Courier New" w:cs="Courier New"/>
-          <w:sz w:val="20"/>
-          <w:szCs w:val="20"/>
-        </w:rPr>
-        <w:t xml:space="preserve"> 21</w:t>
-      </w:r>
-      <w:r>
-        <w:rPr>
-          <w:rFonts w:ascii="Courier New" w:eastAsia="Times New Roman" w:hAnsi="Courier New" w:cs="Courier New"/>
-          <w:sz w:val="20"/>
-          <w:szCs w:val="20"/>
-        </w:rPr>
-        <w:t xml:space="preserve"> and a value of 1 if total value of hand increases to over 21.</w:t>
+        <w:t>than or equal to 21 and a value of 1 if total value of hand increases to over 21.</w:t>
       </w:r>
     </w:p>
     <w:p>
@@ -5983,15 +4866,7 @@
           <w:sz w:val="20"/>
           <w:szCs w:val="20"/>
         </w:rPr>
-        <w:t>Jack, Queen, and King</w:t>
-      </w:r>
-      <w:r>
-        <w:rPr>
-          <w:rFonts w:ascii="Courier New" w:eastAsia="Times New Roman" w:hAnsi="Courier New" w:cs="Courier New"/>
-          <w:sz w:val="20"/>
-          <w:szCs w:val="20"/>
-        </w:rPr>
-        <w:t xml:space="preserve"> all have a value of 10</w:t>
+        <w:t>Jack, Queen, and King all have a value of 10</w:t>
       </w:r>
     </w:p>
     <w:p>
@@ -6019,23 +4894,7 @@
           <w:sz w:val="20"/>
           <w:szCs w:val="20"/>
         </w:rPr>
-        <w:t>N</w:t>
-      </w:r>
-      <w:r>
-        <w:rPr>
-          <w:rFonts w:ascii="Courier New" w:eastAsia="Times New Roman" w:hAnsi="Courier New" w:cs="Courier New"/>
-          <w:sz w:val="20"/>
-          <w:szCs w:val="20"/>
-        </w:rPr>
-        <w:t xml:space="preserve">umbered cards will have its value </w:t>
-      </w:r>
-      <w:r>
-        <w:rPr>
-          <w:rFonts w:ascii="Courier New" w:eastAsia="Times New Roman" w:hAnsi="Courier New" w:cs="Courier New"/>
-          <w:sz w:val="20"/>
-          <w:szCs w:val="20"/>
-        </w:rPr>
-        <w:t xml:space="preserve">be equal to </w:t>
+        <w:t xml:space="preserve">Numbered cards will have its value be equal to </w:t>
       </w:r>
       <w:proofErr w:type="spellStart"/>
       <w:proofErr w:type="gramStart"/>
@@ -6154,11 +5013,11 @@
           <w:szCs w:val="24"/>
         </w:rPr>
       </w:pPr>
-      <w:bookmarkStart w:id="14" w:name="_en9o2bvp2ph4" w:colFirst="0" w:colLast="0"/>
+      <w:bookmarkStart w:id="14" w:name="_en9o2bvp2ph4"/>
       <w:bookmarkEnd w:id="14"/>
       <w:r>
         <w:rPr>
-          <w:rFonts w:ascii="Courier New" w:eastAsia="Times New Roman" w:hAnsi="Courier New" w:cs="Courier New"/>
+          <w:rFonts w:ascii="Courier New" w:hAnsi="Courier New" w:cs="Courier New"/>
           <w:b/>
           <w:color w:val="000000"/>
           <w:sz w:val="24"/>
@@ -6168,7 +5027,7 @@
       </w:r>
       <w:r>
         <w:rPr>
-          <w:rFonts w:ascii="Courier New" w:eastAsia="Times New Roman" w:hAnsi="Courier New" w:cs="Courier New"/>
+          <w:rFonts w:ascii="Courier New" w:hAnsi="Courier New" w:cs="Courier New"/>
           <w:color w:val="000000"/>
           <w:sz w:val="14"/>
           <w:szCs w:val="14"/>
@@ -6177,23 +5036,13 @@
       </w:r>
       <w:r>
         <w:rPr>
-          <w:rFonts w:ascii="Courier New" w:eastAsia="Times New Roman" w:hAnsi="Courier New" w:cs="Courier New"/>
+          <w:rFonts w:ascii="Courier New" w:hAnsi="Courier New" w:cs="Courier New"/>
           <w:b/>
           <w:color w:val="000000"/>
           <w:sz w:val="24"/>
           <w:szCs w:val="24"/>
         </w:rPr>
-        <w:t>Gameplay Requirements</w:t>
-      </w:r>
-      <w:r>
-        <w:rPr>
-          <w:rFonts w:ascii="Courier New" w:eastAsia="Times New Roman" w:hAnsi="Courier New" w:cs="Courier New"/>
-          <w:b/>
-          <w:color w:val="000000"/>
-          <w:sz w:val="24"/>
-          <w:szCs w:val="24"/>
-        </w:rPr>
-        <w:t xml:space="preserve"> // TO BE UPDATED</w:t>
+        <w:t>Gameplay Requirements // TO BE UPDATED</w:t>
       </w:r>
     </w:p>
     <w:p>
@@ -6211,31 +5060,7 @@
           <w:sz w:val="20"/>
           <w:szCs w:val="20"/>
         </w:rPr>
-        <w:t xml:space="preserve">The winner is </w:t>
-      </w:r>
-      <w:r>
-        <w:rPr>
-          <w:rFonts w:ascii="Courier New" w:eastAsia="Times New Roman" w:hAnsi="Courier New" w:cs="Courier New"/>
-          <w:sz w:val="20"/>
-          <w:szCs w:val="20"/>
-        </w:rPr>
-        <w:t>designated</w:t>
-      </w:r>
-      <w:r>
-        <w:rPr>
-          <w:rFonts w:ascii="Courier New" w:eastAsia="Times New Roman" w:hAnsi="Courier New" w:cs="Courier New"/>
-          <w:sz w:val="20"/>
-          <w:szCs w:val="20"/>
-        </w:rPr>
-        <w:t xml:space="preserve"> to the player who has the highest value compared to the dealer and other player</w:t>
-      </w:r>
-      <w:r>
-        <w:rPr>
-          <w:rFonts w:ascii="Courier New" w:eastAsia="Times New Roman" w:hAnsi="Courier New" w:cs="Courier New"/>
-          <w:sz w:val="20"/>
-          <w:szCs w:val="20"/>
-        </w:rPr>
-        <w:t>s.</w:t>
+        <w:t>The winner is designated to the player who has the highest value compared to the dealer and other players.</w:t>
       </w:r>
     </w:p>
     <w:p>
@@ -6253,31 +5078,7 @@
           <w:sz w:val="20"/>
           <w:szCs w:val="20"/>
         </w:rPr>
-        <w:t xml:space="preserve">The loser will be the player who has </w:t>
-      </w:r>
-      <w:r>
-        <w:rPr>
-          <w:rFonts w:ascii="Courier New" w:eastAsia="Times New Roman" w:hAnsi="Courier New" w:cs="Courier New"/>
-          <w:sz w:val="20"/>
-          <w:szCs w:val="20"/>
-        </w:rPr>
-        <w:t>a total hand</w:t>
-      </w:r>
-      <w:r>
-        <w:rPr>
-          <w:rFonts w:ascii="Courier New" w:eastAsia="Times New Roman" w:hAnsi="Courier New" w:cs="Courier New"/>
-          <w:sz w:val="20"/>
-          <w:szCs w:val="20"/>
-        </w:rPr>
-        <w:t xml:space="preserve"> value less than the winner or bust</w:t>
-      </w:r>
-      <w:r>
-        <w:rPr>
-          <w:rFonts w:ascii="Courier New" w:eastAsia="Times New Roman" w:hAnsi="Courier New" w:cs="Courier New"/>
-          <w:sz w:val="20"/>
-          <w:szCs w:val="20"/>
-        </w:rPr>
-        <w:t>.</w:t>
+        <w:t>The loser will be the player who has a total hand value less than the winner or bust.</w:t>
       </w:r>
     </w:p>
     <w:p>
@@ -6331,15 +5132,7 @@
           <w:sz w:val="20"/>
           <w:szCs w:val="20"/>
         </w:rPr>
-        <w:t>Player decide amount of money to wager</w:t>
-      </w:r>
-      <w:r>
-        <w:rPr>
-          <w:rFonts w:ascii="Courier New" w:eastAsia="Times New Roman" w:hAnsi="Courier New" w:cs="Courier New"/>
-          <w:sz w:val="20"/>
-          <w:szCs w:val="20"/>
-        </w:rPr>
-        <w:t>.</w:t>
+        <w:t>Player decide amount of money to wager.</w:t>
       </w:r>
     </w:p>
     <w:p>
@@ -6357,15 +5150,7 @@
           <w:sz w:val="20"/>
           <w:szCs w:val="20"/>
         </w:rPr>
-        <w:t>Total amount wager = amount wager of all player</w:t>
-      </w:r>
-      <w:r>
-        <w:rPr>
-          <w:rFonts w:ascii="Courier New" w:eastAsia="Times New Roman" w:hAnsi="Courier New" w:cs="Courier New"/>
-          <w:sz w:val="20"/>
-          <w:szCs w:val="20"/>
-        </w:rPr>
-        <w:t>.</w:t>
+        <w:t>Total amount wager = amount wager of all player.</w:t>
       </w:r>
     </w:p>
     <w:p>
@@ -6383,47 +5168,7 @@
           <w:sz w:val="20"/>
           <w:szCs w:val="20"/>
         </w:rPr>
-        <w:t>If win</w:t>
-      </w:r>
-      <w:r>
-        <w:rPr>
-          <w:rFonts w:ascii="Courier New" w:eastAsia="Times New Roman" w:hAnsi="Courier New" w:cs="Courier New"/>
-          <w:sz w:val="20"/>
-          <w:szCs w:val="20"/>
-        </w:rPr>
-        <w:t xml:space="preserve">, then player is earned </w:t>
-      </w:r>
-      <w:r>
-        <w:rPr>
-          <w:rFonts w:ascii="Courier New" w:eastAsia="Times New Roman" w:hAnsi="Courier New" w:cs="Courier New"/>
-          <w:sz w:val="20"/>
-          <w:szCs w:val="20"/>
-        </w:rPr>
-        <w:t xml:space="preserve">double </w:t>
-      </w:r>
-      <w:r>
-        <w:rPr>
-          <w:rFonts w:ascii="Courier New" w:eastAsia="Times New Roman" w:hAnsi="Courier New" w:cs="Courier New"/>
-          <w:sz w:val="20"/>
-          <w:szCs w:val="20"/>
-        </w:rPr>
-        <w:t xml:space="preserve">their </w:t>
-      </w:r>
-      <w:r>
-        <w:rPr>
-          <w:rFonts w:ascii="Courier New" w:eastAsia="Times New Roman" w:hAnsi="Courier New" w:cs="Courier New"/>
-          <w:sz w:val="20"/>
-          <w:szCs w:val="20"/>
-        </w:rPr>
-        <w:t>wager</w:t>
-      </w:r>
-      <w:r>
-        <w:rPr>
-          <w:rFonts w:ascii="Courier New" w:eastAsia="Times New Roman" w:hAnsi="Courier New" w:cs="Courier New"/>
-          <w:sz w:val="20"/>
-          <w:szCs w:val="20"/>
-        </w:rPr>
-        <w:t xml:space="preserve"> amount.</w:t>
+        <w:t>If win, then player is earned double their wager amount.</w:t>
       </w:r>
     </w:p>
     <w:p>
@@ -6442,31 +5187,7 @@
           <w:szCs w:val="20"/>
         </w:rPr>
         <w:lastRenderedPageBreak/>
-        <w:t>If lose</w:t>
-      </w:r>
-      <w:r>
-        <w:rPr>
-          <w:rFonts w:ascii="Courier New" w:eastAsia="Times New Roman" w:hAnsi="Courier New" w:cs="Courier New"/>
-          <w:sz w:val="20"/>
-          <w:szCs w:val="20"/>
-        </w:rPr>
-        <w:t xml:space="preserve">, then player loses amount </w:t>
-      </w:r>
-      <w:r>
-        <w:rPr>
-          <w:rFonts w:ascii="Courier New" w:eastAsia="Times New Roman" w:hAnsi="Courier New" w:cs="Courier New"/>
-          <w:sz w:val="20"/>
-          <w:szCs w:val="20"/>
-        </w:rPr>
-        <w:t>wager</w:t>
-      </w:r>
-      <w:r>
-        <w:rPr>
-          <w:rFonts w:ascii="Courier New" w:eastAsia="Times New Roman" w:hAnsi="Courier New" w:cs="Courier New"/>
-          <w:sz w:val="20"/>
-          <w:szCs w:val="20"/>
-        </w:rPr>
-        <w:t>ed.</w:t>
+        <w:t>If lose, then player loses amount wagered.</w:t>
       </w:r>
     </w:p>
     <w:p>
@@ -6484,31 +5205,7 @@
           <w:sz w:val="20"/>
           <w:szCs w:val="20"/>
         </w:rPr>
-        <w:t>If tied</w:t>
-      </w:r>
-      <w:r>
-        <w:rPr>
-          <w:rFonts w:ascii="Courier New" w:eastAsia="Times New Roman" w:hAnsi="Courier New" w:cs="Courier New"/>
-          <w:sz w:val="20"/>
-          <w:szCs w:val="20"/>
-        </w:rPr>
-        <w:t>, then</w:t>
-      </w:r>
-      <w:r>
-        <w:rPr>
-          <w:rFonts w:ascii="Courier New" w:eastAsia="Times New Roman" w:hAnsi="Courier New" w:cs="Courier New"/>
-          <w:sz w:val="20"/>
-          <w:szCs w:val="20"/>
-        </w:rPr>
-        <w:t xml:space="preserve"> total amount wager / number of tied</w:t>
-      </w:r>
-      <w:r>
-        <w:rPr>
-          <w:rFonts w:ascii="Courier New" w:eastAsia="Times New Roman" w:hAnsi="Courier New" w:cs="Courier New"/>
-          <w:sz w:val="20"/>
-          <w:szCs w:val="20"/>
-        </w:rPr>
-        <w:t xml:space="preserve"> // CHECK THIS</w:t>
+        <w:t>If tied, then total amount wager / number of tied // CHECK THIS</w:t>
       </w:r>
     </w:p>
     <w:p>
@@ -6544,15 +5241,7 @@
           <w:sz w:val="20"/>
           <w:szCs w:val="20"/>
         </w:rPr>
-        <w:t>Each player is given 2 cards, there will be one card face down and the other card face up</w:t>
-      </w:r>
-      <w:r>
-        <w:rPr>
-          <w:rFonts w:ascii="Courier New" w:eastAsia="Times New Roman" w:hAnsi="Courier New" w:cs="Courier New"/>
-          <w:sz w:val="20"/>
-          <w:szCs w:val="20"/>
-        </w:rPr>
-        <w:t>.</w:t>
+        <w:t>Each player is given 2 cards, there will be one card face down and the other card face up.</w:t>
       </w:r>
     </w:p>
     <w:p>
@@ -6580,23 +5269,7 @@
           <w:sz w:val="20"/>
           <w:szCs w:val="20"/>
         </w:rPr>
-        <w:t xml:space="preserve">All </w:t>
-      </w:r>
-      <w:r>
-        <w:rPr>
-          <w:rFonts w:ascii="Courier New" w:eastAsia="Times New Roman" w:hAnsi="Courier New" w:cs="Courier New"/>
-          <w:sz w:val="20"/>
-          <w:szCs w:val="20"/>
-        </w:rPr>
-        <w:t>additional</w:t>
-      </w:r>
-      <w:r>
-        <w:rPr>
-          <w:rFonts w:ascii="Courier New" w:eastAsia="Times New Roman" w:hAnsi="Courier New" w:cs="Courier New"/>
-          <w:sz w:val="20"/>
-          <w:szCs w:val="20"/>
-        </w:rPr>
-        <w:t xml:space="preserve"> drawn cards will be face up.</w:t>
+        <w:t>All additional drawn cards will be face up.</w:t>
       </w:r>
     </w:p>
     <w:p>
@@ -6639,31 +5312,7 @@
           <w:szCs w:val="20"/>
         </w:rPr>
         <w:tab/>
-        <w:t xml:space="preserve">A GUI for </w:t>
-      </w:r>
-      <w:r>
-        <w:rPr>
-          <w:rFonts w:ascii="Courier New" w:eastAsia="Times New Roman" w:hAnsi="Courier New" w:cs="Courier New"/>
-          <w:sz w:val="20"/>
-          <w:szCs w:val="20"/>
-        </w:rPr>
-        <w:t>deal, hit</w:t>
-      </w:r>
-      <w:r>
-        <w:rPr>
-          <w:rFonts w:ascii="Courier New" w:eastAsia="Times New Roman" w:hAnsi="Courier New" w:cs="Courier New"/>
-          <w:sz w:val="20"/>
-          <w:szCs w:val="20"/>
-        </w:rPr>
-        <w:t xml:space="preserve">, </w:t>
-      </w:r>
-      <w:r>
-        <w:rPr>
-          <w:rFonts w:ascii="Courier New" w:eastAsia="Times New Roman" w:hAnsi="Courier New" w:cs="Courier New"/>
-          <w:sz w:val="20"/>
-          <w:szCs w:val="20"/>
-        </w:rPr>
-        <w:t>stand.</w:t>
+        <w:t>A GUI for deal, hit, stand.</w:t>
       </w:r>
     </w:p>
     <w:p>
@@ -6699,31 +5348,7 @@
           <w:sz w:val="20"/>
           <w:szCs w:val="20"/>
         </w:rPr>
-        <w:t>Hit</w:t>
-      </w:r>
-      <w:r>
-        <w:rPr>
-          <w:rFonts w:ascii="Courier New" w:eastAsia="Times New Roman" w:hAnsi="Courier New" w:cs="Courier New"/>
-          <w:sz w:val="20"/>
-          <w:szCs w:val="20"/>
-        </w:rPr>
-        <w:t xml:space="preserve"> function – player receives 1 card and pick </w:t>
-      </w:r>
-      <w:r>
-        <w:rPr>
-          <w:rFonts w:ascii="Courier New" w:eastAsia="Times New Roman" w:hAnsi="Courier New" w:cs="Courier New"/>
-          <w:sz w:val="20"/>
-          <w:szCs w:val="20"/>
-        </w:rPr>
-        <w:t>hit</w:t>
-      </w:r>
-      <w:r>
-        <w:rPr>
-          <w:rFonts w:ascii="Courier New" w:eastAsia="Times New Roman" w:hAnsi="Courier New" w:cs="Courier New"/>
-          <w:sz w:val="20"/>
-          <w:szCs w:val="20"/>
-        </w:rPr>
-        <w:t xml:space="preserve"> or stop</w:t>
+        <w:t>Hit function – player receives 1 card and pick hit or stop</w:t>
       </w:r>
     </w:p>
     <w:p>
@@ -6741,23 +5366,7 @@
           <w:sz w:val="20"/>
           <w:szCs w:val="20"/>
         </w:rPr>
-        <w:t>Stand</w:t>
-      </w:r>
-      <w:r>
-        <w:rPr>
-          <w:rFonts w:ascii="Courier New" w:eastAsia="Times New Roman" w:hAnsi="Courier New" w:cs="Courier New"/>
-          <w:sz w:val="20"/>
-          <w:szCs w:val="20"/>
-        </w:rPr>
-        <w:t xml:space="preserve"> function – player </w:t>
-      </w:r>
-      <w:r>
-        <w:rPr>
-          <w:rFonts w:ascii="Courier New" w:eastAsia="Times New Roman" w:hAnsi="Courier New" w:cs="Courier New"/>
-          <w:sz w:val="20"/>
-          <w:szCs w:val="20"/>
-        </w:rPr>
-        <w:t>ends wager.</w:t>
+        <w:t>Stand function – player ends wager.</w:t>
       </w:r>
     </w:p>
     <w:p>
@@ -6775,37 +5384,17 @@
           <w:szCs w:val="24"/>
         </w:rPr>
       </w:pPr>
-      <w:bookmarkStart w:id="15" w:name="_4umn3whpfnox" w:colFirst="0" w:colLast="0"/>
+      <w:bookmarkStart w:id="15" w:name="_4umn3whpfnox"/>
       <w:bookmarkEnd w:id="15"/>
       <w:r>
         <w:rPr>
-          <w:rFonts w:ascii="Courier New" w:eastAsia="Times New Roman" w:hAnsi="Courier New" w:cs="Courier New"/>
+          <w:rFonts w:ascii="Courier New" w:hAnsi="Courier New" w:cs="Courier New"/>
           <w:b/>
           <w:color w:val="000000"/>
           <w:sz w:val="24"/>
           <w:szCs w:val="24"/>
         </w:rPr>
-        <w:t>3.1.4.</w:t>
-      </w:r>
-      <w:r>
-        <w:rPr>
-          <w:rFonts w:ascii="Courier New" w:eastAsia="Times New Roman" w:hAnsi="Courier New" w:cs="Courier New"/>
-          <w:b/>
-          <w:color w:val="000000"/>
-          <w:sz w:val="24"/>
-          <w:szCs w:val="24"/>
-        </w:rPr>
-        <w:t xml:space="preserve"> </w:t>
-      </w:r>
-      <w:r>
-        <w:rPr>
-          <w:rFonts w:ascii="Courier New" w:eastAsia="Times New Roman" w:hAnsi="Courier New" w:cs="Courier New"/>
-          <w:b/>
-          <w:color w:val="000000"/>
-          <w:sz w:val="24"/>
-          <w:szCs w:val="24"/>
-        </w:rPr>
-        <w:t>Save Requirements:</w:t>
+        <w:t>3.1.4. Save Requirements:</w:t>
       </w:r>
     </w:p>
     <w:p>
@@ -6823,15 +5412,7 @@
           <w:sz w:val="20"/>
           <w:szCs w:val="20"/>
         </w:rPr>
-        <w:t>Player’s money gets updated after losing or winning</w:t>
-      </w:r>
-      <w:r>
-        <w:rPr>
-          <w:rFonts w:ascii="Courier New" w:eastAsia="Times New Roman" w:hAnsi="Courier New" w:cs="Courier New"/>
-          <w:sz w:val="20"/>
-          <w:szCs w:val="20"/>
-        </w:rPr>
-        <w:t xml:space="preserve"> and stored in a database.</w:t>
+        <w:t>Player’s money gets updated after losing or winning and stored in a database.</w:t>
       </w:r>
     </w:p>
     <w:p>
@@ -6847,34 +5428,16 @@
           <w:szCs w:val="24"/>
         </w:rPr>
       </w:pPr>
-      <w:bookmarkStart w:id="16" w:name="_9g513erjxss4" w:colFirst="0" w:colLast="0"/>
+      <w:bookmarkStart w:id="16" w:name="_9g513erjxss4"/>
       <w:bookmarkEnd w:id="16"/>
       <w:r>
         <w:rPr>
-          <w:rFonts w:ascii="Courier New" w:eastAsia="Times New Roman" w:hAnsi="Courier New" w:cs="Courier New"/>
+          <w:rFonts w:ascii="Courier New" w:hAnsi="Courier New" w:cs="Courier New"/>
           <w:b/>
           <w:sz w:val="24"/>
           <w:szCs w:val="24"/>
         </w:rPr>
-        <w:t>3.2</w:t>
-      </w:r>
-      <w:r>
-        <w:rPr>
-          <w:rFonts w:ascii="Courier New" w:eastAsia="Times New Roman" w:hAnsi="Courier New" w:cs="Courier New"/>
-          <w:b/>
-          <w:sz w:val="24"/>
-          <w:szCs w:val="24"/>
-        </w:rPr>
-        <w:t xml:space="preserve"> </w:t>
-      </w:r>
-      <w:r>
-        <w:rPr>
-          <w:rFonts w:ascii="Courier New" w:eastAsia="Times New Roman" w:hAnsi="Courier New" w:cs="Courier New"/>
-          <w:b/>
-          <w:sz w:val="24"/>
-          <w:szCs w:val="24"/>
-        </w:rPr>
-        <w:t>External Interface Requirements</w:t>
+        <w:t>3.2 External Interface Requirements</w:t>
       </w:r>
     </w:p>
     <w:p>
@@ -6892,23 +5455,7 @@
           <w:sz w:val="20"/>
           <w:szCs w:val="20"/>
         </w:rPr>
-        <w:t xml:space="preserve">Provide GUI of the </w:t>
-      </w:r>
-      <w:r>
-        <w:rPr>
-          <w:rFonts w:ascii="Courier New" w:eastAsia="Times New Roman" w:hAnsi="Courier New" w:cs="Courier New"/>
-          <w:sz w:val="20"/>
-          <w:szCs w:val="20"/>
-        </w:rPr>
-        <w:t>deal, hit, and stand functions</w:t>
-      </w:r>
-      <w:r>
-        <w:rPr>
-          <w:rFonts w:ascii="Courier New" w:eastAsia="Times New Roman" w:hAnsi="Courier New" w:cs="Courier New"/>
-          <w:sz w:val="20"/>
-          <w:szCs w:val="20"/>
-        </w:rPr>
-        <w:t>.</w:t>
+        <w:t>Provide GUI of the deal, hit, and stand functions.</w:t>
       </w:r>
     </w:p>
     <w:p>
@@ -6944,23 +5491,7 @@
           <w:sz w:val="20"/>
           <w:szCs w:val="20"/>
         </w:rPr>
-        <w:t xml:space="preserve"> a 10 second c</w:t>
-      </w:r>
-      <w:r>
-        <w:rPr>
-          <w:rFonts w:ascii="Courier New" w:eastAsia="Times New Roman" w:hAnsi="Courier New" w:cs="Courier New"/>
-          <w:sz w:val="20"/>
-          <w:szCs w:val="20"/>
-        </w:rPr>
-        <w:t>ountdown time</w:t>
-      </w:r>
-      <w:r>
-        <w:rPr>
-          <w:rFonts w:ascii="Courier New" w:eastAsia="Times New Roman" w:hAnsi="Courier New" w:cs="Courier New"/>
-          <w:sz w:val="20"/>
-          <w:szCs w:val="20"/>
-        </w:rPr>
-        <w:t>r.</w:t>
+        <w:t xml:space="preserve"> a 10 second countdown timer.</w:t>
       </w:r>
     </w:p>
     <w:p>
@@ -6978,47 +5509,7 @@
           <w:sz w:val="20"/>
           <w:szCs w:val="20"/>
         </w:rPr>
-        <w:t xml:space="preserve">GUI </w:t>
-      </w:r>
-      <w:r>
-        <w:rPr>
-          <w:rFonts w:ascii="Courier New" w:eastAsia="Times New Roman" w:hAnsi="Courier New" w:cs="Courier New"/>
-          <w:sz w:val="20"/>
-          <w:szCs w:val="20"/>
-        </w:rPr>
-        <w:t xml:space="preserve">contains a </w:t>
-      </w:r>
-      <w:r>
-        <w:rPr>
-          <w:rFonts w:ascii="Courier New" w:eastAsia="Times New Roman" w:hAnsi="Courier New" w:cs="Courier New"/>
-          <w:sz w:val="20"/>
-          <w:szCs w:val="20"/>
-        </w:rPr>
-        <w:t xml:space="preserve">main menu </w:t>
-      </w:r>
-      <w:r>
-        <w:rPr>
-          <w:rFonts w:ascii="Courier New" w:eastAsia="Times New Roman" w:hAnsi="Courier New" w:cs="Courier New"/>
-          <w:sz w:val="20"/>
-          <w:szCs w:val="20"/>
-        </w:rPr>
-        <w:t xml:space="preserve">to </w:t>
-      </w:r>
-      <w:r>
-        <w:rPr>
-          <w:rFonts w:ascii="Courier New" w:eastAsia="Times New Roman" w:hAnsi="Courier New" w:cs="Courier New"/>
-          <w:sz w:val="20"/>
-          <w:szCs w:val="20"/>
-        </w:rPr>
-        <w:t>login or create account</w:t>
-      </w:r>
-      <w:r>
-        <w:rPr>
-          <w:rFonts w:ascii="Courier New" w:eastAsia="Times New Roman" w:hAnsi="Courier New" w:cs="Courier New"/>
-          <w:sz w:val="20"/>
-          <w:szCs w:val="20"/>
-        </w:rPr>
-        <w:t>.</w:t>
+        <w:t>GUI contains a main menu to login or create account.</w:t>
       </w:r>
     </w:p>
     <w:p>
@@ -7036,23 +5527,7 @@
           <w:sz w:val="20"/>
           <w:szCs w:val="20"/>
         </w:rPr>
-        <w:t>In game r</w:t>
-      </w:r>
-      <w:r>
-        <w:rPr>
-          <w:rFonts w:ascii="Courier New" w:eastAsia="Times New Roman" w:hAnsi="Courier New" w:cs="Courier New"/>
-          <w:sz w:val="20"/>
-          <w:szCs w:val="20"/>
-        </w:rPr>
-        <w:t>epresentation of how much money you have through chips</w:t>
-      </w:r>
-      <w:r>
-        <w:rPr>
-          <w:rFonts w:ascii="Courier New" w:eastAsia="Times New Roman" w:hAnsi="Courier New" w:cs="Courier New"/>
-          <w:sz w:val="20"/>
-          <w:szCs w:val="20"/>
-        </w:rPr>
-        <w:t>.</w:t>
+        <w:t>In game representation of how much money you have through chips.</w:t>
       </w:r>
     </w:p>
     <w:p>
@@ -7068,34 +5543,16 @@
           <w:szCs w:val="24"/>
         </w:rPr>
       </w:pPr>
-      <w:bookmarkStart w:id="17" w:name="_25qoh21hyo6" w:colFirst="0" w:colLast="0"/>
+      <w:bookmarkStart w:id="17" w:name="_25qoh21hyo6"/>
       <w:bookmarkEnd w:id="17"/>
       <w:r>
         <w:rPr>
-          <w:rFonts w:ascii="Courier New" w:eastAsia="Times New Roman" w:hAnsi="Courier New" w:cs="Courier New"/>
+          <w:rFonts w:ascii="Courier New" w:hAnsi="Courier New" w:cs="Courier New"/>
           <w:b/>
           <w:sz w:val="24"/>
           <w:szCs w:val="24"/>
         </w:rPr>
-        <w:t>3.3</w:t>
-      </w:r>
-      <w:r>
-        <w:rPr>
-          <w:rFonts w:ascii="Courier New" w:eastAsia="Times New Roman" w:hAnsi="Courier New" w:cs="Courier New"/>
-          <w:b/>
-          <w:sz w:val="24"/>
-          <w:szCs w:val="24"/>
-        </w:rPr>
-        <w:t xml:space="preserve"> </w:t>
-      </w:r>
-      <w:r>
-        <w:rPr>
-          <w:rFonts w:ascii="Courier New" w:eastAsia="Times New Roman" w:hAnsi="Courier New" w:cs="Courier New"/>
-          <w:b/>
-          <w:sz w:val="24"/>
-          <w:szCs w:val="24"/>
-        </w:rPr>
-        <w:t>Internal Interface Requirements</w:t>
+        <w:t>3.3 Internal Interface Requirements</w:t>
       </w:r>
     </w:p>
     <w:p>
@@ -7161,8 +5618,6 @@
           <w:szCs w:val="36"/>
         </w:rPr>
       </w:pPr>
-      <w:bookmarkStart w:id="18" w:name="_lull4wdmxvqb" w:colFirst="0" w:colLast="0"/>
-      <w:bookmarkEnd w:id="18"/>
       <w:r>
         <w:rPr>
           <w:rFonts w:ascii="Courier New" w:eastAsia="Times New Roman" w:hAnsi="Courier New" w:cs="Courier New"/>
@@ -7172,6 +5627,8 @@
         </w:rPr>
         <w:br w:type="page"/>
       </w:r>
+      <w:bookmarkStart w:id="18" w:name="_lull4wdmxvqb"/>
+      <w:bookmarkEnd w:id="18"/>
     </w:p>
     <w:p>
       <w:pPr>
@@ -7188,31 +5645,13 @@
       </w:pPr>
       <w:r>
         <w:rPr>
-          <w:rFonts w:ascii="Courier New" w:eastAsia="Times New Roman" w:hAnsi="Courier New" w:cs="Courier New"/>
+          <w:rFonts w:ascii="Courier New" w:hAnsi="Courier New" w:cs="Courier New"/>
           <w:b/>
           <w:sz w:val="36"/>
           <w:szCs w:val="36"/>
         </w:rPr>
         <w:lastRenderedPageBreak/>
-        <w:t>4</w:t>
-      </w:r>
-      <w:r>
-        <w:rPr>
-          <w:rFonts w:ascii="Courier New" w:eastAsia="Times New Roman" w:hAnsi="Courier New" w:cs="Courier New"/>
-          <w:b/>
-          <w:sz w:val="36"/>
-          <w:szCs w:val="36"/>
-        </w:rPr>
-        <w:t xml:space="preserve">. </w:t>
-      </w:r>
-      <w:r>
-        <w:rPr>
-          <w:rFonts w:ascii="Courier New" w:eastAsia="Times New Roman" w:hAnsi="Courier New" w:cs="Courier New"/>
-          <w:b/>
-          <w:sz w:val="36"/>
-          <w:szCs w:val="36"/>
-        </w:rPr>
-        <w:t>Non-Functional Requirements</w:t>
+        <w:t>4. Non-Functional Requirements</w:t>
       </w:r>
     </w:p>
     <w:p>
@@ -7222,75 +5661,49 @@
         <w:keepLines w:val="0"/>
         <w:spacing w:after="80"/>
         <w:rPr>
-          <w:rFonts w:ascii="Courier New" w:eastAsia="Times New Roman" w:hAnsi="Courier New" w:cs="Courier New"/>
+          <w:rFonts w:ascii="Courier New" w:hAnsi="Courier New" w:cs="Courier New"/>
           <w:b/>
           <w:sz w:val="24"/>
           <w:szCs w:val="24"/>
         </w:rPr>
       </w:pPr>
-      <w:bookmarkStart w:id="19" w:name="_dxqa14ef4ub6" w:colFirst="0" w:colLast="0"/>
+      <w:bookmarkStart w:id="19" w:name="_dxqa14ef4ub6"/>
       <w:bookmarkEnd w:id="19"/>
       <w:r>
         <w:rPr>
-          <w:rFonts w:ascii="Courier New" w:eastAsia="Times New Roman" w:hAnsi="Courier New" w:cs="Courier New"/>
+          <w:rFonts w:ascii="Courier New" w:hAnsi="Courier New" w:cs="Courier New"/>
           <w:b/>
           <w:sz w:val="24"/>
           <w:szCs w:val="24"/>
         </w:rPr>
-        <w:t>4.1</w:t>
-      </w:r>
-      <w:r>
-        <w:rPr>
-          <w:rFonts w:ascii="Courier New" w:eastAsia="Times New Roman" w:hAnsi="Courier New" w:cs="Courier New"/>
-          <w:b/>
-          <w:sz w:val="24"/>
-          <w:szCs w:val="24"/>
+        <w:t>4.1 Security and Privacy Requirements</w:t>
+      </w:r>
+    </w:p>
+    <w:p>
+      <w:pPr>
+        <w:rPr>
+          <w:rFonts w:ascii="Courier New" w:eastAsia="Times New Roman" w:hAnsi="Courier New" w:cs="Courier New"/>
+          <w:color w:val="7030A0"/>
+          <w:sz w:val="20"/>
+          <w:szCs w:val="20"/>
+        </w:rPr>
+      </w:pPr>
+      <w:r>
+        <w:rPr>
+          <w:rFonts w:ascii="Courier New" w:eastAsia="Times New Roman" w:hAnsi="Courier New" w:cs="Courier New"/>
+          <w:sz w:val="20"/>
+          <w:szCs w:val="20"/>
         </w:rPr>
         <w:t xml:space="preserve"> </w:t>
       </w:r>
       <w:r>
         <w:rPr>
           <w:rFonts w:ascii="Courier New" w:eastAsia="Times New Roman" w:hAnsi="Courier New" w:cs="Courier New"/>
-          <w:b/>
-          <w:sz w:val="24"/>
-          <w:szCs w:val="24"/>
-        </w:rPr>
-        <w:t>Security and Privacy Requirements</w:t>
-      </w:r>
-    </w:p>
-    <w:p>
-      <w:pPr>
-        <w:rPr>
-          <w:rFonts w:ascii="Courier New" w:eastAsia="Times New Roman" w:hAnsi="Courier New" w:cs="Courier New"/>
-          <w:color w:val="7030A0"/>
-          <w:sz w:val="20"/>
-          <w:szCs w:val="20"/>
-        </w:rPr>
-      </w:pPr>
-      <w:r>
-        <w:rPr>
-          <w:rFonts w:ascii="Courier New" w:eastAsia="Times New Roman" w:hAnsi="Courier New" w:cs="Courier New"/>
-          <w:sz w:val="20"/>
-          <w:szCs w:val="20"/>
-        </w:rPr>
-        <w:t xml:space="preserve"> </w:t>
-      </w:r>
-      <w:r>
-        <w:rPr>
-          <w:rFonts w:ascii="Courier New" w:eastAsia="Times New Roman" w:hAnsi="Courier New" w:cs="Courier New"/>
           <w:sz w:val="20"/>
           <w:szCs w:val="20"/>
         </w:rPr>
         <w:tab/>
-        <w:t>Any private a</w:t>
-      </w:r>
-      <w:r>
-        <w:rPr>
-          <w:rFonts w:ascii="Courier New" w:eastAsia="Times New Roman" w:hAnsi="Courier New" w:cs="Courier New"/>
-          <w:sz w:val="20"/>
-          <w:szCs w:val="20"/>
-        </w:rPr>
-        <w:t xml:space="preserve">ccount information </w:t>
+        <w:t xml:space="preserve">Any private account information </w:t>
       </w:r>
       <w:proofErr w:type="gramStart"/>
       <w:r>
@@ -7324,26 +5737,54 @@
           <w:szCs w:val="24"/>
         </w:rPr>
       </w:pPr>
-      <w:bookmarkStart w:id="20" w:name="_y4uucmwy6zjd" w:colFirst="0" w:colLast="0"/>
+      <w:bookmarkStart w:id="20" w:name="_y4uucmwy6zjd"/>
       <w:bookmarkEnd w:id="20"/>
       <w:r>
         <w:rPr>
-          <w:rFonts w:ascii="Courier New" w:eastAsia="Times New Roman" w:hAnsi="Courier New" w:cs="Courier New"/>
+          <w:rFonts w:ascii="Courier New" w:hAnsi="Courier New" w:cs="Courier New"/>
           <w:b/>
           <w:sz w:val="24"/>
           <w:szCs w:val="24"/>
         </w:rPr>
-        <w:t>4.2</w:t>
-      </w:r>
-      <w:r>
+        <w:t>4.2 Environmental Requirements</w:t>
+      </w:r>
+    </w:p>
+    <w:p>
+      <w:pPr>
+        <w:ind w:firstLine="720"/>
+        <w:rPr>
+          <w:rFonts w:ascii="Courier New" w:eastAsia="Times New Roman" w:hAnsi="Courier New" w:cs="Courier New"/>
+          <w:sz w:val="20"/>
+          <w:szCs w:val="20"/>
+        </w:rPr>
+      </w:pPr>
+      <w:r>
+        <w:rPr>
+          <w:rFonts w:ascii="Courier New" w:eastAsia="Times New Roman" w:hAnsi="Courier New" w:cs="Courier New"/>
+          <w:sz w:val="20"/>
+          <w:szCs w:val="20"/>
+        </w:rPr>
+        <w:t>Done through a Java GUI and played with a keyboard &amp; mouse.</w:t>
+      </w:r>
+    </w:p>
+    <w:p>
+      <w:pPr>
+        <w:rPr>
+          <w:rFonts w:ascii="Courier New" w:eastAsia="Times New Roman" w:hAnsi="Courier New" w:cs="Courier New"/>
+          <w:sz w:val="20"/>
+          <w:szCs w:val="20"/>
+        </w:rPr>
+      </w:pPr>
+    </w:p>
+    <w:p>
+      <w:pPr>
         <w:rPr>
           <w:rFonts w:ascii="Courier New" w:eastAsia="Times New Roman" w:hAnsi="Courier New" w:cs="Courier New"/>
           <w:b/>
           <w:sz w:val="24"/>
           <w:szCs w:val="24"/>
         </w:rPr>
-        <w:t xml:space="preserve"> </w:t>
-      </w:r>
+      </w:pPr>
       <w:r>
         <w:rPr>
           <w:rFonts w:ascii="Courier New" w:eastAsia="Times New Roman" w:hAnsi="Courier New" w:cs="Courier New"/>
@@ -7351,7 +5792,7 @@
           <w:sz w:val="24"/>
           <w:szCs w:val="24"/>
         </w:rPr>
-        <w:t>Environmental Requirements</w:t>
+        <w:t>4.3 Performance Requirements</w:t>
       </w:r>
     </w:p>
     <w:p>
@@ -7369,105 +5810,46 @@
           <w:sz w:val="20"/>
           <w:szCs w:val="20"/>
         </w:rPr>
-        <w:t>Done through a Java GUI and played with a k</w:t>
-      </w:r>
-      <w:r>
-        <w:rPr>
-          <w:rFonts w:ascii="Courier New" w:eastAsia="Times New Roman" w:hAnsi="Courier New" w:cs="Courier New"/>
-          <w:sz w:val="20"/>
-          <w:szCs w:val="20"/>
-        </w:rPr>
-        <w:t xml:space="preserve">eyboard </w:t>
-      </w:r>
-      <w:r>
-        <w:rPr>
-          <w:rFonts w:ascii="Courier New" w:eastAsia="Times New Roman" w:hAnsi="Courier New" w:cs="Courier New"/>
-          <w:sz w:val="20"/>
-          <w:szCs w:val="20"/>
-        </w:rPr>
-        <w:t>&amp; m</w:t>
-      </w:r>
-      <w:r>
-        <w:rPr>
-          <w:rFonts w:ascii="Courier New" w:eastAsia="Times New Roman" w:hAnsi="Courier New" w:cs="Courier New"/>
-          <w:sz w:val="20"/>
-          <w:szCs w:val="20"/>
-        </w:rPr>
-        <w:t>ouse</w:t>
-      </w:r>
-      <w:r>
-        <w:rPr>
-          <w:rFonts w:ascii="Courier New" w:eastAsia="Times New Roman" w:hAnsi="Courier New" w:cs="Courier New"/>
-          <w:sz w:val="20"/>
-          <w:szCs w:val="20"/>
-        </w:rPr>
-        <w:t>.</w:t>
-      </w:r>
-    </w:p>
-    <w:p>
-      <w:pPr>
-        <w:rPr>
-          <w:rFonts w:ascii="Courier New" w:eastAsia="Times New Roman" w:hAnsi="Courier New" w:cs="Courier New"/>
-          <w:sz w:val="20"/>
-          <w:szCs w:val="20"/>
-        </w:rPr>
-      </w:pPr>
-    </w:p>
-    <w:p>
-      <w:pPr>
-        <w:rPr>
-          <w:rFonts w:ascii="Courier New" w:eastAsia="Times New Roman" w:hAnsi="Courier New" w:cs="Courier New"/>
-          <w:b/>
-          <w:sz w:val="24"/>
-          <w:szCs w:val="24"/>
-        </w:rPr>
-      </w:pPr>
-      <w:r>
-        <w:rPr>
-          <w:rFonts w:ascii="Courier New" w:eastAsia="Times New Roman" w:hAnsi="Courier New" w:cs="Courier New"/>
-          <w:b/>
-          <w:sz w:val="24"/>
-          <w:szCs w:val="24"/>
-        </w:rPr>
-        <w:t>4.3</w:t>
-      </w:r>
-      <w:r>
-        <w:rPr>
-          <w:rFonts w:ascii="Courier New" w:eastAsia="Times New Roman" w:hAnsi="Courier New" w:cs="Courier New"/>
-          <w:b/>
-          <w:sz w:val="24"/>
-          <w:szCs w:val="24"/>
+        <w:t>Every move player makes must be done by the CPU within 1 second.</w:t>
+      </w:r>
+    </w:p>
+    <w:p>
+      <w:pPr>
+        <w:ind w:left="1440"/>
+        <w:rPr>
+          <w:rFonts w:ascii="Courier New" w:eastAsia="Times New Roman" w:hAnsi="Courier New" w:cs="Courier New"/>
+          <w:sz w:val="20"/>
+          <w:szCs w:val="20"/>
+        </w:rPr>
+      </w:pPr>
+      <w:r>
+        <w:rPr>
+          <w:rFonts w:ascii="Courier New" w:eastAsia="Times New Roman" w:hAnsi="Courier New" w:cs="Courier New"/>
+          <w:sz w:val="20"/>
+          <w:szCs w:val="20"/>
         </w:rPr>
         <w:t xml:space="preserve"> </w:t>
       </w:r>
-      <w:r>
-        <w:rPr>
-          <w:rFonts w:ascii="Courier New" w:eastAsia="Times New Roman" w:hAnsi="Courier New" w:cs="Courier New"/>
-          <w:b/>
-          <w:sz w:val="24"/>
-          <w:szCs w:val="24"/>
-        </w:rPr>
-        <w:t>Performance Requirements</w:t>
-      </w:r>
-    </w:p>
-    <w:p>
-      <w:pPr>
-        <w:ind w:firstLine="720"/>
-        <w:rPr>
-          <w:rFonts w:ascii="Courier New" w:eastAsia="Times New Roman" w:hAnsi="Courier New" w:cs="Courier New"/>
-          <w:sz w:val="20"/>
-          <w:szCs w:val="20"/>
-        </w:rPr>
-      </w:pPr>
-      <w:r>
-        <w:rPr>
-          <w:rFonts w:ascii="Courier New" w:eastAsia="Times New Roman" w:hAnsi="Courier New" w:cs="Courier New"/>
-          <w:sz w:val="20"/>
-          <w:szCs w:val="20"/>
-        </w:rPr>
-        <w:t>Every move player makes must be done by the CPU within 1 second.</w:t>
-      </w:r>
-    </w:p>
+    </w:p>
+    <w:p>
+      <w:pPr>
+        <w:ind w:left="1440"/>
+        <w:rPr>
+          <w:rFonts w:ascii="Courier New" w:eastAsia="Times New Roman" w:hAnsi="Courier New" w:cs="Courier New"/>
+          <w:sz w:val="20"/>
+          <w:szCs w:val="20"/>
+        </w:rPr>
+      </w:pPr>
+      <w:r>
+        <w:rPr>
+          <w:rFonts w:ascii="Courier New" w:eastAsia="Times New Roman" w:hAnsi="Courier New" w:cs="Courier New"/>
+          <w:sz w:val="20"/>
+          <w:szCs w:val="20"/>
+        </w:rPr>
+        <w:t xml:space="preserve"> </w:t>
+      </w:r>
+    </w:p>
+    <w:p/>
     <w:sectPr>
       <w:pgSz w:w="12240" w:h="15840"/>
       <w:pgMar w:top="1440" w:right="1440" w:bottom="1440" w:left="1440" w:header="720" w:footer="720" w:gutter="0"/>
@@ -7943,6 +6325,30 @@
   </w:num>
   <w:num w:numId="4">
     <w:abstractNumId w:val="1"/>
+  </w:num>
+  <w:num w:numId="5">
+    <w:abstractNumId w:val="0"/>
+    <w:lvlOverride w:ilvl="0"/>
+    <w:lvlOverride w:ilvl="1"/>
+    <w:lvlOverride w:ilvl="2"/>
+    <w:lvlOverride w:ilvl="3"/>
+    <w:lvlOverride w:ilvl="4"/>
+    <w:lvlOverride w:ilvl="5"/>
+    <w:lvlOverride w:ilvl="6"/>
+    <w:lvlOverride w:ilvl="7"/>
+    <w:lvlOverride w:ilvl="8"/>
+  </w:num>
+  <w:num w:numId="6">
+    <w:abstractNumId w:val="1"/>
+    <w:lvlOverride w:ilvl="0"/>
+    <w:lvlOverride w:ilvl="1"/>
+    <w:lvlOverride w:ilvl="2"/>
+    <w:lvlOverride w:ilvl="3"/>
+    <w:lvlOverride w:ilvl="4"/>
+    <w:lvlOverride w:ilvl="5"/>
+    <w:lvlOverride w:ilvl="6"/>
+    <w:lvlOverride w:ilvl="7"/>
+    <w:lvlOverride w:ilvl="8"/>
   </w:num>
 </w:numbering>
 </file>

</xml_diff>

<commit_message>
Cleaned up look. Updated info. Fixed small errors.
</commit_message>
<xml_diff>
--- a/Documentation/Requirements-SRS-Blackjack.docx
+++ b/Documentation/Requirements-SRS-Blackjack.docx
@@ -1073,6 +1073,201 @@
                 <w:u w:val="single"/>
               </w:rPr>
             </w:pPr>
+            <w:r>
+              <w:rPr>
+                <w:rFonts w:ascii="Courier New" w:eastAsia="Times New Roman" w:hAnsi="Courier New" w:cs="Courier New"/>
+                <w:sz w:val="20"/>
+                <w:szCs w:val="20"/>
+                <w:u w:val="single"/>
+              </w:rPr>
+              <w:t xml:space="preserve"> 05/06/2020</w:t>
+            </w:r>
+          </w:p>
+        </w:tc>
+        <w:tc>
+          <w:tcPr>
+            <w:tcW w:w="1245" w:type="dxa"/>
+            <w:tcBorders>
+              <w:top w:val="nil"/>
+              <w:left w:val="single" w:sz="8" w:space="0" w:color="000000"/>
+              <w:bottom w:val="single" w:sz="8" w:space="0" w:color="000000"/>
+              <w:right w:val="nil"/>
+            </w:tcBorders>
+            <w:shd w:val="clear" w:color="auto" w:fill="E5E5E5"/>
+            <w:tcMar>
+              <w:top w:w="100" w:type="dxa"/>
+              <w:left w:w="100" w:type="dxa"/>
+              <w:bottom w:w="100" w:type="dxa"/>
+              <w:right w:w="100" w:type="dxa"/>
+            </w:tcMar>
+            <w:hideMark/>
+          </w:tcPr>
+          <w:p>
+            <w:pPr>
+              <w:spacing w:before="40" w:after="40"/>
+              <w:ind w:left="-120"/>
+              <w:rPr>
+                <w:rFonts w:ascii="Courier New" w:eastAsia="Times New Roman" w:hAnsi="Courier New" w:cs="Courier New"/>
+                <w:sz w:val="20"/>
+                <w:szCs w:val="20"/>
+              </w:rPr>
+            </w:pPr>
+            <w:r>
+              <w:rPr>
+                <w:rFonts w:ascii="Courier New" w:eastAsia="Times New Roman" w:hAnsi="Courier New" w:cs="Courier New"/>
+                <w:sz w:val="20"/>
+                <w:szCs w:val="20"/>
+              </w:rPr>
+              <w:t xml:space="preserve"> </w:t>
+            </w:r>
+            <w:r>
+              <w:rPr>
+                <w:rFonts w:ascii="Courier New" w:eastAsia="Times New Roman" w:hAnsi="Courier New" w:cs="Courier New"/>
+                <w:sz w:val="20"/>
+                <w:szCs w:val="20"/>
+              </w:rPr>
+              <w:t xml:space="preserve"> 4.0</w:t>
+            </w:r>
+          </w:p>
+        </w:tc>
+        <w:tc>
+          <w:tcPr>
+            <w:tcW w:w="3585" w:type="dxa"/>
+            <w:tcBorders>
+              <w:top w:val="nil"/>
+              <w:left w:val="single" w:sz="8" w:space="0" w:color="000000"/>
+              <w:bottom w:val="single" w:sz="8" w:space="0" w:color="000000"/>
+              <w:right w:val="nil"/>
+            </w:tcBorders>
+            <w:shd w:val="clear" w:color="auto" w:fill="E5E5E5"/>
+            <w:tcMar>
+              <w:top w:w="100" w:type="dxa"/>
+              <w:left w:w="100" w:type="dxa"/>
+              <w:bottom w:w="100" w:type="dxa"/>
+              <w:right w:w="100" w:type="dxa"/>
+            </w:tcMar>
+            <w:hideMark/>
+          </w:tcPr>
+          <w:p>
+            <w:pPr>
+              <w:spacing w:before="40" w:after="40"/>
+              <w:ind w:left="-120"/>
+              <w:rPr>
+                <w:rFonts w:ascii="Courier New" w:eastAsia="Times New Roman" w:hAnsi="Courier New" w:cs="Courier New"/>
+                <w:sz w:val="20"/>
+                <w:szCs w:val="20"/>
+              </w:rPr>
+            </w:pPr>
+            <w:r>
+              <w:rPr>
+                <w:rFonts w:ascii="Courier New" w:eastAsia="Times New Roman" w:hAnsi="Courier New" w:cs="Courier New"/>
+                <w:sz w:val="20"/>
+                <w:szCs w:val="20"/>
+              </w:rPr>
+              <w:t xml:space="preserve">  Cleaned up look. Updated</w:t>
+            </w:r>
+          </w:p>
+          <w:p>
+            <w:pPr>
+              <w:spacing w:before="40" w:after="40"/>
+              <w:ind w:left="-120"/>
+              <w:rPr>
+                <w:rFonts w:ascii="Courier New" w:eastAsia="Times New Roman" w:hAnsi="Courier New" w:cs="Courier New"/>
+                <w:sz w:val="20"/>
+                <w:szCs w:val="20"/>
+              </w:rPr>
+            </w:pPr>
+            <w:r>
+              <w:rPr>
+                <w:rFonts w:ascii="Courier New" w:eastAsia="Times New Roman" w:hAnsi="Courier New" w:cs="Courier New"/>
+                <w:sz w:val="20"/>
+                <w:szCs w:val="20"/>
+              </w:rPr>
+              <w:t xml:space="preserve">  info.</w:t>
+            </w:r>
+          </w:p>
+        </w:tc>
+        <w:tc>
+          <w:tcPr>
+            <w:tcW w:w="2490" w:type="dxa"/>
+            <w:tcBorders>
+              <w:top w:val="nil"/>
+              <w:left w:val="single" w:sz="8" w:space="0" w:color="000000"/>
+              <w:bottom w:val="single" w:sz="8" w:space="0" w:color="000000"/>
+              <w:right w:val="single" w:sz="8" w:space="0" w:color="000000"/>
+            </w:tcBorders>
+            <w:shd w:val="clear" w:color="auto" w:fill="E5E5E5"/>
+            <w:tcMar>
+              <w:top w:w="100" w:type="dxa"/>
+              <w:left w:w="100" w:type="dxa"/>
+              <w:bottom w:w="100" w:type="dxa"/>
+              <w:right w:w="100" w:type="dxa"/>
+            </w:tcMar>
+            <w:hideMark/>
+          </w:tcPr>
+          <w:p>
+            <w:pPr>
+              <w:spacing w:before="40" w:after="40"/>
+              <w:ind w:left="-120"/>
+              <w:rPr>
+                <w:rFonts w:ascii="Courier New" w:eastAsia="Times New Roman" w:hAnsi="Courier New" w:cs="Courier New"/>
+                <w:sz w:val="20"/>
+                <w:szCs w:val="20"/>
+              </w:rPr>
+            </w:pPr>
+            <w:r>
+              <w:rPr>
+                <w:rFonts w:ascii="Courier New" w:eastAsia="Times New Roman" w:hAnsi="Courier New" w:cs="Courier New"/>
+                <w:sz w:val="20"/>
+                <w:szCs w:val="20"/>
+              </w:rPr>
+              <w:t xml:space="preserve">  Avin Tiletile</w:t>
+            </w:r>
+          </w:p>
+        </w:tc>
+      </w:tr>
+      <w:tr>
+        <w:trPr>
+          <w:trHeight w:val="530"/>
+        </w:trPr>
+        <w:tc>
+          <w:tcPr>
+            <w:tcW w:w="1425" w:type="dxa"/>
+            <w:tcBorders>
+              <w:top w:val="nil"/>
+              <w:left w:val="single" w:sz="8" w:space="0" w:color="000000"/>
+              <w:bottom w:val="single" w:sz="8" w:space="0" w:color="000000"/>
+              <w:right w:val="nil"/>
+            </w:tcBorders>
+            <w:shd w:val="clear" w:color="auto" w:fill="E5E5E5"/>
+            <w:tcMar>
+              <w:top w:w="100" w:type="dxa"/>
+              <w:left w:w="100" w:type="dxa"/>
+              <w:bottom w:w="100" w:type="dxa"/>
+              <w:right w:w="100" w:type="dxa"/>
+            </w:tcMar>
+            <w:hideMark/>
+          </w:tcPr>
+          <w:p>
+            <w:pPr>
+              <w:spacing w:before="40" w:after="40"/>
+              <w:ind w:left="-120"/>
+              <w:rPr>
+                <w:rFonts w:ascii="Courier New" w:eastAsia="Times New Roman" w:hAnsi="Courier New" w:cs="Courier New"/>
+                <w:sz w:val="20"/>
+                <w:szCs w:val="20"/>
+                <w:u w:val="single"/>
+              </w:rPr>
+            </w:pPr>
+            <w:r>
+              <w:rPr>
+                <w:rFonts w:ascii="Courier New" w:eastAsia="Times New Roman" w:hAnsi="Courier New" w:cs="Courier New"/>
+                <w:sz w:val="20"/>
+                <w:szCs w:val="20"/>
+                <w:u w:val="single"/>
+              </w:rPr>
+              <w:t xml:space="preserve"> </w:t>
+            </w:r>
           </w:p>
         </w:tc>
         <w:tc>
@@ -2621,165 +2816,6 @@
           </w:p>
         </w:tc>
       </w:tr>
-      <w:tr>
-        <w:trPr>
-          <w:trHeight w:val="530"/>
-        </w:trPr>
-        <w:tc>
-          <w:tcPr>
-            <w:tcW w:w="1425" w:type="dxa"/>
-            <w:tcBorders>
-              <w:top w:val="nil"/>
-              <w:left w:val="single" w:sz="8" w:space="0" w:color="000000"/>
-              <w:bottom w:val="single" w:sz="8" w:space="0" w:color="000000"/>
-              <w:right w:val="nil"/>
-            </w:tcBorders>
-            <w:shd w:val="clear" w:color="auto" w:fill="E5E5E5"/>
-            <w:tcMar>
-              <w:top w:w="100" w:type="dxa"/>
-              <w:left w:w="100" w:type="dxa"/>
-              <w:bottom w:w="100" w:type="dxa"/>
-              <w:right w:w="100" w:type="dxa"/>
-            </w:tcMar>
-            <w:hideMark/>
-          </w:tcPr>
-          <w:p>
-            <w:pPr>
-              <w:spacing w:before="40" w:after="40"/>
-              <w:ind w:left="-120"/>
-              <w:rPr>
-                <w:rFonts w:ascii="Courier New" w:eastAsia="Times New Roman" w:hAnsi="Courier New" w:cs="Courier New"/>
-                <w:sz w:val="20"/>
-                <w:szCs w:val="20"/>
-                <w:u w:val="single"/>
-              </w:rPr>
-            </w:pPr>
-            <w:r>
-              <w:rPr>
-                <w:rFonts w:ascii="Courier New" w:eastAsia="Times New Roman" w:hAnsi="Courier New" w:cs="Courier New"/>
-                <w:sz w:val="20"/>
-                <w:szCs w:val="20"/>
-                <w:u w:val="single"/>
-              </w:rPr>
-              <w:t xml:space="preserve"> </w:t>
-            </w:r>
-          </w:p>
-        </w:tc>
-        <w:tc>
-          <w:tcPr>
-            <w:tcW w:w="1245" w:type="dxa"/>
-            <w:tcBorders>
-              <w:top w:val="nil"/>
-              <w:left w:val="single" w:sz="8" w:space="0" w:color="000000"/>
-              <w:bottom w:val="single" w:sz="8" w:space="0" w:color="000000"/>
-              <w:right w:val="nil"/>
-            </w:tcBorders>
-            <w:shd w:val="clear" w:color="auto" w:fill="E5E5E5"/>
-            <w:tcMar>
-              <w:top w:w="100" w:type="dxa"/>
-              <w:left w:w="100" w:type="dxa"/>
-              <w:bottom w:w="100" w:type="dxa"/>
-              <w:right w:w="100" w:type="dxa"/>
-            </w:tcMar>
-            <w:hideMark/>
-          </w:tcPr>
-          <w:p>
-            <w:pPr>
-              <w:spacing w:before="40" w:after="40"/>
-              <w:ind w:left="-120"/>
-              <w:rPr>
-                <w:rFonts w:ascii="Courier New" w:eastAsia="Times New Roman" w:hAnsi="Courier New" w:cs="Courier New"/>
-                <w:sz w:val="20"/>
-                <w:szCs w:val="20"/>
-              </w:rPr>
-            </w:pPr>
-            <w:r>
-              <w:rPr>
-                <w:rFonts w:ascii="Courier New" w:eastAsia="Times New Roman" w:hAnsi="Courier New" w:cs="Courier New"/>
-                <w:sz w:val="20"/>
-                <w:szCs w:val="20"/>
-              </w:rPr>
-              <w:t xml:space="preserve"> </w:t>
-            </w:r>
-          </w:p>
-        </w:tc>
-        <w:tc>
-          <w:tcPr>
-            <w:tcW w:w="3585" w:type="dxa"/>
-            <w:tcBorders>
-              <w:top w:val="nil"/>
-              <w:left w:val="single" w:sz="8" w:space="0" w:color="000000"/>
-              <w:bottom w:val="single" w:sz="8" w:space="0" w:color="000000"/>
-              <w:right w:val="nil"/>
-            </w:tcBorders>
-            <w:shd w:val="clear" w:color="auto" w:fill="E5E5E5"/>
-            <w:tcMar>
-              <w:top w:w="100" w:type="dxa"/>
-              <w:left w:w="100" w:type="dxa"/>
-              <w:bottom w:w="100" w:type="dxa"/>
-              <w:right w:w="100" w:type="dxa"/>
-            </w:tcMar>
-            <w:hideMark/>
-          </w:tcPr>
-          <w:p>
-            <w:pPr>
-              <w:spacing w:before="40" w:after="40"/>
-              <w:ind w:left="-120"/>
-              <w:rPr>
-                <w:rFonts w:ascii="Courier New" w:eastAsia="Times New Roman" w:hAnsi="Courier New" w:cs="Courier New"/>
-                <w:sz w:val="20"/>
-                <w:szCs w:val="20"/>
-              </w:rPr>
-            </w:pPr>
-            <w:r>
-              <w:rPr>
-                <w:rFonts w:ascii="Courier New" w:eastAsia="Times New Roman" w:hAnsi="Courier New" w:cs="Courier New"/>
-                <w:sz w:val="20"/>
-                <w:szCs w:val="20"/>
-              </w:rPr>
-              <w:t xml:space="preserve"> </w:t>
-            </w:r>
-          </w:p>
-        </w:tc>
-        <w:tc>
-          <w:tcPr>
-            <w:tcW w:w="2490" w:type="dxa"/>
-            <w:tcBorders>
-              <w:top w:val="nil"/>
-              <w:left w:val="single" w:sz="8" w:space="0" w:color="000000"/>
-              <w:bottom w:val="single" w:sz="8" w:space="0" w:color="000000"/>
-              <w:right w:val="single" w:sz="8" w:space="0" w:color="000000"/>
-            </w:tcBorders>
-            <w:shd w:val="clear" w:color="auto" w:fill="E5E5E5"/>
-            <w:tcMar>
-              <w:top w:w="100" w:type="dxa"/>
-              <w:left w:w="100" w:type="dxa"/>
-              <w:bottom w:w="100" w:type="dxa"/>
-              <w:right w:w="100" w:type="dxa"/>
-            </w:tcMar>
-            <w:hideMark/>
-          </w:tcPr>
-          <w:p>
-            <w:pPr>
-              <w:spacing w:before="40" w:after="40"/>
-              <w:ind w:left="-120"/>
-              <w:rPr>
-                <w:rFonts w:ascii="Courier New" w:eastAsia="Times New Roman" w:hAnsi="Courier New" w:cs="Courier New"/>
-                <w:sz w:val="20"/>
-                <w:szCs w:val="20"/>
-              </w:rPr>
-            </w:pPr>
-            <w:r>
-              <w:rPr>
-                <w:rFonts w:ascii="Courier New" w:eastAsia="Times New Roman" w:hAnsi="Courier New" w:cs="Courier New"/>
-                <w:sz w:val="20"/>
-                <w:szCs w:val="20"/>
-              </w:rPr>
-              <w:t xml:space="preserve"> </w:t>
-            </w:r>
-          </w:p>
-        </w:tc>
-      </w:tr>
     </w:tbl>
     <w:p>
       <w:pPr>
@@ -2828,7 +2864,6 @@
           <w:sz w:val="36"/>
           <w:szCs w:val="36"/>
         </w:rPr>
-        <w:lastRenderedPageBreak/>
         <w:t xml:space="preserve">   </w:t>
       </w:r>
       <w:r>

</xml_diff>